<commit_message>
Proyecto en etapa final del analisis hasta diagrama de secuencia
</commit_message>
<xml_diff>
--- a/Descripcion del sistema.docx
+++ b/Descripcion del sistema.docx
@@ -21,6 +21,7 @@
           <w:lang w:val="es-DO"/>
         </w:rPr>
       </w:pPr>
+      <w:bookmarkStart w:id="0" w:name="_GoBack"/>
       <w:r>
         <w:rPr>
           <w:rFonts w:ascii="Aachen BT" w:hAnsi="Aachen BT"/>
@@ -34,11 +35,12 @@
     </w:p>
     <w:p>
       <w:pPr>
-        <w:rPr>
-          <w:rFonts w:asciiTheme="majorHAnsi" w:hAnsiTheme="majorHAnsi"/>
-          <w:color w:val="000000" w:themeColor="text1"/>
-          <w:sz w:val="32"/>
-          <w:szCs w:val="32"/>
+        <w:jc w:val="center"/>
+        <w:rPr>
+          <w:rFonts w:ascii="Aachen BT" w:hAnsi="Aachen BT"/>
+          <w:color w:val="FF0000"/>
+          <w:sz w:val="48"/>
+          <w:szCs w:val="48"/>
           <w:lang w:val="es-DO"/>
         </w:rPr>
       </w:pPr>
@@ -61,7 +63,7 @@
           <w:szCs w:val="32"/>
           <w:lang w:val="es-DO"/>
         </w:rPr>
-        <w:t>1.1  - Definición de  problema</w:t>
+        <w:t xml:space="preserve"> Definición de  problema</w:t>
       </w:r>
     </w:p>
     <w:p>
@@ -134,7 +136,7 @@
           <w:szCs w:val="32"/>
           <w:lang w:val="es-DO"/>
         </w:rPr>
-        <w:t>1.2 – Propuesta de solución</w:t>
+        <w:t>Propuesta de solución</w:t>
       </w:r>
     </w:p>
     <w:p>
@@ -185,19 +187,17 @@
           <w:szCs w:val="28"/>
           <w:lang w:val="es-DO"/>
         </w:rPr>
-        <w:t>ER (Easy reservations – Fácil Reservación ) desarrollada por la compañía ALD (A Little developer – U</w:t>
-      </w:r>
-      <w:bookmarkStart w:id="0" w:name="_GoBack"/>
-      <w:bookmarkEnd w:id="0"/>
-      <w:r>
-        <w:rPr>
-          <w:rFonts w:cstheme="minorHAnsi"/>
-          <w:color w:val="000000" w:themeColor="text1"/>
-          <w:sz w:val="28"/>
-          <w:szCs w:val="28"/>
-          <w:lang w:val="es-DO"/>
-        </w:rPr>
-        <w:t xml:space="preserve">n Pequeño Desarrollador    ) </w:t>
+        <w:t>Resa (Re servador de salones)</w:t>
+      </w:r>
+      <w:r>
+        <w:rPr>
+          <w:rFonts w:cstheme="minorHAnsi"/>
+          <w:color w:val="000000" w:themeColor="text1"/>
+          <w:sz w:val="28"/>
+          <w:szCs w:val="28"/>
+          <w:lang w:val="es-DO"/>
+        </w:rPr>
+        <w:t xml:space="preserve"> </w:t>
       </w:r>
       <w:r>
         <w:rPr>
@@ -217,7 +217,27 @@
           <w:szCs w:val="28"/>
           <w:lang w:val="es-DO"/>
         </w:rPr>
-        <w:t xml:space="preserve"> Con almacenamiento y distribución de datos Cliente servido  con el SGDB (Sistema manejado de bases de datos) SQL Server implementado</w:t>
+        <w:t xml:space="preserve"> Con almacenamiento y distribución d</w:t>
+      </w:r>
+      <w:r>
+        <w:rPr>
+          <w:rFonts w:cstheme="minorHAnsi"/>
+          <w:color w:val="000000" w:themeColor="text1"/>
+          <w:sz w:val="28"/>
+          <w:szCs w:val="28"/>
+          <w:lang w:val="es-DO"/>
+        </w:rPr>
+        <w:t>e datos Cliente servidor</w:t>
+      </w:r>
+      <w:r>
+        <w:rPr>
+          <w:rFonts w:cstheme="minorHAnsi"/>
+          <w:color w:val="000000" w:themeColor="text1"/>
+          <w:sz w:val="28"/>
+          <w:szCs w:val="28"/>
+          <w:lang w:val="es-DO"/>
+        </w:rPr>
+        <w:t xml:space="preserve"> con el SGDB (Sistema manejado de bases de datos) SQL Server implementado</w:t>
       </w:r>
       <w:r>
         <w:rPr>
@@ -229,17 +249,6 @@
         </w:rPr>
         <w:t xml:space="preserve"> las fases de desarrollo (Análisis, Arquitectura, Construcción, prueba, implementación) utilizando herramientas como UML (Universal modeling languaje).</w:t>
       </w:r>
-    </w:p>
-    <w:p>
-      <w:pPr>
-        <w:rPr>
-          <w:rFonts w:cstheme="minorHAnsi"/>
-          <w:color w:val="000000" w:themeColor="text1"/>
-          <w:sz w:val="28"/>
-          <w:szCs w:val="28"/>
-          <w:lang w:val="es-DO"/>
-        </w:rPr>
-      </w:pPr>
     </w:p>
     <w:p>
       <w:pPr>
@@ -259,7 +268,7 @@
           <w:szCs w:val="32"/>
           <w:lang w:val="es-DO"/>
         </w:rPr>
-        <w:t xml:space="preserve">1.3 Objetivo general </w:t>
+        <w:t xml:space="preserve">Objetivo general </w:t>
       </w:r>
     </w:p>
     <w:p>
@@ -292,17 +301,6 @@
         </w:rPr>
         <w:t>la reservación de salones y consulta de las agendas  de dichos salones también la creación de nuevos salones.</w:t>
       </w:r>
-    </w:p>
-    <w:p>
-      <w:pPr>
-        <w:rPr>
-          <w:rFonts w:cstheme="minorHAnsi"/>
-          <w:color w:val="000000" w:themeColor="text1"/>
-          <w:sz w:val="28"/>
-          <w:szCs w:val="28"/>
-          <w:lang w:val="es-DO"/>
-        </w:rPr>
-      </w:pPr>
     </w:p>
     <w:p>
       <w:pPr>
@@ -322,7 +320,7 @@
           <w:szCs w:val="32"/>
           <w:lang w:val="es-DO"/>
         </w:rPr>
-        <w:t xml:space="preserve">1.4 Objetivos específicos </w:t>
+        <w:t xml:space="preserve">Objetivos específicos </w:t>
       </w:r>
     </w:p>
     <w:p>
@@ -446,62 +444,15 @@
           <w:sz w:val="28"/>
           <w:szCs w:val="28"/>
         </w:rPr>
-        <w:lastRenderedPageBreak/>
-        <w:t>Generación de reportes entre otros.</w:t>
-      </w:r>
-    </w:p>
-    <w:p>
-      <w:pPr>
-        <w:rPr>
-          <w:rFonts w:ascii="Aachen BT" w:hAnsi="Aachen BT"/>
-          <w:color w:val="00B0F0"/>
-          <w:sz w:val="32"/>
-          <w:szCs w:val="32"/>
-          <w:lang w:val="es-DO"/>
-        </w:rPr>
-      </w:pPr>
-    </w:p>
-    <w:p>
-      <w:pPr>
-        <w:rPr>
-          <w:rFonts w:ascii="Aachen BT" w:hAnsi="Aachen BT"/>
-          <w:color w:val="00B0F0"/>
-          <w:sz w:val="32"/>
-          <w:szCs w:val="32"/>
-          <w:lang w:val="es-DO"/>
-        </w:rPr>
-      </w:pPr>
-    </w:p>
-    <w:p>
-      <w:pPr>
-        <w:rPr>
-          <w:rFonts w:ascii="Aachen BT" w:hAnsi="Aachen BT"/>
-          <w:color w:val="00B0F0"/>
-          <w:sz w:val="32"/>
-          <w:szCs w:val="32"/>
-          <w:lang w:val="es-DO"/>
-        </w:rPr>
-      </w:pPr>
-    </w:p>
-    <w:p>
-      <w:pPr>
-        <w:rPr>
-          <w:rFonts w:ascii="Aachen BT" w:hAnsi="Aachen BT"/>
-          <w:color w:val="00B0F0"/>
-          <w:sz w:val="32"/>
-          <w:szCs w:val="32"/>
-          <w:lang w:val="es-DO"/>
-        </w:rPr>
-      </w:pPr>
-      <w:r>
-        <w:rPr>
-          <w:rFonts w:ascii="Aachen BT" w:hAnsi="Aachen BT"/>
-          <w:color w:val="00B0F0"/>
-          <w:sz w:val="32"/>
-          <w:szCs w:val="32"/>
-          <w:lang w:val="es-DO"/>
-        </w:rPr>
-        <w:t xml:space="preserve">1.5  Alcances </w:t>
+        <w:t>Ge</w:t>
+      </w:r>
+      <w:r>
+        <w:rPr>
+          <w:rFonts w:cstheme="minorHAnsi"/>
+          <w:sz w:val="28"/>
+          <w:szCs w:val="28"/>
+        </w:rPr>
+        <w:t>neración de reportes entre.</w:t>
       </w:r>
     </w:p>
     <w:p>
@@ -524,35 +475,8 @@
           <w:sz w:val="28"/>
           <w:szCs w:val="28"/>
         </w:rPr>
-        <w:t>Será una aplicación</w:t>
-      </w:r>
-      <w:r>
-        <w:rPr>
-          <w:rFonts w:cstheme="minorHAnsi"/>
-          <w:sz w:val="28"/>
-          <w:szCs w:val="28"/>
-        </w:rPr>
-        <w:t xml:space="preserve">  de escritorio accesible solo en lo interno de la institución</w:t>
-      </w:r>
-      <w:r>
-        <w:rPr>
-          <w:rFonts w:cstheme="minorHAnsi"/>
-          <w:sz w:val="28"/>
-          <w:szCs w:val="28"/>
-        </w:rPr>
-        <w:t>.</w:t>
-      </w:r>
-    </w:p>
-    <w:p>
-      <w:pPr>
-        <w:pStyle w:val="Prrafodelista"/>
-        <w:spacing w:before="240" w:line="360" w:lineRule="auto"/>
-        <w:rPr>
-          <w:rFonts w:cstheme="minorHAnsi"/>
-          <w:sz w:val="28"/>
-          <w:szCs w:val="28"/>
-        </w:rPr>
-      </w:pPr>
+        <w:t>Generar solicitudes y  a la vez las mismas aprobarse.</w:t>
+      </w:r>
     </w:p>
     <w:p>
       <w:pPr>
@@ -564,7 +488,9 @@
           <w:lang w:val="es-DO"/>
         </w:rPr>
       </w:pPr>
-      <w:r>
+    </w:p>
+    <w:p>
+      <w:pPr>
         <w:rPr>
           <w:rFonts w:ascii="Aachen BT" w:hAnsi="Aachen BT"/>
           <w:color w:val="00B0F0"/>
@@ -572,7 +498,3499 @@
           <w:szCs w:val="32"/>
           <w:lang w:val="es-DO"/>
         </w:rPr>
-        <w:t xml:space="preserve">1.6 IDES (Entornos de Desarrollo Integrados)  a  utilizar </w:t>
+      </w:pPr>
+      <w:r>
+        <w:rPr>
+          <w:rFonts w:ascii="Aachen BT" w:hAnsi="Aachen BT"/>
+          <w:color w:val="00B0F0"/>
+          <w:sz w:val="32"/>
+          <w:szCs w:val="32"/>
+          <w:lang w:val="es-DO"/>
+        </w:rPr>
+        <w:t xml:space="preserve">Alcances </w:t>
+      </w:r>
+    </w:p>
+    <w:p>
+      <w:pPr>
+        <w:shd w:val="clear" w:color="auto" w:fill="FFFFFF"/>
+        <w:spacing w:after="0" w:line="240" w:lineRule="auto"/>
+        <w:rPr>
+          <w:rFonts w:ascii="Aachen BT" w:hAnsi="Aachen BT"/>
+          <w:color w:val="00B0F0"/>
+          <w:sz w:val="32"/>
+          <w:szCs w:val="32"/>
+          <w:lang w:val="es-DO"/>
+        </w:rPr>
+      </w:pPr>
+      <w:r>
+        <w:rPr>
+          <w:rFonts w:ascii="Verdana" w:hAnsi="Verdana"/>
+          <w:color w:val="000000"/>
+          <w:sz w:val="20"/>
+          <w:szCs w:val="20"/>
+          <w:shd w:val="clear" w:color="auto" w:fill="FFFFFF"/>
+          <w:lang w:val="es-DO"/>
+        </w:rPr>
+        <w:t xml:space="preserve">Con el desarrollo del Sistema de </w:t>
+      </w:r>
+      <w:r>
+        <w:rPr>
+          <w:rFonts w:ascii="Verdana" w:hAnsi="Verdana"/>
+          <w:color w:val="000000"/>
+          <w:sz w:val="20"/>
+          <w:szCs w:val="20"/>
+          <w:shd w:val="clear" w:color="auto" w:fill="FFFFFF"/>
+          <w:lang w:val="es-DO"/>
+        </w:rPr>
+        <w:t>reservación</w:t>
+      </w:r>
+      <w:r>
+        <w:rPr>
+          <w:rFonts w:ascii="Verdana" w:hAnsi="Verdana"/>
+          <w:color w:val="000000"/>
+          <w:sz w:val="20"/>
+          <w:szCs w:val="20"/>
+          <w:shd w:val="clear" w:color="auto" w:fill="FFFFFF"/>
+          <w:lang w:val="es-DO"/>
+        </w:rPr>
+        <w:t xml:space="preserve"> se logrará elaborar un producto que aut</w:t>
+      </w:r>
+      <w:r>
+        <w:rPr>
+          <w:rFonts w:ascii="Verdana" w:hAnsi="Verdana"/>
+          <w:color w:val="000000"/>
+          <w:sz w:val="20"/>
+          <w:szCs w:val="20"/>
+          <w:shd w:val="clear" w:color="auto" w:fill="FFFFFF"/>
+          <w:lang w:val="es-DO"/>
+        </w:rPr>
+        <w:t>omatizara un problema existente</w:t>
+      </w:r>
+      <w:r>
+        <w:rPr>
+          <w:rFonts w:ascii="Verdana" w:hAnsi="Verdana"/>
+          <w:color w:val="000000"/>
+          <w:sz w:val="20"/>
+          <w:szCs w:val="20"/>
+          <w:shd w:val="clear" w:color="auto" w:fill="FFFFFF"/>
+          <w:lang w:val="es-DO"/>
+        </w:rPr>
+        <w:t xml:space="preserve"> en mucho</w:t>
+      </w:r>
+      <w:r>
+        <w:rPr>
+          <w:rFonts w:ascii="Verdana" w:hAnsi="Verdana"/>
+          <w:color w:val="000000"/>
+          <w:sz w:val="20"/>
+          <w:szCs w:val="20"/>
+          <w:shd w:val="clear" w:color="auto" w:fill="FFFFFF"/>
+          <w:lang w:val="es-DO"/>
+        </w:rPr>
+        <w:t>s</w:t>
+      </w:r>
+      <w:r>
+        <w:rPr>
+          <w:rFonts w:ascii="Verdana" w:hAnsi="Verdana"/>
+          <w:color w:val="000000"/>
+          <w:sz w:val="20"/>
+          <w:szCs w:val="20"/>
+          <w:shd w:val="clear" w:color="auto" w:fill="FFFFFF"/>
+          <w:lang w:val="es-DO"/>
+        </w:rPr>
+        <w:t xml:space="preserve"> establecimientos </w:t>
+      </w:r>
+      <w:r>
+        <w:rPr>
+          <w:rFonts w:ascii="Verdana" w:hAnsi="Verdana"/>
+          <w:color w:val="000000"/>
+          <w:sz w:val="20"/>
+          <w:szCs w:val="20"/>
+          <w:shd w:val="clear" w:color="auto" w:fill="FFFFFF"/>
+          <w:lang w:val="es-DO"/>
+        </w:rPr>
+        <w:t>públicos</w:t>
+      </w:r>
+      <w:r>
+        <w:rPr>
+          <w:rFonts w:ascii="Verdana" w:hAnsi="Verdana"/>
+          <w:color w:val="000000"/>
+          <w:sz w:val="20"/>
+          <w:szCs w:val="20"/>
+          <w:shd w:val="clear" w:color="auto" w:fill="FFFFFF"/>
+          <w:lang w:val="es-DO"/>
+        </w:rPr>
+        <w:t xml:space="preserve"> y pr</w:t>
+      </w:r>
+      <w:r>
+        <w:rPr>
+          <w:rFonts w:ascii="Verdana" w:hAnsi="Verdana"/>
+          <w:color w:val="000000"/>
+          <w:sz w:val="20"/>
+          <w:szCs w:val="20"/>
+          <w:shd w:val="clear" w:color="auto" w:fill="FFFFFF"/>
+          <w:lang w:val="es-DO"/>
+        </w:rPr>
+        <w:t>ivados en el país en los cuales se carece de la automatización de alquiler y reservación de salones.</w:t>
+      </w:r>
+      <w:r>
+        <w:rPr>
+          <w:rFonts w:ascii="Aachen BT" w:hAnsi="Aachen BT"/>
+          <w:color w:val="00B0F0"/>
+          <w:sz w:val="32"/>
+          <w:szCs w:val="32"/>
+          <w:lang w:val="es-DO"/>
+        </w:rPr>
+        <w:t xml:space="preserve"> </w:t>
+      </w:r>
+    </w:p>
+    <w:p>
+      <w:pPr>
+        <w:shd w:val="clear" w:color="auto" w:fill="FFFFFF"/>
+        <w:spacing w:after="0" w:line="240" w:lineRule="auto"/>
+        <w:rPr>
+          <w:rFonts w:ascii="Aachen BT" w:hAnsi="Aachen BT"/>
+          <w:color w:val="00B0F0"/>
+          <w:sz w:val="32"/>
+          <w:szCs w:val="32"/>
+          <w:lang w:val="es-DO"/>
+        </w:rPr>
+      </w:pPr>
+    </w:p>
+    <w:p>
+      <w:pPr>
+        <w:pStyle w:val="Prrafodelista"/>
+        <w:numPr>
+          <w:ilvl w:val="0"/>
+          <w:numId w:val="5"/>
+        </w:numPr>
+        <w:ind w:right="720"/>
+        <w:jc w:val="both"/>
+        <w:rPr>
+          <w:rFonts w:ascii="Verdana" w:hAnsi="Verdana"/>
+          <w:color w:val="000000"/>
+          <w:sz w:val="20"/>
+          <w:szCs w:val="20"/>
+          <w:shd w:val="clear" w:color="auto" w:fill="FFFFFF"/>
+        </w:rPr>
+      </w:pPr>
+      <w:r>
+        <w:rPr>
+          <w:rFonts w:ascii="Verdana" w:hAnsi="Verdana"/>
+          <w:color w:val="000000"/>
+          <w:sz w:val="20"/>
+          <w:szCs w:val="20"/>
+          <w:shd w:val="clear" w:color="auto" w:fill="FFFFFF"/>
+        </w:rPr>
+        <w:t>El sistema creara y gestionara los eventos y salones de diferentes tipos de instalaciones administrando estos procesos.</w:t>
+      </w:r>
+    </w:p>
+    <w:p>
+      <w:pPr>
+        <w:pStyle w:val="Prrafodelista"/>
+        <w:numPr>
+          <w:ilvl w:val="0"/>
+          <w:numId w:val="5"/>
+        </w:numPr>
+        <w:ind w:right="720"/>
+        <w:jc w:val="both"/>
+        <w:rPr>
+          <w:rFonts w:ascii="Verdana" w:hAnsi="Verdana"/>
+          <w:color w:val="000000"/>
+          <w:sz w:val="20"/>
+          <w:szCs w:val="20"/>
+          <w:shd w:val="clear" w:color="auto" w:fill="FFFFFF"/>
+        </w:rPr>
+      </w:pPr>
+      <w:r>
+        <w:rPr>
+          <w:rFonts w:ascii="Verdana" w:hAnsi="Verdana"/>
+          <w:color w:val="000000"/>
+          <w:sz w:val="20"/>
+          <w:szCs w:val="20"/>
+          <w:shd w:val="clear" w:color="auto" w:fill="FFFFFF"/>
+        </w:rPr>
+        <w:t xml:space="preserve">El sistema generara reportes </w:t>
+      </w:r>
+      <w:r>
+        <w:rPr>
+          <w:rFonts w:ascii="Verdana" w:hAnsi="Verdana"/>
+          <w:color w:val="000000"/>
+          <w:sz w:val="20"/>
+          <w:szCs w:val="20"/>
+          <w:shd w:val="clear" w:color="auto" w:fill="FFFFFF"/>
+        </w:rPr>
+        <w:t>de los salones y eventos programados</w:t>
+      </w:r>
+      <w:r>
+        <w:rPr>
+          <w:rFonts w:ascii="Verdana" w:hAnsi="Verdana"/>
+          <w:color w:val="000000"/>
+          <w:sz w:val="20"/>
+          <w:szCs w:val="20"/>
+          <w:shd w:val="clear" w:color="auto" w:fill="FFFFFF"/>
+        </w:rPr>
+        <w:t>.</w:t>
+      </w:r>
+    </w:p>
+    <w:p>
+      <w:pPr>
+        <w:pStyle w:val="Prrafodelista"/>
+        <w:numPr>
+          <w:ilvl w:val="0"/>
+          <w:numId w:val="5"/>
+        </w:numPr>
+        <w:ind w:right="720"/>
+        <w:jc w:val="both"/>
+        <w:rPr>
+          <w:rFonts w:ascii="Verdana" w:hAnsi="Verdana"/>
+          <w:color w:val="000000"/>
+          <w:sz w:val="20"/>
+          <w:szCs w:val="20"/>
+          <w:shd w:val="clear" w:color="auto" w:fill="FFFFFF"/>
+        </w:rPr>
+      </w:pPr>
+      <w:r>
+        <w:rPr>
+          <w:rFonts w:ascii="Verdana" w:hAnsi="Verdana"/>
+          <w:color w:val="000000"/>
+          <w:sz w:val="20"/>
+          <w:szCs w:val="20"/>
+          <w:shd w:val="clear" w:color="auto" w:fill="FFFFFF"/>
+        </w:rPr>
+        <w:t>El sistema llevara un inventario de las solicitudes para la reservación de un salón.</w:t>
+      </w:r>
+    </w:p>
+    <w:p>
+      <w:pPr>
+        <w:shd w:val="clear" w:color="auto" w:fill="FFFFFF"/>
+        <w:spacing w:after="0" w:line="240" w:lineRule="auto"/>
+        <w:rPr>
+          <w:rFonts w:ascii="Aachen BT" w:hAnsi="Aachen BT"/>
+          <w:color w:val="00B0F0"/>
+          <w:sz w:val="32"/>
+          <w:szCs w:val="32"/>
+          <w:lang w:val="es-DO"/>
+        </w:rPr>
+      </w:pPr>
+    </w:p>
+    <w:p>
+      <w:pPr>
+        <w:shd w:val="clear" w:color="auto" w:fill="FFFFFF"/>
+        <w:spacing w:after="0" w:line="240" w:lineRule="auto"/>
+        <w:rPr>
+          <w:rFonts w:ascii="Aachen BT" w:hAnsi="Aachen BT"/>
+          <w:color w:val="00B0F0"/>
+          <w:sz w:val="32"/>
+          <w:szCs w:val="32"/>
+          <w:lang w:val="es-DO"/>
+        </w:rPr>
+      </w:pPr>
+      <w:r>
+        <w:rPr>
+          <w:rFonts w:ascii="Aachen BT" w:hAnsi="Aachen BT"/>
+          <w:color w:val="00B0F0"/>
+          <w:sz w:val="32"/>
+          <w:szCs w:val="32"/>
+          <w:lang w:val="es-DO"/>
+        </w:rPr>
+        <w:t>Plataforma</w:t>
+      </w:r>
+    </w:p>
+    <w:p>
+      <w:pPr>
+        <w:pStyle w:val="Sinespaciado"/>
+        <w:spacing w:line="360" w:lineRule="auto"/>
+        <w:ind w:left="720"/>
+        <w:rPr>
+          <w:rFonts w:asciiTheme="majorHAnsi" w:hAnsiTheme="majorHAnsi" w:cs="Times New Roman"/>
+          <w:b/>
+          <w:sz w:val="28"/>
+          <w:szCs w:val="28"/>
+          <w:lang w:val="es-DO"/>
+        </w:rPr>
+      </w:pPr>
+    </w:p>
+    <w:p>
+      <w:pPr>
+        <w:pStyle w:val="Sinespaciado"/>
+        <w:spacing w:line="360" w:lineRule="auto"/>
+        <w:rPr>
+          <w:rFonts w:asciiTheme="majorHAnsi" w:hAnsiTheme="majorHAnsi" w:cs="Times New Roman"/>
+          <w:szCs w:val="28"/>
+          <w:lang w:val="es-DO"/>
+        </w:rPr>
+      </w:pPr>
+      <w:r>
+        <w:rPr>
+          <w:rFonts w:asciiTheme="majorHAnsi" w:hAnsiTheme="majorHAnsi"/>
+          <w:lang w:val="es-DO"/>
+        </w:rPr>
+        <w:t xml:space="preserve">A continuación se describirá  las características a tener de la plataforma donde será implantado  el sistema desarrollado con el </w:t>
+      </w:r>
+    </w:p>
+    <w:p>
+      <w:pPr>
+        <w:pStyle w:val="Sinespaciado"/>
+        <w:numPr>
+          <w:ilvl w:val="0"/>
+          <w:numId w:val="4"/>
+        </w:numPr>
+        <w:spacing w:line="360" w:lineRule="auto"/>
+        <w:rPr>
+          <w:rFonts w:asciiTheme="majorHAnsi" w:hAnsiTheme="majorHAnsi" w:cs="Times New Roman"/>
+          <w:szCs w:val="28"/>
+          <w:lang w:val="es-DO"/>
+        </w:rPr>
+      </w:pPr>
+      <w:r>
+        <w:rPr>
+          <w:rFonts w:asciiTheme="majorHAnsi" w:hAnsiTheme="majorHAnsi" w:cs="Times New Roman"/>
+          <w:szCs w:val="28"/>
+          <w:lang w:val="es-DO"/>
+        </w:rPr>
+        <w:t xml:space="preserve">Procesador Intel Core2duo o AMD </w:t>
+      </w:r>
+      <w:r>
+        <w:rPr>
+          <w:rFonts w:asciiTheme="majorHAnsi" w:hAnsiTheme="majorHAnsi" w:cs="Times New Roman"/>
+          <w:szCs w:val="28"/>
+          <w:lang w:val="es-DO"/>
+        </w:rPr>
+        <w:t>Athlon X2</w:t>
+      </w:r>
+      <w:r>
+        <w:rPr>
+          <w:rFonts w:asciiTheme="majorHAnsi" w:hAnsiTheme="majorHAnsi" w:cs="Times New Roman"/>
+          <w:szCs w:val="28"/>
+          <w:lang w:val="es-DO"/>
+        </w:rPr>
+        <w:t xml:space="preserve"> a partir de 2.0 GHz.</w:t>
+      </w:r>
+    </w:p>
+    <w:p>
+      <w:pPr>
+        <w:pStyle w:val="Sinespaciado"/>
+        <w:numPr>
+          <w:ilvl w:val="0"/>
+          <w:numId w:val="4"/>
+        </w:numPr>
+        <w:spacing w:line="360" w:lineRule="auto"/>
+        <w:rPr>
+          <w:rFonts w:asciiTheme="majorHAnsi" w:hAnsiTheme="majorHAnsi" w:cs="Times New Roman"/>
+          <w:szCs w:val="28"/>
+          <w:lang w:val="es-DO"/>
+        </w:rPr>
+      </w:pPr>
+      <w:r>
+        <w:rPr>
+          <w:rFonts w:asciiTheme="majorHAnsi" w:hAnsiTheme="majorHAnsi" w:cs="Times New Roman"/>
+          <w:szCs w:val="28"/>
+          <w:lang w:val="es-DO"/>
+        </w:rPr>
+        <w:t>Disco duro HDD 80GB o Disco de estado sólido SSD 128GB</w:t>
+      </w:r>
+    </w:p>
+    <w:p>
+      <w:pPr>
+        <w:pStyle w:val="Sinespaciado"/>
+        <w:numPr>
+          <w:ilvl w:val="0"/>
+          <w:numId w:val="4"/>
+        </w:numPr>
+        <w:spacing w:line="360" w:lineRule="auto"/>
+        <w:rPr>
+          <w:rFonts w:asciiTheme="majorHAnsi" w:hAnsiTheme="majorHAnsi" w:cs="Times New Roman"/>
+          <w:szCs w:val="28"/>
+          <w:lang w:val="es-DO"/>
+        </w:rPr>
+      </w:pPr>
+      <w:r>
+        <w:rPr>
+          <w:rFonts w:asciiTheme="majorHAnsi" w:hAnsiTheme="majorHAnsi" w:cs="Times New Roman"/>
+          <w:szCs w:val="28"/>
+          <w:lang w:val="es-DO"/>
+        </w:rPr>
+        <w:t xml:space="preserve">Memoria RAM 4GB </w:t>
+      </w:r>
+    </w:p>
+    <w:p>
+      <w:pPr>
+        <w:pStyle w:val="Sinespaciado"/>
+        <w:numPr>
+          <w:ilvl w:val="0"/>
+          <w:numId w:val="4"/>
+        </w:numPr>
+        <w:spacing w:line="360" w:lineRule="auto"/>
+        <w:rPr>
+          <w:rFonts w:asciiTheme="majorHAnsi" w:hAnsiTheme="majorHAnsi" w:cs="Times New Roman"/>
+          <w:szCs w:val="28"/>
+          <w:lang w:val="es-DO"/>
+        </w:rPr>
+      </w:pPr>
+      <w:r>
+        <w:rPr>
+          <w:rFonts w:asciiTheme="majorHAnsi" w:hAnsiTheme="majorHAnsi" w:cs="Times New Roman"/>
+          <w:szCs w:val="28"/>
+          <w:lang w:val="es-DO"/>
+        </w:rPr>
+        <w:t>Tarjeta de video integrada 128MB o dedicada 512MB</w:t>
+      </w:r>
+    </w:p>
+    <w:p>
+      <w:pPr>
+        <w:pStyle w:val="Sinespaciado"/>
+        <w:numPr>
+          <w:ilvl w:val="0"/>
+          <w:numId w:val="4"/>
+        </w:numPr>
+        <w:spacing w:line="360" w:lineRule="auto"/>
+        <w:rPr>
+          <w:rFonts w:asciiTheme="majorHAnsi" w:hAnsiTheme="majorHAnsi" w:cs="Times New Roman"/>
+          <w:szCs w:val="28"/>
+          <w:lang w:val="es-DO"/>
+        </w:rPr>
+      </w:pPr>
+      <w:r>
+        <w:rPr>
+          <w:rFonts w:asciiTheme="majorHAnsi" w:hAnsiTheme="majorHAnsi" w:cs="Times New Roman"/>
+          <w:szCs w:val="28"/>
+          <w:lang w:val="es-DO"/>
+        </w:rPr>
+        <w:t>Tarjeta de Red</w:t>
+      </w:r>
+    </w:p>
+    <w:p>
+      <w:pPr>
+        <w:rPr>
+          <w:rFonts w:cstheme="minorHAnsi"/>
+          <w:color w:val="000000" w:themeColor="text1"/>
+          <w:sz w:val="28"/>
+          <w:szCs w:val="28"/>
+          <w:lang w:val="es-DO"/>
+        </w:rPr>
+      </w:pPr>
+    </w:p>
+    <w:p>
+      <w:pPr>
+        <w:shd w:val="clear" w:color="auto" w:fill="FFFFFF"/>
+        <w:spacing w:after="0" w:line="240" w:lineRule="auto"/>
+        <w:rPr>
+          <w:rFonts w:ascii="Aachen BT" w:hAnsi="Aachen BT"/>
+          <w:color w:val="00B0F0"/>
+          <w:sz w:val="32"/>
+          <w:szCs w:val="32"/>
+          <w:lang w:val="es-DO"/>
+        </w:rPr>
+      </w:pPr>
+      <w:r>
+        <w:rPr>
+          <w:rFonts w:ascii="Aachen BT" w:hAnsi="Aachen BT"/>
+          <w:color w:val="00B0F0"/>
+          <w:sz w:val="32"/>
+          <w:szCs w:val="32"/>
+          <w:lang w:val="es-DO"/>
+        </w:rPr>
+        <w:t>Arquitectura</w:t>
+      </w:r>
+    </w:p>
+    <w:p>
+      <w:pPr>
+        <w:shd w:val="clear" w:color="auto" w:fill="FFFFFF"/>
+        <w:spacing w:after="0" w:line="240" w:lineRule="auto"/>
+        <w:rPr>
+          <w:rFonts w:ascii="Aachen BT" w:hAnsi="Aachen BT"/>
+          <w:color w:val="00B0F0"/>
+          <w:sz w:val="32"/>
+          <w:szCs w:val="32"/>
+          <w:lang w:val="es-DO"/>
+        </w:rPr>
+      </w:pPr>
+    </w:p>
+    <w:p>
+      <w:pPr>
+        <w:shd w:val="clear" w:color="auto" w:fill="FFFFFF"/>
+        <w:spacing w:after="0" w:line="240" w:lineRule="auto"/>
+        <w:rPr>
+          <w:rFonts w:ascii="Verdana" w:hAnsi="Verdana"/>
+          <w:color w:val="000000"/>
+          <w:sz w:val="20"/>
+          <w:szCs w:val="20"/>
+          <w:shd w:val="clear" w:color="auto" w:fill="FFFFFF"/>
+        </w:rPr>
+      </w:pPr>
+      <w:r>
+        <w:rPr>
+          <w:rFonts w:ascii="Verdana" w:hAnsi="Verdana"/>
+          <w:b/>
+          <w:color w:val="000000"/>
+          <w:sz w:val="20"/>
+          <w:szCs w:val="20"/>
+          <w:shd w:val="clear" w:color="auto" w:fill="FFFFFF"/>
+        </w:rPr>
+        <w:t>Arquitectura Cliente-Servidor:</w:t>
+      </w:r>
+      <w:r>
+        <w:rPr>
+          <w:rFonts w:ascii="Verdana" w:hAnsi="Verdana"/>
+          <w:color w:val="000000"/>
+          <w:sz w:val="20"/>
+          <w:szCs w:val="20"/>
+          <w:shd w:val="clear" w:color="auto" w:fill="FFFFFF"/>
+        </w:rPr>
+        <w:t xml:space="preserve"> es un modelo en la </w:t>
+      </w:r>
+      <w:r>
+        <w:rPr>
+          <w:rFonts w:ascii="Verdana" w:hAnsi="Verdana"/>
+          <w:color w:val="000000"/>
+          <w:sz w:val="20"/>
+          <w:szCs w:val="20"/>
+          <w:shd w:val="clear" w:color="auto" w:fill="FFFFFF"/>
+        </w:rPr>
+        <w:t xml:space="preserve">cual la carga de divide en dos, </w:t>
+      </w:r>
+      <w:r>
+        <w:rPr>
+          <w:rFonts w:ascii="Verdana" w:hAnsi="Verdana"/>
+          <w:color w:val="000000"/>
+          <w:sz w:val="20"/>
+          <w:szCs w:val="20"/>
+          <w:shd w:val="clear" w:color="auto" w:fill="FFFFFF"/>
+        </w:rPr>
+        <w:t>el cliente, el cual es quien contiene las interfaces gráficas y hace las peticiones al servidor. El Servidor sirve como contenedor de datos y tomas las peticiones del cliente mostrado una respuesta inmediata de manera del que el cliente pueda visualizarla.</w:t>
+      </w:r>
+    </w:p>
+    <w:p>
+      <w:pPr>
+        <w:shd w:val="clear" w:color="auto" w:fill="FFFFFF"/>
+        <w:spacing w:after="0" w:line="240" w:lineRule="auto"/>
+        <w:rPr>
+          <w:rFonts w:ascii="Verdana" w:hAnsi="Verdana"/>
+          <w:color w:val="000000"/>
+          <w:sz w:val="20"/>
+          <w:szCs w:val="20"/>
+          <w:shd w:val="clear" w:color="auto" w:fill="FFFFFF"/>
+        </w:rPr>
+      </w:pPr>
+    </w:p>
+    <w:p>
+      <w:pPr>
+        <w:shd w:val="clear" w:color="auto" w:fill="FFFFFF"/>
+        <w:spacing w:after="0" w:line="240" w:lineRule="auto"/>
+        <w:rPr>
+          <w:rFonts w:ascii="Verdana" w:hAnsi="Verdana"/>
+          <w:color w:val="000000"/>
+          <w:sz w:val="20"/>
+          <w:szCs w:val="20"/>
+          <w:shd w:val="clear" w:color="auto" w:fill="FFFFFF"/>
+        </w:rPr>
+      </w:pPr>
+      <w:r>
+        <w:rPr>
+          <w:rFonts w:ascii="Verdana" w:hAnsi="Verdana"/>
+          <w:color w:val="000000"/>
+          <w:sz w:val="20"/>
+          <w:szCs w:val="20"/>
+          <w:shd w:val="clear" w:color="auto" w:fill="FFFFFF"/>
+        </w:rPr>
+        <w:t xml:space="preserve">Elegido este tipo de </w:t>
+      </w:r>
+      <w:r>
+        <w:rPr>
+          <w:rFonts w:ascii="Verdana" w:hAnsi="Verdana"/>
+          <w:color w:val="000000"/>
+          <w:sz w:val="20"/>
+          <w:szCs w:val="20"/>
+          <w:shd w:val="clear" w:color="auto" w:fill="FFFFFF"/>
+        </w:rPr>
+        <w:t>arquitectura por</w:t>
+      </w:r>
+      <w:r>
+        <w:rPr>
+          <w:rFonts w:ascii="Verdana" w:hAnsi="Verdana"/>
+          <w:color w:val="000000"/>
+          <w:sz w:val="20"/>
+          <w:szCs w:val="20"/>
+          <w:shd w:val="clear" w:color="auto" w:fill="FFFFFF"/>
+        </w:rPr>
+        <w:t xml:space="preserve"> la versatilidad </w:t>
+      </w:r>
+      <w:r>
+        <w:rPr>
+          <w:rFonts w:ascii="Arial" w:hAnsi="Arial" w:cs="Arial"/>
+          <w:color w:val="252525"/>
+          <w:sz w:val="21"/>
+          <w:szCs w:val="21"/>
+          <w:shd w:val="clear" w:color="auto" w:fill="FFFFFF"/>
+        </w:rPr>
+        <w:t>d</w:t>
+      </w:r>
+      <w:r>
+        <w:rPr>
+          <w:rFonts w:ascii="Arial" w:hAnsi="Arial" w:cs="Arial"/>
+          <w:color w:val="252525"/>
+          <w:sz w:val="21"/>
+          <w:szCs w:val="21"/>
+          <w:shd w:val="clear" w:color="auto" w:fill="FFFFFF"/>
+        </w:rPr>
+        <w:t xml:space="preserve">onde el software reparte su carga de cómputo en dos partes independientes pero sin repast claro de funciones la parte del cliente y la </w:t>
+      </w:r>
+      <w:proofErr w:type="gramStart"/>
+      <w:r>
+        <w:rPr>
+          <w:rFonts w:ascii="Arial" w:hAnsi="Arial" w:cs="Arial"/>
+          <w:color w:val="252525"/>
+          <w:sz w:val="21"/>
+          <w:szCs w:val="21"/>
+          <w:shd w:val="clear" w:color="auto" w:fill="FFFFFF"/>
+        </w:rPr>
+        <w:t>del</w:t>
+      </w:r>
+      <w:proofErr w:type="gramEnd"/>
+      <w:r>
+        <w:rPr>
+          <w:rFonts w:ascii="Arial" w:hAnsi="Arial" w:cs="Arial"/>
+          <w:color w:val="252525"/>
+          <w:sz w:val="21"/>
+          <w:szCs w:val="21"/>
+          <w:shd w:val="clear" w:color="auto" w:fill="FFFFFF"/>
+        </w:rPr>
+        <w:t xml:space="preserve"> servidor.</w:t>
+      </w:r>
+    </w:p>
+    <w:p>
+      <w:pPr>
+        <w:shd w:val="clear" w:color="auto" w:fill="FFFFFF"/>
+        <w:spacing w:after="0" w:line="240" w:lineRule="auto"/>
+        <w:rPr>
+          <w:rFonts w:ascii="Verdana" w:hAnsi="Verdana"/>
+          <w:color w:val="000000"/>
+          <w:sz w:val="20"/>
+          <w:szCs w:val="20"/>
+          <w:shd w:val="clear" w:color="auto" w:fill="FFFFFF"/>
+        </w:rPr>
+      </w:pPr>
+    </w:p>
+    <w:p>
+      <w:pPr>
+        <w:shd w:val="clear" w:color="auto" w:fill="FFFFFF"/>
+        <w:spacing w:after="0" w:line="240" w:lineRule="auto"/>
+        <w:rPr>
+          <w:rFonts w:ascii="Aachen BT" w:hAnsi="Aachen BT"/>
+          <w:color w:val="00B0F0"/>
+          <w:sz w:val="32"/>
+          <w:szCs w:val="32"/>
+          <w:lang w:val="es-DO"/>
+        </w:rPr>
+      </w:pPr>
+    </w:p>
+    <w:p>
+      <w:pPr>
+        <w:shd w:val="clear" w:color="auto" w:fill="FFFFFF"/>
+        <w:spacing w:after="0" w:line="240" w:lineRule="auto"/>
+        <w:rPr>
+          <w:rFonts w:ascii="Aachen BT" w:hAnsi="Aachen BT"/>
+          <w:color w:val="00B0F0"/>
+          <w:sz w:val="32"/>
+          <w:szCs w:val="32"/>
+          <w:lang w:val="es-DO"/>
+        </w:rPr>
+      </w:pPr>
+    </w:p>
+    <w:p>
+      <w:pPr>
+        <w:shd w:val="clear" w:color="auto" w:fill="FFFFFF"/>
+        <w:spacing w:after="0" w:line="240" w:lineRule="auto"/>
+        <w:rPr>
+          <w:rFonts w:ascii="Aachen BT" w:hAnsi="Aachen BT"/>
+          <w:color w:val="00B0F0"/>
+          <w:sz w:val="32"/>
+          <w:szCs w:val="32"/>
+          <w:lang w:val="es-DO"/>
+        </w:rPr>
+      </w:pPr>
+    </w:p>
+    <w:p>
+      <w:pPr>
+        <w:shd w:val="clear" w:color="auto" w:fill="FFFFFF"/>
+        <w:spacing w:after="0" w:line="240" w:lineRule="auto"/>
+        <w:rPr>
+          <w:rFonts w:ascii="Aachen BT" w:hAnsi="Aachen BT"/>
+          <w:color w:val="00B0F0"/>
+          <w:sz w:val="32"/>
+          <w:szCs w:val="32"/>
+          <w:lang w:val="es-DO"/>
+        </w:rPr>
+      </w:pPr>
+      <w:r>
+        <w:rPr>
+          <w:rFonts w:ascii="Aachen BT" w:hAnsi="Aachen BT"/>
+          <w:color w:val="00B0F0"/>
+          <w:sz w:val="32"/>
+          <w:szCs w:val="32"/>
+          <w:lang w:val="es-DO"/>
+        </w:rPr>
+        <w:t>Ambiente</w:t>
+      </w:r>
+    </w:p>
+    <w:p>
+      <w:pPr>
+        <w:shd w:val="clear" w:color="auto" w:fill="FFFFFF"/>
+        <w:spacing w:after="0" w:line="240" w:lineRule="auto"/>
+        <w:rPr>
+          <w:rFonts w:ascii="Aachen BT" w:hAnsi="Aachen BT"/>
+          <w:color w:val="00B0F0"/>
+          <w:sz w:val="32"/>
+          <w:szCs w:val="32"/>
+          <w:lang w:val="es-DO"/>
+        </w:rPr>
+      </w:pPr>
+    </w:p>
+    <w:p>
+      <w:pPr>
+        <w:shd w:val="clear" w:color="auto" w:fill="FFFFFF"/>
+        <w:spacing w:after="0" w:line="240" w:lineRule="auto"/>
+        <w:rPr>
+          <w:rFonts w:cstheme="minorHAnsi"/>
+          <w:color w:val="000000" w:themeColor="text1"/>
+          <w:sz w:val="28"/>
+          <w:szCs w:val="28"/>
+          <w:lang w:val="es-DO"/>
+        </w:rPr>
+      </w:pPr>
+      <w:r>
+        <w:rPr>
+          <w:rFonts w:cstheme="minorHAnsi"/>
+          <w:color w:val="000000" w:themeColor="text1"/>
+          <w:sz w:val="28"/>
+          <w:szCs w:val="28"/>
+          <w:lang w:val="es-DO"/>
+        </w:rPr>
+        <w:t>La aplicación será desarrollada en un ambiente  desktop / WinForms</w:t>
+      </w:r>
+      <w:r>
+        <w:rPr>
+          <w:rFonts w:cstheme="minorHAnsi"/>
+          <w:color w:val="000000" w:themeColor="text1"/>
+          <w:sz w:val="28"/>
+          <w:szCs w:val="28"/>
+          <w:lang w:val="es-DO"/>
+        </w:rPr>
+        <w:t xml:space="preserve"> utilizando las herramientas WinForms  del UX Devexpress con el cual los WinForms heredaran muchas de las características de este UX(User experience) </w:t>
+      </w:r>
+    </w:p>
+    <w:p>
+      <w:pPr>
+        <w:jc w:val="both"/>
+        <w:rPr>
+          <w:rFonts w:cs="Times New Roman"/>
+          <w:sz w:val="24"/>
+          <w:szCs w:val="24"/>
+          <w:lang w:val="es-ES"/>
+        </w:rPr>
+      </w:pPr>
+      <w:r>
+        <w:rPr>
+          <w:rFonts w:cstheme="minorHAnsi"/>
+          <w:color w:val="000000" w:themeColor="text1"/>
+          <w:sz w:val="28"/>
+          <w:szCs w:val="28"/>
+          <w:lang w:val="es-DO"/>
+        </w:rPr>
+        <w:t>Formularios de Windows, por las características del software, es más conveniente trabajar con un ambiente de formularios de Windows, de esta manera la forma de trabajar se vuelve más factible para el desarrollador, y el por ende si el desarrollador está cómodo y en un ambiente favorable el tiempo de construcción del software es menor y, la entrega es más rápida</w:t>
+      </w:r>
+      <w:r>
+        <w:rPr>
+          <w:rFonts w:cs="Times New Roman"/>
+          <w:sz w:val="24"/>
+          <w:szCs w:val="24"/>
+          <w:lang w:val="es-ES"/>
+        </w:rPr>
+        <w:t>.</w:t>
+      </w:r>
+    </w:p>
+    <w:p>
+      <w:pPr>
+        <w:shd w:val="clear" w:color="auto" w:fill="FFFFFF"/>
+        <w:spacing w:after="0" w:line="240" w:lineRule="auto"/>
+        <w:rPr>
+          <w:rFonts w:eastAsia="Times New Roman" w:cs="Times New Roman"/>
+          <w:color w:val="444444"/>
+          <w:sz w:val="20"/>
+          <w:szCs w:val="24"/>
+        </w:rPr>
+      </w:pPr>
+    </w:p>
+    <w:p>
+      <w:pPr>
+        <w:shd w:val="clear" w:color="auto" w:fill="FFFFFF"/>
+        <w:spacing w:after="0" w:line="240" w:lineRule="auto"/>
+        <w:rPr>
+          <w:rFonts w:ascii="Aachen BT" w:hAnsi="Aachen BT"/>
+          <w:color w:val="00B0F0"/>
+          <w:sz w:val="32"/>
+          <w:szCs w:val="32"/>
+          <w:lang w:val="es-DO"/>
+        </w:rPr>
+      </w:pPr>
+      <w:r>
+        <w:rPr>
+          <w:rFonts w:ascii="Aachen BT" w:hAnsi="Aachen BT"/>
+          <w:color w:val="00B0F0"/>
+          <w:sz w:val="32"/>
+          <w:szCs w:val="32"/>
+          <w:lang w:val="es-DO"/>
+        </w:rPr>
+        <w:t>Lenguaje</w:t>
+      </w:r>
+    </w:p>
+    <w:p>
+      <w:pPr>
+        <w:shd w:val="clear" w:color="auto" w:fill="FFFFFF"/>
+        <w:spacing w:after="0" w:line="240" w:lineRule="auto"/>
+        <w:rPr>
+          <w:rFonts w:ascii="Aachen BT" w:hAnsi="Aachen BT"/>
+          <w:color w:val="00B0F0"/>
+          <w:sz w:val="32"/>
+          <w:szCs w:val="32"/>
+          <w:lang w:val="es-DO"/>
+        </w:rPr>
+      </w:pPr>
+    </w:p>
+    <w:p>
+      <w:pPr>
+        <w:pStyle w:val="Sinespaciado"/>
+        <w:spacing w:line="360" w:lineRule="auto"/>
+        <w:jc w:val="both"/>
+        <w:rPr>
+          <w:rFonts w:cstheme="minorHAnsi"/>
+          <w:color w:val="000000" w:themeColor="text1"/>
+          <w:sz w:val="28"/>
+          <w:szCs w:val="28"/>
+          <w:lang w:val="es-DO"/>
+        </w:rPr>
+      </w:pPr>
+      <w:r>
+        <w:rPr>
+          <w:rFonts w:cstheme="minorHAnsi"/>
+          <w:color w:val="FF0000"/>
+          <w:sz w:val="28"/>
+          <w:szCs w:val="28"/>
+          <w:lang w:val="es-DO"/>
+        </w:rPr>
+        <w:t xml:space="preserve">C# (C </w:t>
+      </w:r>
+      <w:r>
+        <w:rPr>
+          <w:rFonts w:cstheme="minorHAnsi"/>
+          <w:color w:val="FF0000"/>
+          <w:sz w:val="28"/>
+          <w:szCs w:val="28"/>
+          <w:lang w:val="es-DO"/>
+        </w:rPr>
+        <w:t xml:space="preserve">Sharp): </w:t>
+      </w:r>
+      <w:r>
+        <w:rPr>
+          <w:rFonts w:cstheme="minorHAnsi"/>
+          <w:color w:val="000000" w:themeColor="text1"/>
+          <w:sz w:val="28"/>
+          <w:szCs w:val="28"/>
+          <w:lang w:val="es-DO"/>
+        </w:rPr>
+        <w:t>es un lenguaje de programación orientada a objetos, creado por danés Anders Hejlsberg y estandarizado por Microsoft como parte de la plataforma .NET, sus sintaxis es derivada de lo</w:t>
+      </w:r>
+      <w:r>
+        <w:rPr>
+          <w:rFonts w:cstheme="minorHAnsi"/>
+          <w:color w:val="000000" w:themeColor="text1"/>
+          <w:sz w:val="28"/>
+          <w:szCs w:val="28"/>
+          <w:lang w:val="es-DO"/>
+        </w:rPr>
+        <w:t>s leguajes de programación C/C++</w:t>
+      </w:r>
+      <w:r>
+        <w:rPr>
+          <w:rFonts w:cstheme="minorHAnsi"/>
+          <w:color w:val="000000" w:themeColor="text1"/>
+          <w:sz w:val="28"/>
+          <w:szCs w:val="28"/>
+          <w:lang w:val="es-DO"/>
+        </w:rPr>
+        <w:t>, se utiliza mayormente para el desarrollo de sistemas sobre la plataforma de Windows, aunque existe compiladores como Mono el cual escribes código c# pata distintas plataformas como Linux, Android, IOS, Mac X OS, Windows Phone.</w:t>
+      </w:r>
+    </w:p>
+    <w:p>
+      <w:pPr>
+        <w:pStyle w:val="Sinespaciado"/>
+        <w:spacing w:line="360" w:lineRule="auto"/>
+        <w:jc w:val="both"/>
+        <w:rPr>
+          <w:rFonts w:cstheme="minorHAnsi"/>
+          <w:color w:val="000000" w:themeColor="text1"/>
+          <w:sz w:val="28"/>
+          <w:szCs w:val="28"/>
+          <w:lang w:val="es-DO"/>
+        </w:rPr>
+      </w:pPr>
+      <w:r>
+        <w:rPr>
+          <w:rFonts w:cstheme="minorHAnsi"/>
+          <w:color w:val="000000" w:themeColor="text1"/>
+          <w:sz w:val="28"/>
+          <w:szCs w:val="28"/>
+          <w:lang w:val="es-DO"/>
+        </w:rPr>
+        <w:t xml:space="preserve"> Versiones de </w:t>
+      </w:r>
+      <w:r>
+        <w:rPr>
+          <w:rFonts w:cstheme="minorHAnsi"/>
+          <w:color w:val="000000" w:themeColor="text1"/>
+          <w:sz w:val="28"/>
+          <w:szCs w:val="28"/>
+          <w:lang w:val="es-DO"/>
+        </w:rPr>
+        <w:t>c#:</w:t>
+      </w:r>
+    </w:p>
+    <w:p>
+      <w:pPr>
+        <w:pStyle w:val="Sinespaciado"/>
+        <w:numPr>
+          <w:ilvl w:val="0"/>
+          <w:numId w:val="2"/>
+        </w:numPr>
+        <w:spacing w:line="360" w:lineRule="auto"/>
+        <w:jc w:val="both"/>
+        <w:rPr>
+          <w:rFonts w:cstheme="minorHAnsi"/>
+          <w:color w:val="000000" w:themeColor="text1"/>
+          <w:sz w:val="28"/>
+          <w:szCs w:val="28"/>
+          <w:lang w:val="es-DO"/>
+        </w:rPr>
+      </w:pPr>
+      <w:r>
+        <w:rPr>
+          <w:rFonts w:cstheme="minorHAnsi"/>
+          <w:color w:val="FF0000"/>
+          <w:sz w:val="28"/>
+          <w:szCs w:val="28"/>
+          <w:lang w:val="es-DO"/>
+        </w:rPr>
+        <w:t xml:space="preserve">C# 1.0: </w:t>
+      </w:r>
+      <w:r>
+        <w:rPr>
+          <w:rFonts w:cstheme="minorHAnsi"/>
+          <w:color w:val="000000" w:themeColor="text1"/>
+          <w:sz w:val="28"/>
+          <w:szCs w:val="28"/>
+          <w:lang w:val="es-DO"/>
+        </w:rPr>
+        <w:t>fue el primer idioma que el desarrollador a adoptado  para construir  .NET 2002.</w:t>
+      </w:r>
+    </w:p>
+    <w:p>
+      <w:pPr>
+        <w:pStyle w:val="Sinespaciado"/>
+        <w:numPr>
+          <w:ilvl w:val="0"/>
+          <w:numId w:val="2"/>
+        </w:numPr>
+        <w:spacing w:line="360" w:lineRule="auto"/>
+        <w:jc w:val="both"/>
+        <w:rPr>
+          <w:rFonts w:cstheme="minorHAnsi"/>
+          <w:color w:val="000000" w:themeColor="text1"/>
+          <w:sz w:val="28"/>
+          <w:szCs w:val="28"/>
+          <w:lang w:val="es-DO"/>
+        </w:rPr>
+      </w:pPr>
+      <w:r>
+        <w:rPr>
+          <w:rFonts w:cstheme="minorHAnsi"/>
+          <w:color w:val="FF0000"/>
+          <w:sz w:val="28"/>
+          <w:szCs w:val="28"/>
+          <w:lang w:val="es-DO"/>
+        </w:rPr>
+        <w:t>C# 2.0</w:t>
+      </w:r>
+      <w:r>
+        <w:rPr>
+          <w:rFonts w:cstheme="minorHAnsi"/>
+          <w:color w:val="000000" w:themeColor="text1"/>
+          <w:sz w:val="28"/>
+          <w:szCs w:val="28"/>
+          <w:lang w:val="es-DO"/>
+        </w:rPr>
+        <w:t>: tiene nuevas características introducidas en esta edición, que ayudaron  a los desarrolladores al código  de sus aplicaciones de una manera más genérica. Entre sus características están Métodos genéricos, Métodos anónimos, tipos de datos, Nullables, Clase Parcial, Covarianza y Contra-Varianza.(2005)</w:t>
+      </w:r>
+    </w:p>
+    <w:p>
+      <w:pPr>
+        <w:pStyle w:val="Sinespaciado"/>
+        <w:numPr>
+          <w:ilvl w:val="0"/>
+          <w:numId w:val="2"/>
+        </w:numPr>
+        <w:spacing w:line="360" w:lineRule="auto"/>
+        <w:jc w:val="both"/>
+        <w:rPr>
+          <w:rFonts w:cstheme="minorHAnsi"/>
+          <w:color w:val="000000" w:themeColor="text1"/>
+          <w:sz w:val="28"/>
+          <w:szCs w:val="28"/>
+          <w:lang w:val="es-DO"/>
+        </w:rPr>
+      </w:pPr>
+      <w:r>
+        <w:rPr>
+          <w:rFonts w:cstheme="minorHAnsi"/>
+          <w:color w:val="FF0000"/>
+          <w:sz w:val="28"/>
+          <w:szCs w:val="28"/>
+          <w:lang w:val="es-DO"/>
+        </w:rPr>
+        <w:lastRenderedPageBreak/>
+        <w:t xml:space="preserve">C# 3.0: </w:t>
+      </w:r>
+      <w:r>
+        <w:rPr>
+          <w:rFonts w:cstheme="minorHAnsi"/>
+          <w:color w:val="000000" w:themeColor="text1"/>
+          <w:sz w:val="28"/>
+          <w:szCs w:val="28"/>
+          <w:lang w:val="es-DO"/>
+        </w:rPr>
+        <w:t>estas son las características de esta versión: Expresiones Lambda, Métodos de extensión, Árbol de extensión, Tipos anónimos, LINQ,  Tipo implícito (var).(2007)</w:t>
+      </w:r>
+    </w:p>
+    <w:p>
+      <w:pPr>
+        <w:pStyle w:val="Sinespaciado"/>
+        <w:numPr>
+          <w:ilvl w:val="0"/>
+          <w:numId w:val="2"/>
+        </w:numPr>
+        <w:spacing w:line="360" w:lineRule="auto"/>
+        <w:jc w:val="both"/>
+        <w:rPr>
+          <w:rFonts w:cstheme="minorHAnsi"/>
+          <w:color w:val="000000" w:themeColor="text1"/>
+          <w:sz w:val="28"/>
+          <w:szCs w:val="28"/>
+          <w:lang w:val="es-DO"/>
+        </w:rPr>
+      </w:pPr>
+      <w:r>
+        <w:rPr>
+          <w:rFonts w:cstheme="minorHAnsi"/>
+          <w:color w:val="FF0000"/>
+          <w:sz w:val="28"/>
+          <w:szCs w:val="28"/>
+          <w:lang w:val="es-DO"/>
+        </w:rPr>
+        <w:t xml:space="preserve">C# 4.0: </w:t>
+      </w:r>
+      <w:r>
+        <w:rPr>
+          <w:rFonts w:cstheme="minorHAnsi"/>
+          <w:color w:val="000000" w:themeColor="text1"/>
+          <w:sz w:val="28"/>
+          <w:szCs w:val="28"/>
+          <w:lang w:val="es-DO"/>
+        </w:rPr>
+        <w:t>estas son las características de esta versión: Binding retrasado, Argumentos con nombre, Parámetros opcionales, Mas soporte COM.(2010)</w:t>
+      </w:r>
+    </w:p>
+    <w:p>
+      <w:pPr>
+        <w:pStyle w:val="Sinespaciado"/>
+        <w:numPr>
+          <w:ilvl w:val="0"/>
+          <w:numId w:val="2"/>
+        </w:numPr>
+        <w:spacing w:line="360" w:lineRule="auto"/>
+        <w:jc w:val="both"/>
+        <w:rPr>
+          <w:rFonts w:cstheme="minorHAnsi"/>
+          <w:color w:val="000000" w:themeColor="text1"/>
+          <w:sz w:val="28"/>
+          <w:szCs w:val="28"/>
+          <w:lang w:val="es-DO"/>
+        </w:rPr>
+      </w:pPr>
+      <w:r>
+        <w:rPr>
+          <w:rFonts w:cstheme="minorHAnsi"/>
+          <w:color w:val="FF0000"/>
+          <w:sz w:val="28"/>
+          <w:szCs w:val="28"/>
+          <w:lang w:val="es-DO"/>
+        </w:rPr>
+        <w:t xml:space="preserve">C# 5.0: </w:t>
+      </w:r>
+      <w:r>
+        <w:rPr>
+          <w:rFonts w:cstheme="minorHAnsi"/>
+          <w:color w:val="000000" w:themeColor="text1"/>
+          <w:sz w:val="28"/>
+          <w:szCs w:val="28"/>
+          <w:lang w:val="es-DO"/>
+        </w:rPr>
+        <w:t>es la más utilizada por los desarrolladores a pesar de que ya existe una versión 6 del lenguaje sus principal característica es: Programación Asincrónica.(2012)</w:t>
+      </w:r>
+    </w:p>
+    <w:p>
+      <w:pPr>
+        <w:pStyle w:val="NormalWeb"/>
+        <w:numPr>
+          <w:ilvl w:val="0"/>
+          <w:numId w:val="2"/>
+        </w:numPr>
+        <w:shd w:val="clear" w:color="auto" w:fill="FFFFFF"/>
+        <w:spacing w:before="0" w:beforeAutospacing="0" w:after="0" w:afterAutospacing="0" w:line="384" w:lineRule="atLeast"/>
+        <w:textAlignment w:val="baseline"/>
+        <w:rPr>
+          <w:rFonts w:asciiTheme="minorHAnsi" w:eastAsiaTheme="minorHAnsi" w:hAnsiTheme="minorHAnsi" w:cstheme="minorHAnsi"/>
+          <w:color w:val="000000" w:themeColor="text1"/>
+          <w:sz w:val="28"/>
+          <w:szCs w:val="28"/>
+          <w:lang w:val="es-DO"/>
+        </w:rPr>
+      </w:pPr>
+      <w:r>
+        <w:rPr>
+          <w:rFonts w:asciiTheme="minorHAnsi" w:eastAsiaTheme="minorHAnsi" w:hAnsiTheme="minorHAnsi" w:cstheme="minorHAnsi"/>
+          <w:color w:val="FF0000"/>
+          <w:sz w:val="28"/>
+          <w:szCs w:val="28"/>
+          <w:lang w:val="es-DO"/>
+        </w:rPr>
+        <w:t xml:space="preserve">C# 6.0: </w:t>
+      </w:r>
+      <w:r>
+        <w:rPr>
+          <w:rFonts w:asciiTheme="minorHAnsi" w:eastAsiaTheme="minorHAnsi" w:hAnsiTheme="minorHAnsi" w:cstheme="minorHAnsi"/>
+          <w:color w:val="000000" w:themeColor="text1"/>
+          <w:sz w:val="28"/>
+          <w:szCs w:val="28"/>
+          <w:lang w:val="es-DO"/>
+        </w:rPr>
+        <w:t>esta nueva versión del lenguaje c# presentada el año 2014 nos trae muchas novedades para los desarrolladores las cuales son:</w:t>
+      </w:r>
+    </w:p>
+    <w:p>
+      <w:pPr>
+        <w:pStyle w:val="NormalWeb"/>
+        <w:numPr>
+          <w:ilvl w:val="1"/>
+          <w:numId w:val="2"/>
+        </w:numPr>
+        <w:shd w:val="clear" w:color="auto" w:fill="FFFFFF"/>
+        <w:spacing w:before="0" w:beforeAutospacing="0" w:after="0" w:afterAutospacing="0" w:line="384" w:lineRule="atLeast"/>
+        <w:textAlignment w:val="baseline"/>
+        <w:rPr>
+          <w:rFonts w:asciiTheme="minorHAnsi" w:eastAsiaTheme="minorHAnsi" w:hAnsiTheme="minorHAnsi" w:cstheme="minorHAnsi"/>
+          <w:color w:val="000000" w:themeColor="text1"/>
+          <w:sz w:val="28"/>
+          <w:szCs w:val="28"/>
+          <w:lang w:val="es-DO"/>
+        </w:rPr>
+      </w:pPr>
+      <w:r>
+        <w:rPr>
+          <w:rFonts w:asciiTheme="minorHAnsi" w:eastAsiaTheme="minorHAnsi" w:hAnsiTheme="minorHAnsi" w:cstheme="minorHAnsi"/>
+          <w:color w:val="000000" w:themeColor="text1"/>
+          <w:sz w:val="28"/>
+          <w:szCs w:val="28"/>
+          <w:lang w:val="es-DO"/>
+        </w:rPr>
+        <w:t>Auto-Propiedades solo con los getters</w:t>
+      </w:r>
+    </w:p>
+    <w:p>
+      <w:pPr>
+        <w:pStyle w:val="NormalWeb"/>
+        <w:numPr>
+          <w:ilvl w:val="1"/>
+          <w:numId w:val="2"/>
+        </w:numPr>
+        <w:shd w:val="clear" w:color="auto" w:fill="FFFFFF"/>
+        <w:spacing w:before="0" w:beforeAutospacing="0" w:after="0" w:afterAutospacing="0" w:line="384" w:lineRule="atLeast"/>
+        <w:textAlignment w:val="baseline"/>
+        <w:rPr>
+          <w:rFonts w:asciiTheme="minorHAnsi" w:eastAsiaTheme="minorHAnsi" w:hAnsiTheme="minorHAnsi" w:cstheme="minorHAnsi"/>
+          <w:color w:val="000000" w:themeColor="text1"/>
+          <w:sz w:val="28"/>
+          <w:szCs w:val="28"/>
+          <w:lang w:val="es-DO"/>
+        </w:rPr>
+      </w:pPr>
+      <w:r>
+        <w:rPr>
+          <w:rFonts w:asciiTheme="minorHAnsi" w:eastAsiaTheme="minorHAnsi" w:hAnsiTheme="minorHAnsi" w:cstheme="minorHAnsi"/>
+          <w:color w:val="000000" w:themeColor="text1"/>
+          <w:sz w:val="28"/>
+          <w:szCs w:val="28"/>
+          <w:lang w:val="es-DO"/>
+        </w:rPr>
+        <w:t>Inicialización de auto-properties</w:t>
+      </w:r>
+    </w:p>
+    <w:p>
+      <w:pPr>
+        <w:pStyle w:val="NormalWeb"/>
+        <w:numPr>
+          <w:ilvl w:val="1"/>
+          <w:numId w:val="2"/>
+        </w:numPr>
+        <w:shd w:val="clear" w:color="auto" w:fill="FFFFFF"/>
+        <w:spacing w:before="0" w:beforeAutospacing="0" w:after="0" w:afterAutospacing="0" w:line="384" w:lineRule="atLeast"/>
+        <w:textAlignment w:val="baseline"/>
+        <w:rPr>
+          <w:rFonts w:asciiTheme="minorHAnsi" w:eastAsiaTheme="minorHAnsi" w:hAnsiTheme="minorHAnsi" w:cstheme="minorHAnsi"/>
+          <w:color w:val="000000" w:themeColor="text1"/>
+          <w:sz w:val="28"/>
+          <w:szCs w:val="28"/>
+          <w:lang w:val="es-DO"/>
+        </w:rPr>
+      </w:pPr>
+      <w:r>
+        <w:rPr>
+          <w:rFonts w:asciiTheme="minorHAnsi" w:eastAsiaTheme="minorHAnsi" w:hAnsiTheme="minorHAnsi" w:cstheme="minorHAnsi"/>
+          <w:color w:val="000000" w:themeColor="text1"/>
+          <w:sz w:val="28"/>
+          <w:szCs w:val="28"/>
+          <w:lang w:val="es-DO"/>
+        </w:rPr>
+        <w:t>Uso de clases estáticas</w:t>
+      </w:r>
+    </w:p>
+    <w:p>
+      <w:pPr>
+        <w:pStyle w:val="NormalWeb"/>
+        <w:numPr>
+          <w:ilvl w:val="1"/>
+          <w:numId w:val="2"/>
+        </w:numPr>
+        <w:shd w:val="clear" w:color="auto" w:fill="FFFFFF"/>
+        <w:spacing w:before="0" w:beforeAutospacing="0" w:after="0" w:afterAutospacing="0" w:line="384" w:lineRule="atLeast"/>
+        <w:textAlignment w:val="baseline"/>
+        <w:rPr>
+          <w:rFonts w:asciiTheme="minorHAnsi" w:eastAsiaTheme="minorHAnsi" w:hAnsiTheme="minorHAnsi" w:cstheme="minorHAnsi"/>
+          <w:color w:val="000000" w:themeColor="text1"/>
+          <w:sz w:val="28"/>
+          <w:szCs w:val="28"/>
+          <w:lang w:val="es-DO"/>
+        </w:rPr>
+      </w:pPr>
+      <w:r>
+        <w:rPr>
+          <w:rFonts w:asciiTheme="minorHAnsi" w:eastAsiaTheme="minorHAnsi" w:hAnsiTheme="minorHAnsi" w:cstheme="minorHAnsi"/>
+          <w:color w:val="000000" w:themeColor="text1"/>
+          <w:sz w:val="28"/>
+          <w:szCs w:val="28"/>
+          <w:lang w:val="es-DO"/>
+        </w:rPr>
+        <w:t>Interpolación de la cadenas</w:t>
+      </w:r>
+    </w:p>
+    <w:p>
+      <w:pPr>
+        <w:pStyle w:val="NormalWeb"/>
+        <w:numPr>
+          <w:ilvl w:val="1"/>
+          <w:numId w:val="2"/>
+        </w:numPr>
+        <w:shd w:val="clear" w:color="auto" w:fill="FFFFFF"/>
+        <w:spacing w:before="0" w:beforeAutospacing="0" w:after="0" w:afterAutospacing="0" w:line="384" w:lineRule="atLeast"/>
+        <w:textAlignment w:val="baseline"/>
+        <w:rPr>
+          <w:rFonts w:asciiTheme="minorHAnsi" w:eastAsiaTheme="minorHAnsi" w:hAnsiTheme="minorHAnsi" w:cstheme="minorHAnsi"/>
+          <w:color w:val="000000" w:themeColor="text1"/>
+          <w:sz w:val="28"/>
+          <w:szCs w:val="28"/>
+          <w:lang w:val="es-DO"/>
+        </w:rPr>
+      </w:pPr>
+      <w:r>
+        <w:rPr>
+          <w:rFonts w:asciiTheme="minorHAnsi" w:eastAsiaTheme="minorHAnsi" w:hAnsiTheme="minorHAnsi" w:cstheme="minorHAnsi"/>
+          <w:color w:val="000000" w:themeColor="text1"/>
+          <w:sz w:val="28"/>
+          <w:szCs w:val="28"/>
+          <w:lang w:val="es-DO"/>
+        </w:rPr>
+        <w:t>Métodos que solo tienen una expresión</w:t>
+      </w:r>
+    </w:p>
+    <w:p>
+      <w:pPr>
+        <w:pStyle w:val="NormalWeb"/>
+        <w:numPr>
+          <w:ilvl w:val="1"/>
+          <w:numId w:val="2"/>
+        </w:numPr>
+        <w:shd w:val="clear" w:color="auto" w:fill="FFFFFF"/>
+        <w:spacing w:before="0" w:beforeAutospacing="0" w:after="0" w:afterAutospacing="0" w:line="384" w:lineRule="atLeast"/>
+        <w:textAlignment w:val="baseline"/>
+        <w:rPr>
+          <w:rFonts w:asciiTheme="minorHAnsi" w:eastAsiaTheme="minorHAnsi" w:hAnsiTheme="minorHAnsi" w:cstheme="minorHAnsi"/>
+          <w:color w:val="000000" w:themeColor="text1"/>
+          <w:sz w:val="28"/>
+          <w:szCs w:val="28"/>
+          <w:lang w:val="es-DO"/>
+        </w:rPr>
+      </w:pPr>
+      <w:r>
+        <w:rPr>
+          <w:rFonts w:asciiTheme="minorHAnsi" w:eastAsiaTheme="minorHAnsi" w:hAnsiTheme="minorHAnsi" w:cstheme="minorHAnsi"/>
+          <w:color w:val="000000" w:themeColor="text1"/>
+          <w:sz w:val="28"/>
+          <w:szCs w:val="28"/>
+          <w:lang w:val="es-DO"/>
+        </w:rPr>
+        <w:t>Inicialización de índices</w:t>
+      </w:r>
+    </w:p>
+    <w:p>
+      <w:pPr>
+        <w:pStyle w:val="NormalWeb"/>
+        <w:numPr>
+          <w:ilvl w:val="1"/>
+          <w:numId w:val="2"/>
+        </w:numPr>
+        <w:shd w:val="clear" w:color="auto" w:fill="FFFFFF"/>
+        <w:spacing w:before="0" w:beforeAutospacing="0" w:after="0" w:afterAutospacing="0" w:line="384" w:lineRule="atLeast"/>
+        <w:textAlignment w:val="baseline"/>
+        <w:rPr>
+          <w:rFonts w:asciiTheme="minorHAnsi" w:eastAsiaTheme="minorHAnsi" w:hAnsiTheme="minorHAnsi" w:cstheme="minorHAnsi"/>
+          <w:color w:val="000000" w:themeColor="text1"/>
+          <w:sz w:val="28"/>
+          <w:szCs w:val="28"/>
+          <w:lang w:val="es-DO"/>
+        </w:rPr>
+      </w:pPr>
+      <w:r>
+        <w:rPr>
+          <w:rFonts w:asciiTheme="minorHAnsi" w:eastAsiaTheme="minorHAnsi" w:hAnsiTheme="minorHAnsi" w:cstheme="minorHAnsi"/>
+          <w:color w:val="000000" w:themeColor="text1"/>
+          <w:sz w:val="28"/>
+          <w:szCs w:val="28"/>
+          <w:lang w:val="es-DO"/>
+        </w:rPr>
+        <w:t>Operadores condicionales que comprueban los Null</w:t>
+      </w:r>
+    </w:p>
+    <w:p>
+      <w:pPr>
+        <w:pStyle w:val="NormalWeb"/>
+        <w:numPr>
+          <w:ilvl w:val="1"/>
+          <w:numId w:val="2"/>
+        </w:numPr>
+        <w:shd w:val="clear" w:color="auto" w:fill="FFFFFF"/>
+        <w:spacing w:before="0" w:beforeAutospacing="0" w:after="0" w:afterAutospacing="0" w:line="384" w:lineRule="atLeast"/>
+        <w:textAlignment w:val="baseline"/>
+        <w:rPr>
+          <w:rFonts w:asciiTheme="minorHAnsi" w:eastAsiaTheme="minorHAnsi" w:hAnsiTheme="minorHAnsi" w:cstheme="minorHAnsi"/>
+          <w:color w:val="000000" w:themeColor="text1"/>
+          <w:sz w:val="28"/>
+          <w:szCs w:val="28"/>
+          <w:lang w:val="es-DO"/>
+        </w:rPr>
+      </w:pPr>
+      <w:r>
+        <w:rPr>
+          <w:rFonts w:asciiTheme="minorHAnsi" w:eastAsiaTheme="minorHAnsi" w:hAnsiTheme="minorHAnsi" w:cstheme="minorHAnsi"/>
+          <w:color w:val="000000" w:themeColor="text1"/>
+          <w:sz w:val="28"/>
+          <w:szCs w:val="28"/>
+          <w:lang w:val="es-DO"/>
+        </w:rPr>
+        <w:t>Operador nameof.</w:t>
+      </w:r>
+    </w:p>
+    <w:p>
+      <w:pPr>
+        <w:pStyle w:val="NormalWeb"/>
+        <w:shd w:val="clear" w:color="auto" w:fill="FFFFFF"/>
+        <w:spacing w:before="0" w:beforeAutospacing="0" w:after="0" w:afterAutospacing="0" w:line="384" w:lineRule="atLeast"/>
+        <w:ind w:left="1440"/>
+        <w:textAlignment w:val="baseline"/>
+        <w:rPr>
+          <w:rFonts w:asciiTheme="minorHAnsi" w:eastAsiaTheme="minorHAnsi" w:hAnsiTheme="minorHAnsi" w:cstheme="minorHAnsi"/>
+          <w:color w:val="000000" w:themeColor="text1"/>
+          <w:sz w:val="28"/>
+          <w:szCs w:val="28"/>
+          <w:lang w:val="es-DO"/>
+        </w:rPr>
+      </w:pPr>
+    </w:p>
+    <w:p>
+      <w:pPr>
+        <w:pStyle w:val="NormalWeb"/>
+        <w:shd w:val="clear" w:color="auto" w:fill="FFFFFF"/>
+        <w:spacing w:before="0" w:beforeAutospacing="0" w:after="0" w:afterAutospacing="0" w:line="384" w:lineRule="atLeast"/>
+        <w:textAlignment w:val="baseline"/>
+        <w:rPr>
+          <w:rFonts w:asciiTheme="minorHAnsi" w:eastAsiaTheme="minorHAnsi" w:hAnsiTheme="minorHAnsi" w:cstheme="minorHAnsi"/>
+          <w:color w:val="000000" w:themeColor="text1"/>
+          <w:sz w:val="28"/>
+          <w:szCs w:val="28"/>
+          <w:lang w:val="es-DO"/>
+        </w:rPr>
+      </w:pPr>
+      <w:r>
+        <w:rPr>
+          <w:rFonts w:asciiTheme="minorHAnsi" w:eastAsiaTheme="minorHAnsi" w:hAnsiTheme="minorHAnsi" w:cstheme="minorHAnsi"/>
+          <w:color w:val="000000" w:themeColor="text1"/>
+          <w:sz w:val="28"/>
+          <w:szCs w:val="28"/>
+          <w:lang w:val="es-DO"/>
+        </w:rPr>
+        <w:t>Todas estas características nos llevaron a  seleccionar este lenguaje como lenguaje de desarrollo del sistema</w:t>
+      </w:r>
+      <w:r>
+        <w:rPr>
+          <w:rFonts w:asciiTheme="minorHAnsi" w:eastAsiaTheme="minorHAnsi" w:hAnsiTheme="minorHAnsi" w:cstheme="minorHAnsi"/>
+          <w:color w:val="000000" w:themeColor="text1"/>
+          <w:sz w:val="28"/>
+          <w:szCs w:val="28"/>
+          <w:lang w:val="es-DO"/>
+        </w:rPr>
+        <w:t xml:space="preserve">  en la versión 5.0</w:t>
+      </w:r>
+      <w:r>
+        <w:rPr>
+          <w:rFonts w:asciiTheme="minorHAnsi" w:eastAsiaTheme="minorHAnsi" w:hAnsiTheme="minorHAnsi" w:cstheme="minorHAnsi"/>
+          <w:color w:val="000000" w:themeColor="text1"/>
+          <w:sz w:val="28"/>
+          <w:szCs w:val="28"/>
+          <w:lang w:val="es-DO"/>
+        </w:rPr>
+        <w:t>.</w:t>
+      </w:r>
+    </w:p>
+    <w:p>
+      <w:pPr>
+        <w:pStyle w:val="NormalWeb"/>
+        <w:shd w:val="clear" w:color="auto" w:fill="FFFFFF"/>
+        <w:spacing w:before="0" w:beforeAutospacing="0" w:after="0" w:afterAutospacing="0" w:line="384" w:lineRule="atLeast"/>
+        <w:textAlignment w:val="baseline"/>
+        <w:rPr>
+          <w:rFonts w:asciiTheme="minorHAnsi" w:eastAsiaTheme="minorHAnsi" w:hAnsiTheme="minorHAnsi" w:cstheme="minorHAnsi"/>
+          <w:color w:val="000000" w:themeColor="text1"/>
+          <w:sz w:val="28"/>
+          <w:szCs w:val="28"/>
+          <w:lang w:val="es-DO"/>
+        </w:rPr>
+      </w:pPr>
+    </w:p>
+    <w:p>
+      <w:pPr>
+        <w:shd w:val="clear" w:color="auto" w:fill="FFFFFF"/>
+        <w:spacing w:after="0" w:line="240" w:lineRule="auto"/>
+        <w:rPr>
+          <w:rFonts w:ascii="Aachen BT" w:hAnsi="Aachen BT"/>
+          <w:color w:val="00B0F0"/>
+          <w:sz w:val="32"/>
+          <w:szCs w:val="32"/>
+          <w:lang w:val="es-DO"/>
+        </w:rPr>
+      </w:pPr>
+    </w:p>
+    <w:p>
+      <w:pPr>
+        <w:shd w:val="clear" w:color="auto" w:fill="FFFFFF"/>
+        <w:spacing w:after="0" w:line="240" w:lineRule="auto"/>
+        <w:rPr>
+          <w:rFonts w:ascii="Aachen BT" w:hAnsi="Aachen BT"/>
+          <w:color w:val="00B0F0"/>
+          <w:sz w:val="32"/>
+          <w:szCs w:val="32"/>
+          <w:lang w:val="es-DO"/>
+        </w:rPr>
+      </w:pPr>
+    </w:p>
+    <w:p>
+      <w:pPr>
+        <w:shd w:val="clear" w:color="auto" w:fill="FFFFFF"/>
+        <w:spacing w:after="0" w:line="240" w:lineRule="auto"/>
+        <w:rPr>
+          <w:rFonts w:ascii="Aachen BT" w:hAnsi="Aachen BT"/>
+          <w:color w:val="00B0F0"/>
+          <w:sz w:val="32"/>
+          <w:szCs w:val="32"/>
+          <w:lang w:val="es-DO"/>
+        </w:rPr>
+      </w:pPr>
+      <w:r>
+        <w:rPr>
+          <w:rFonts w:ascii="Aachen BT" w:hAnsi="Aachen BT"/>
+          <w:color w:val="00B0F0"/>
+          <w:sz w:val="32"/>
+          <w:szCs w:val="32"/>
+          <w:lang w:val="es-DO"/>
+        </w:rPr>
+        <w:t>Base de Datos</w:t>
+      </w:r>
+    </w:p>
+    <w:p>
+      <w:pPr>
+        <w:shd w:val="clear" w:color="auto" w:fill="FFFFFF"/>
+        <w:spacing w:after="0" w:line="240" w:lineRule="auto"/>
+        <w:rPr>
+          <w:rFonts w:cstheme="minorHAnsi"/>
+          <w:color w:val="000000" w:themeColor="text1"/>
+          <w:sz w:val="28"/>
+          <w:szCs w:val="28"/>
+          <w:lang w:val="es-DO"/>
+        </w:rPr>
+      </w:pPr>
+    </w:p>
+    <w:p>
+      <w:pPr>
+        <w:shd w:val="clear" w:color="auto" w:fill="FFFFFF"/>
+        <w:spacing w:after="0" w:line="240" w:lineRule="auto"/>
+        <w:rPr>
+          <w:rFonts w:cstheme="minorHAnsi"/>
+          <w:color w:val="000000" w:themeColor="text1"/>
+          <w:sz w:val="28"/>
+          <w:szCs w:val="28"/>
+          <w:lang w:val="es-DO"/>
+        </w:rPr>
+      </w:pPr>
+      <w:r>
+        <w:rPr>
+          <w:rFonts w:cstheme="minorHAnsi"/>
+          <w:color w:val="000000" w:themeColor="text1"/>
+          <w:sz w:val="28"/>
+          <w:szCs w:val="28"/>
+          <w:lang w:val="es-DO"/>
+        </w:rPr>
+        <w:t>El sistema manejador de baes de datos seleccion</w:t>
+      </w:r>
+      <w:r>
+        <w:rPr>
+          <w:rFonts w:cstheme="minorHAnsi"/>
+          <w:color w:val="000000" w:themeColor="text1"/>
+          <w:sz w:val="28"/>
+          <w:szCs w:val="28"/>
+          <w:lang w:val="es-DO"/>
+        </w:rPr>
+        <w:t xml:space="preserve">ado para el desarrollo del Sistema </w:t>
+      </w:r>
+      <w:r>
+        <w:rPr>
+          <w:rFonts w:cstheme="minorHAnsi"/>
+          <w:color w:val="000000" w:themeColor="text1"/>
+          <w:sz w:val="28"/>
+          <w:szCs w:val="28"/>
+          <w:lang w:val="es-DO"/>
+        </w:rPr>
+        <w:t>es SQL</w:t>
+      </w:r>
+      <w:r>
+        <w:rPr>
+          <w:rFonts w:cstheme="minorHAnsi"/>
+          <w:color w:val="000000" w:themeColor="text1"/>
+          <w:sz w:val="28"/>
+          <w:szCs w:val="28"/>
+          <w:lang w:val="es-DO"/>
+        </w:rPr>
+        <w:t xml:space="preserve"> magnament </w:t>
+      </w:r>
+      <w:r>
+        <w:rPr>
+          <w:rFonts w:cstheme="minorHAnsi"/>
+          <w:color w:val="000000" w:themeColor="text1"/>
+          <w:sz w:val="28"/>
+          <w:szCs w:val="28"/>
+          <w:lang w:val="es-DO"/>
+        </w:rPr>
+        <w:t xml:space="preserve">ADO.NET </w:t>
+      </w:r>
+      <w:r>
+        <w:rPr>
+          <w:rFonts w:cstheme="minorHAnsi"/>
+          <w:color w:val="000000" w:themeColor="text1"/>
+          <w:sz w:val="28"/>
+          <w:szCs w:val="28"/>
+          <w:lang w:val="es-DO"/>
+        </w:rPr>
+        <w:t>Responde a las siglas de Microsoft Activex data objects de la p</w:t>
+      </w:r>
+      <w:r>
+        <w:rPr>
+          <w:rFonts w:cstheme="minorHAnsi"/>
+          <w:color w:val="000000" w:themeColor="text1"/>
+          <w:sz w:val="28"/>
+          <w:szCs w:val="28"/>
+          <w:lang w:val="es-DO"/>
+        </w:rPr>
+        <w:t>lataforma .NET.</w:t>
+      </w:r>
+    </w:p>
+    <w:p>
+      <w:pPr>
+        <w:shd w:val="clear" w:color="auto" w:fill="FFFFFF"/>
+        <w:spacing w:after="0" w:line="240" w:lineRule="auto"/>
+        <w:rPr>
+          <w:rFonts w:cstheme="minorHAnsi"/>
+          <w:color w:val="000000" w:themeColor="text1"/>
+          <w:sz w:val="28"/>
+          <w:szCs w:val="28"/>
+          <w:lang w:val="es-DO"/>
+        </w:rPr>
+      </w:pPr>
+    </w:p>
+    <w:p>
+      <w:pPr>
+        <w:shd w:val="clear" w:color="auto" w:fill="FFFFFF"/>
+        <w:spacing w:after="0" w:line="240" w:lineRule="auto"/>
+        <w:rPr>
+          <w:rFonts w:cstheme="minorHAnsi"/>
+          <w:color w:val="000000" w:themeColor="text1"/>
+          <w:sz w:val="28"/>
+          <w:szCs w:val="28"/>
+          <w:lang w:val="es-DO"/>
+        </w:rPr>
+      </w:pPr>
+      <w:r>
+        <w:rPr>
+          <w:rFonts w:cstheme="minorHAnsi"/>
+          <w:color w:val="000000" w:themeColor="text1"/>
+          <w:sz w:val="28"/>
+          <w:szCs w:val="28"/>
+          <w:lang w:val="es-DO"/>
+        </w:rPr>
+        <w:lastRenderedPageBreak/>
+        <w:t>Para Utilizar los proveedores de datos de SQL Server. NET se necesita la instalación de la version 2.6 o superior de Microsoft data access components.</w:t>
+      </w:r>
+    </w:p>
+    <w:p>
+      <w:pPr>
+        <w:shd w:val="clear" w:color="auto" w:fill="FFFFFF"/>
+        <w:spacing w:after="0" w:line="240" w:lineRule="auto"/>
+        <w:rPr>
+          <w:rFonts w:cstheme="minorHAnsi"/>
+          <w:color w:val="000000" w:themeColor="text1"/>
+          <w:sz w:val="28"/>
+          <w:szCs w:val="28"/>
+          <w:lang w:val="es-DO"/>
+        </w:rPr>
+      </w:pPr>
+    </w:p>
+    <w:p>
+      <w:pPr>
+        <w:shd w:val="clear" w:color="auto" w:fill="FFFFFF"/>
+        <w:spacing w:after="0" w:line="240" w:lineRule="auto"/>
+        <w:rPr>
+          <w:rFonts w:cstheme="minorHAnsi"/>
+          <w:color w:val="000000" w:themeColor="text1"/>
+          <w:sz w:val="28"/>
+          <w:szCs w:val="28"/>
+          <w:lang w:val="es-DO"/>
+        </w:rPr>
+      </w:pPr>
+      <w:r>
+        <w:rPr>
+          <w:rFonts w:cstheme="minorHAnsi"/>
+          <w:color w:val="000000" w:themeColor="text1"/>
+          <w:sz w:val="28"/>
+          <w:szCs w:val="28"/>
+          <w:lang w:val="es-DO"/>
+        </w:rPr>
+        <w:t>Dentro de la aplicación se ha de incluir el namespace Systen.Data para la utilización de ADO.NeT.</w:t>
+      </w:r>
+    </w:p>
+    <w:p>
+      <w:pPr>
+        <w:shd w:val="clear" w:color="auto" w:fill="FFFFFF"/>
+        <w:spacing w:after="0" w:line="240" w:lineRule="auto"/>
+        <w:rPr>
+          <w:rFonts w:eastAsia="Times New Roman" w:cs="Times New Roman"/>
+          <w:color w:val="444444"/>
+          <w:sz w:val="20"/>
+          <w:szCs w:val="24"/>
+        </w:rPr>
+      </w:pPr>
+      <w:r>
+        <w:rPr>
+          <w:rFonts w:eastAsia="Times New Roman" w:cs="Times New Roman"/>
+          <w:color w:val="444444"/>
+          <w:sz w:val="20"/>
+          <w:szCs w:val="24"/>
+        </w:rPr>
+        <w:t xml:space="preserve"> </w:t>
+      </w:r>
+    </w:p>
+    <w:p>
+      <w:pPr>
+        <w:shd w:val="clear" w:color="auto" w:fill="FFFFFF"/>
+        <w:spacing w:after="0" w:line="240" w:lineRule="auto"/>
+        <w:rPr>
+          <w:rFonts w:ascii="Aachen BT" w:hAnsi="Aachen BT"/>
+          <w:color w:val="00B0F0"/>
+          <w:sz w:val="32"/>
+          <w:szCs w:val="32"/>
+          <w:lang w:val="es-DO"/>
+        </w:rPr>
+      </w:pPr>
+    </w:p>
+    <w:p>
+      <w:pPr>
+        <w:shd w:val="clear" w:color="auto" w:fill="FFFFFF"/>
+        <w:spacing w:after="0" w:line="240" w:lineRule="auto"/>
+        <w:rPr>
+          <w:rFonts w:ascii="Aachen BT" w:hAnsi="Aachen BT"/>
+          <w:color w:val="00B0F0"/>
+          <w:sz w:val="32"/>
+          <w:szCs w:val="32"/>
+          <w:lang w:val="es-DO"/>
+        </w:rPr>
+      </w:pPr>
+    </w:p>
+    <w:p>
+      <w:pPr>
+        <w:shd w:val="clear" w:color="auto" w:fill="FFFFFF"/>
+        <w:spacing w:after="0" w:line="240" w:lineRule="auto"/>
+        <w:rPr>
+          <w:rFonts w:ascii="Aachen BT" w:hAnsi="Aachen BT"/>
+          <w:color w:val="00B0F0"/>
+          <w:sz w:val="32"/>
+          <w:szCs w:val="32"/>
+          <w:lang w:val="es-DO"/>
+        </w:rPr>
+      </w:pPr>
+    </w:p>
+    <w:p>
+      <w:pPr>
+        <w:shd w:val="clear" w:color="auto" w:fill="FFFFFF"/>
+        <w:spacing w:after="0" w:line="240" w:lineRule="auto"/>
+        <w:rPr>
+          <w:rFonts w:ascii="Aachen BT" w:hAnsi="Aachen BT"/>
+          <w:color w:val="00B0F0"/>
+          <w:sz w:val="32"/>
+          <w:szCs w:val="32"/>
+          <w:lang w:val="es-DO"/>
+        </w:rPr>
+      </w:pPr>
+      <w:r>
+        <w:rPr>
+          <w:rFonts w:ascii="Aachen BT" w:hAnsi="Aachen BT"/>
+          <w:color w:val="00B0F0"/>
+          <w:sz w:val="32"/>
+          <w:szCs w:val="32"/>
+          <w:lang w:val="es-DO"/>
+        </w:rPr>
+        <w:t>Modelo de Desarrollo</w:t>
+      </w:r>
+    </w:p>
+    <w:p>
+      <w:pPr>
+        <w:shd w:val="clear" w:color="auto" w:fill="FFFFFF"/>
+        <w:spacing w:after="0" w:line="240" w:lineRule="auto"/>
+        <w:rPr>
+          <w:rFonts w:cstheme="minorHAnsi"/>
+          <w:color w:val="FF0000"/>
+          <w:sz w:val="28"/>
+          <w:szCs w:val="28"/>
+          <w:lang w:val="es-DO"/>
+        </w:rPr>
+      </w:pPr>
+    </w:p>
+    <w:p>
+      <w:pPr>
+        <w:shd w:val="clear" w:color="auto" w:fill="FFFFFF"/>
+        <w:spacing w:after="0" w:line="240" w:lineRule="auto"/>
+        <w:rPr>
+          <w:rFonts w:eastAsia="Times New Roman" w:cs="Times New Roman"/>
+          <w:color w:val="444444"/>
+          <w:sz w:val="20"/>
+          <w:szCs w:val="24"/>
+          <w:lang w:val="es-DO"/>
+        </w:rPr>
+      </w:pPr>
+    </w:p>
+    <w:p>
+      <w:pPr>
+        <w:shd w:val="clear" w:color="auto" w:fill="FFFFFF"/>
+        <w:spacing w:after="0" w:line="240" w:lineRule="auto"/>
+        <w:rPr>
+          <w:rFonts w:eastAsia="Times New Roman" w:cs="Times New Roman"/>
+          <w:color w:val="444444"/>
+          <w:sz w:val="20"/>
+          <w:szCs w:val="24"/>
+          <w:lang w:val="es-DO"/>
+        </w:rPr>
+      </w:pPr>
+    </w:p>
+    <w:p>
+      <w:pPr>
+        <w:shd w:val="clear" w:color="auto" w:fill="FFFFFF"/>
+        <w:spacing w:after="0" w:line="240" w:lineRule="auto"/>
+        <w:rPr>
+          <w:rFonts w:eastAsia="Times New Roman" w:cs="Times New Roman"/>
+          <w:color w:val="444444"/>
+          <w:sz w:val="20"/>
+          <w:szCs w:val="24"/>
+          <w:lang w:val="es-DO"/>
+        </w:rPr>
+      </w:pPr>
+    </w:p>
+    <w:p>
+      <w:pPr>
+        <w:shd w:val="clear" w:color="auto" w:fill="FFFFFF"/>
+        <w:spacing w:after="0" w:line="240" w:lineRule="auto"/>
+        <w:rPr>
+          <w:rFonts w:eastAsia="Times New Roman" w:cs="Times New Roman"/>
+          <w:color w:val="444444"/>
+          <w:sz w:val="20"/>
+          <w:szCs w:val="24"/>
+          <w:lang w:val="es-DO"/>
+        </w:rPr>
+      </w:pPr>
+    </w:p>
+    <w:p>
+      <w:pPr>
+        <w:shd w:val="clear" w:color="auto" w:fill="FFFFFF"/>
+        <w:spacing w:after="0" w:line="240" w:lineRule="auto"/>
+        <w:rPr>
+          <w:rFonts w:eastAsia="Times New Roman" w:cs="Times New Roman"/>
+          <w:color w:val="444444"/>
+          <w:sz w:val="20"/>
+          <w:szCs w:val="24"/>
+          <w:lang w:val="es-DO"/>
+        </w:rPr>
+      </w:pPr>
+    </w:p>
+    <w:p>
+      <w:pPr>
+        <w:shd w:val="clear" w:color="auto" w:fill="FFFFFF"/>
+        <w:spacing w:after="0" w:line="240" w:lineRule="auto"/>
+        <w:rPr>
+          <w:rFonts w:eastAsia="Times New Roman" w:cs="Times New Roman"/>
+          <w:color w:val="444444"/>
+          <w:sz w:val="20"/>
+          <w:szCs w:val="24"/>
+          <w:lang w:val="es-DO"/>
+        </w:rPr>
+      </w:pPr>
+    </w:p>
+    <w:p>
+      <w:pPr>
+        <w:shd w:val="clear" w:color="auto" w:fill="FFFFFF"/>
+        <w:spacing w:after="0" w:line="240" w:lineRule="auto"/>
+        <w:rPr>
+          <w:rFonts w:eastAsia="Times New Roman" w:cs="Times New Roman"/>
+          <w:color w:val="444444"/>
+          <w:sz w:val="20"/>
+          <w:szCs w:val="24"/>
+          <w:lang w:val="es-DO"/>
+        </w:rPr>
+      </w:pPr>
+    </w:p>
+    <w:p>
+      <w:pPr>
+        <w:shd w:val="clear" w:color="auto" w:fill="FFFFFF"/>
+        <w:spacing w:after="0" w:line="240" w:lineRule="auto"/>
+        <w:rPr>
+          <w:rFonts w:eastAsia="Times New Roman" w:cs="Times New Roman"/>
+          <w:color w:val="444444"/>
+          <w:sz w:val="20"/>
+          <w:szCs w:val="24"/>
+          <w:lang w:val="es-DO"/>
+        </w:rPr>
+      </w:pPr>
+    </w:p>
+    <w:p>
+      <w:pPr>
+        <w:shd w:val="clear" w:color="auto" w:fill="FFFFFF"/>
+        <w:spacing w:after="0" w:line="240" w:lineRule="auto"/>
+        <w:rPr>
+          <w:rFonts w:eastAsia="Times New Roman" w:cs="Times New Roman"/>
+          <w:color w:val="444444"/>
+          <w:sz w:val="20"/>
+          <w:szCs w:val="24"/>
+          <w:lang w:val="es-DO"/>
+        </w:rPr>
+      </w:pPr>
+    </w:p>
+    <w:p>
+      <w:pPr>
+        <w:shd w:val="clear" w:color="auto" w:fill="FFFFFF"/>
+        <w:spacing w:after="0" w:line="240" w:lineRule="auto"/>
+        <w:rPr>
+          <w:rFonts w:eastAsia="Times New Roman" w:cs="Times New Roman"/>
+          <w:color w:val="444444"/>
+          <w:sz w:val="20"/>
+          <w:szCs w:val="24"/>
+          <w:lang w:val="es-DO"/>
+        </w:rPr>
+      </w:pPr>
+    </w:p>
+    <w:p>
+      <w:pPr>
+        <w:shd w:val="clear" w:color="auto" w:fill="FFFFFF"/>
+        <w:spacing w:after="0" w:line="240" w:lineRule="auto"/>
+        <w:rPr>
+          <w:rFonts w:eastAsia="Times New Roman" w:cs="Arial"/>
+          <w:b/>
+          <w:color w:val="92D050"/>
+          <w:sz w:val="20"/>
+          <w:szCs w:val="24"/>
+        </w:rPr>
+      </w:pPr>
+      <w:r>
+        <w:rPr>
+          <w:rFonts w:ascii="Aachen BT" w:hAnsi="Aachen BT"/>
+          <w:color w:val="00B0F0"/>
+          <w:sz w:val="32"/>
+          <w:szCs w:val="32"/>
+          <w:lang w:val="es-DO"/>
+        </w:rPr>
+        <w:t>Patrón de Diseño de Desarrollo</w:t>
+      </w:r>
+    </w:p>
+    <w:p>
+      <w:pPr>
+        <w:shd w:val="clear" w:color="auto" w:fill="FFFFFF"/>
+        <w:spacing w:after="0" w:line="240" w:lineRule="auto"/>
+        <w:rPr>
+          <w:rFonts w:cstheme="minorHAnsi"/>
+          <w:color w:val="000000" w:themeColor="text1"/>
+          <w:sz w:val="28"/>
+          <w:szCs w:val="28"/>
+          <w:lang w:val="es-DO"/>
+        </w:rPr>
+      </w:pPr>
+      <w:r>
+        <w:rPr>
+          <w:rFonts w:cstheme="minorHAnsi"/>
+          <w:color w:val="000000" w:themeColor="text1"/>
+          <w:sz w:val="28"/>
+          <w:szCs w:val="28"/>
+          <w:lang w:val="es-DO"/>
+        </w:rPr>
+        <w:t xml:space="preserve"> “Los patrones de diseño son el esqueleto de las soluciones a problemas comunes en el desarrollo de software.”</w:t>
+      </w:r>
+    </w:p>
+    <w:p>
+      <w:pPr>
+        <w:shd w:val="clear" w:color="auto" w:fill="FFFFFF"/>
+        <w:spacing w:after="0" w:line="240" w:lineRule="auto"/>
+        <w:rPr>
+          <w:rFonts w:cstheme="minorHAnsi"/>
+          <w:color w:val="000000" w:themeColor="text1"/>
+          <w:sz w:val="28"/>
+          <w:szCs w:val="28"/>
+          <w:lang w:val="es-DO"/>
+        </w:rPr>
+      </w:pPr>
+    </w:p>
+    <w:p>
+      <w:pPr>
+        <w:shd w:val="clear" w:color="auto" w:fill="FFFFFF"/>
+        <w:spacing w:after="0" w:line="240" w:lineRule="auto"/>
+        <w:rPr>
+          <w:rFonts w:cstheme="minorHAnsi"/>
+          <w:color w:val="000000" w:themeColor="text1"/>
+          <w:sz w:val="28"/>
+          <w:szCs w:val="28"/>
+          <w:lang w:val="es-DO"/>
+        </w:rPr>
+      </w:pPr>
+      <w:r>
+        <w:rPr>
+          <w:rFonts w:cstheme="minorHAnsi"/>
+          <w:color w:val="000000" w:themeColor="text1"/>
+          <w:sz w:val="28"/>
+          <w:szCs w:val="28"/>
+          <w:lang w:val="es-DO"/>
+        </w:rPr>
+        <w:t>El patron de diseño utilizado para el desarrollo del Proyecto es el patron en Ncapas</w:t>
+      </w:r>
+      <w:r>
+        <w:rPr>
+          <w:rFonts w:cstheme="minorHAnsi"/>
+          <w:color w:val="000000" w:themeColor="text1"/>
+          <w:sz w:val="28"/>
+          <w:szCs w:val="28"/>
+          <w:lang w:val="es-DO"/>
+        </w:rPr>
+        <w:t xml:space="preserve"> el cual guarda relacion con el patron de diseño MVC (Model View Controler) </w:t>
+      </w:r>
+    </w:p>
+    <w:p>
+      <w:pPr>
+        <w:shd w:val="clear" w:color="auto" w:fill="FFFFFF"/>
+        <w:spacing w:after="0" w:line="240" w:lineRule="auto"/>
+        <w:rPr>
+          <w:rFonts w:eastAsia="Times New Roman" w:cs="Times New Roman"/>
+          <w:color w:val="444444"/>
+          <w:sz w:val="20"/>
+          <w:szCs w:val="24"/>
+        </w:rPr>
+      </w:pPr>
+    </w:p>
+    <w:p>
+      <w:pPr>
+        <w:shd w:val="clear" w:color="auto" w:fill="FFFFFF"/>
+        <w:spacing w:after="0" w:line="240" w:lineRule="auto"/>
+        <w:rPr>
+          <w:rFonts w:cstheme="minorHAnsi"/>
+          <w:color w:val="000000" w:themeColor="text1"/>
+          <w:sz w:val="28"/>
+          <w:szCs w:val="28"/>
+          <w:lang w:val="es-DO"/>
+        </w:rPr>
+      </w:pPr>
+      <w:r>
+        <w:rPr>
+          <w:rFonts w:cstheme="minorHAnsi"/>
+          <w:color w:val="000000" w:themeColor="text1"/>
+          <w:sz w:val="28"/>
+          <w:szCs w:val="28"/>
+          <w:lang w:val="es-DO"/>
+        </w:rPr>
+        <w:t>Basándose en e</w:t>
+      </w:r>
+      <w:r>
+        <w:rPr>
+          <w:rFonts w:cstheme="minorHAnsi"/>
+          <w:color w:val="000000" w:themeColor="text1"/>
+          <w:sz w:val="28"/>
+          <w:szCs w:val="28"/>
+          <w:lang w:val="es-DO"/>
+        </w:rPr>
+        <w:t>l estilo arquitectural en capas se basa en una distribución jerárquica de los roles y las responsabilidades para proporcionar una división efectiva de los problemas a resolver. Los roles indican el tipo y la forma de la interacción con otras capas y las responsabilidades la funcionalidad que implementan. </w:t>
+      </w:r>
+    </w:p>
+    <w:p>
+      <w:pPr>
+        <w:shd w:val="clear" w:color="auto" w:fill="FFFFFF"/>
+        <w:spacing w:after="0" w:line="240" w:lineRule="auto"/>
+        <w:rPr>
+          <w:rFonts w:cstheme="minorHAnsi"/>
+          <w:color w:val="000000" w:themeColor="text1"/>
+          <w:sz w:val="28"/>
+          <w:szCs w:val="28"/>
+          <w:lang w:val="es-DO"/>
+        </w:rPr>
+      </w:pPr>
+    </w:p>
+    <w:p>
+      <w:pPr>
+        <w:shd w:val="clear" w:color="auto" w:fill="FFFFFF"/>
+        <w:spacing w:after="0" w:line="240" w:lineRule="auto"/>
+        <w:rPr>
+          <w:rFonts w:ascii="Aachen BT" w:hAnsi="Aachen BT"/>
+          <w:color w:val="00B0F0"/>
+          <w:sz w:val="32"/>
+          <w:szCs w:val="32"/>
+          <w:lang w:val="es-DO"/>
+        </w:rPr>
+      </w:pPr>
+      <w:r>
+        <w:rPr>
+          <w:rFonts w:ascii="Aachen BT" w:hAnsi="Aachen BT"/>
+          <w:color w:val="00B0F0"/>
+          <w:sz w:val="32"/>
+          <w:szCs w:val="32"/>
+          <w:lang w:val="es-DO"/>
+        </w:rPr>
+        <w:t>Nomenclatura de Programación</w:t>
+      </w:r>
+    </w:p>
+    <w:p>
+      <w:pPr>
+        <w:shd w:val="clear" w:color="auto" w:fill="FFFFFF"/>
+        <w:spacing w:after="0" w:line="240" w:lineRule="auto"/>
+        <w:rPr>
+          <w:rFonts w:ascii="Aachen BT" w:hAnsi="Aachen BT"/>
+          <w:color w:val="00B0F0"/>
+          <w:sz w:val="32"/>
+          <w:szCs w:val="32"/>
+          <w:lang w:val="es-DO"/>
+        </w:rPr>
+      </w:pPr>
+    </w:p>
+    <w:p>
+      <w:pPr>
+        <w:shd w:val="clear" w:color="auto" w:fill="FFFFFF"/>
+        <w:spacing w:after="0" w:line="240" w:lineRule="auto"/>
+        <w:rPr>
+          <w:rFonts w:cstheme="minorHAnsi"/>
+          <w:color w:val="FF0000"/>
+          <w:sz w:val="28"/>
+          <w:szCs w:val="28"/>
+          <w:lang w:val="es-DO"/>
+        </w:rPr>
+      </w:pPr>
+      <w:r>
+        <w:rPr>
+          <w:rFonts w:cstheme="minorHAnsi"/>
+          <w:color w:val="FF0000"/>
+          <w:sz w:val="28"/>
+          <w:szCs w:val="28"/>
+          <w:lang w:val="es-DO"/>
+        </w:rPr>
+        <w:t xml:space="preserve">Programación </w:t>
+      </w:r>
+    </w:p>
+    <w:p>
+      <w:pPr>
+        <w:shd w:val="clear" w:color="auto" w:fill="FFFFFF"/>
+        <w:spacing w:after="0" w:line="240" w:lineRule="auto"/>
+        <w:rPr>
+          <w:rFonts w:ascii="Aachen BT" w:hAnsi="Aachen BT"/>
+          <w:color w:val="00B0F0"/>
+          <w:sz w:val="32"/>
+          <w:szCs w:val="32"/>
+          <w:lang w:val="es-DO"/>
+        </w:rPr>
+      </w:pPr>
+    </w:p>
+    <w:tbl>
+      <w:tblPr>
+        <w:tblStyle w:val="Tabladecuadrcula3-nfasis5"/>
+        <w:tblW w:w="0" w:type="auto"/>
+        <w:tblLook w:val="04A0" w:firstRow="1" w:lastRow="0" w:firstColumn="1" w:lastColumn="0" w:noHBand="0" w:noVBand="1"/>
+      </w:tblPr>
+      <w:tblGrid>
+        <w:gridCol w:w="2356"/>
+        <w:gridCol w:w="3129"/>
+        <w:gridCol w:w="2596"/>
+      </w:tblGrid>
+      <w:tr>
+        <w:trPr>
+          <w:cnfStyle w:val="100000000000" w:firstRow="1" w:lastRow="0" w:firstColumn="0" w:lastColumn="0" w:oddVBand="0" w:evenVBand="0" w:oddHBand="0" w:evenHBand="0" w:firstRowFirstColumn="0" w:firstRowLastColumn="0" w:lastRowFirstColumn="0" w:lastRowLastColumn="0"/>
+        </w:trPr>
+        <w:tc>
+          <w:tcPr>
+            <w:cnfStyle w:val="001000000100" w:firstRow="0" w:lastRow="0" w:firstColumn="1" w:lastColumn="0" w:oddVBand="0" w:evenVBand="0" w:oddHBand="0" w:evenHBand="0" w:firstRowFirstColumn="1" w:firstRowLastColumn="0" w:lastRowFirstColumn="0" w:lastRowLastColumn="0"/>
+            <w:tcW w:w="0" w:type="auto"/>
+            <w:hideMark/>
+          </w:tcPr>
+          <w:p>
+            <w:pPr>
+              <w:rPr>
+                <w:rFonts w:ascii="Times New Roman" w:eastAsia="Times New Roman" w:hAnsi="Times New Roman" w:cs="Times New Roman"/>
+                <w:sz w:val="24"/>
+                <w:szCs w:val="24"/>
+              </w:rPr>
+            </w:pPr>
+            <w:r>
+              <w:rPr>
+                <w:rFonts w:ascii="Times New Roman" w:eastAsia="Times New Roman" w:hAnsi="Times New Roman" w:cs="Times New Roman"/>
+                <w:sz w:val="24"/>
+                <w:szCs w:val="24"/>
+                <w:bdr w:val="none" w:sz="0" w:space="0" w:color="auto" w:frame="1"/>
+              </w:rPr>
+              <w:lastRenderedPageBreak/>
+              <w:t>Tipo</w:t>
+            </w:r>
+          </w:p>
+        </w:tc>
+        <w:tc>
+          <w:tcPr>
+            <w:tcW w:w="0" w:type="auto"/>
+            <w:hideMark/>
+          </w:tcPr>
+          <w:p>
+            <w:pPr>
+              <w:cnfStyle w:val="100000000000" w:firstRow="1" w:lastRow="0" w:firstColumn="0" w:lastColumn="0" w:oddVBand="0" w:evenVBand="0" w:oddHBand="0" w:evenHBand="0" w:firstRowFirstColumn="0" w:firstRowLastColumn="0" w:lastRowFirstColumn="0" w:lastRowLastColumn="0"/>
+              <w:rPr>
+                <w:rFonts w:ascii="Times New Roman" w:eastAsia="Times New Roman" w:hAnsi="Times New Roman" w:cs="Times New Roman"/>
+                <w:sz w:val="24"/>
+                <w:szCs w:val="24"/>
+              </w:rPr>
+            </w:pPr>
+            <w:r>
+              <w:rPr>
+                <w:rFonts w:ascii="Times New Roman" w:eastAsia="Times New Roman" w:hAnsi="Times New Roman" w:cs="Times New Roman"/>
+                <w:sz w:val="24"/>
+                <w:szCs w:val="24"/>
+                <w:bdr w:val="none" w:sz="0" w:space="0" w:color="auto" w:frame="1"/>
+              </w:rPr>
+              <w:t>Notación + Contenido</w:t>
+            </w:r>
+          </w:p>
+        </w:tc>
+        <w:tc>
+          <w:tcPr>
+            <w:tcW w:w="0" w:type="auto"/>
+            <w:hideMark/>
+          </w:tcPr>
+          <w:p>
+            <w:pPr>
+              <w:cnfStyle w:val="100000000000" w:firstRow="1" w:lastRow="0" w:firstColumn="0" w:lastColumn="0" w:oddVBand="0" w:evenVBand="0" w:oddHBand="0" w:evenHBand="0" w:firstRowFirstColumn="0" w:firstRowLastColumn="0" w:lastRowFirstColumn="0" w:lastRowLastColumn="0"/>
+              <w:rPr>
+                <w:rFonts w:ascii="Times New Roman" w:eastAsia="Times New Roman" w:hAnsi="Times New Roman" w:cs="Times New Roman"/>
+                <w:sz w:val="24"/>
+                <w:szCs w:val="24"/>
+              </w:rPr>
+            </w:pPr>
+            <w:r>
+              <w:rPr>
+                <w:rFonts w:ascii="Times New Roman" w:eastAsia="Times New Roman" w:hAnsi="Times New Roman" w:cs="Times New Roman"/>
+                <w:sz w:val="24"/>
+                <w:szCs w:val="24"/>
+                <w:bdr w:val="none" w:sz="0" w:space="0" w:color="auto" w:frame="1"/>
+              </w:rPr>
+              <w:t>Ejemplo</w:t>
+            </w:r>
+          </w:p>
+        </w:tc>
+      </w:tr>
+      <w:tr>
+        <w:trPr>
+          <w:cnfStyle w:val="000000100000" w:firstRow="0" w:lastRow="0" w:firstColumn="0" w:lastColumn="0" w:oddVBand="0" w:evenVBand="0" w:oddHBand="1" w:evenHBand="0" w:firstRowFirstColumn="0" w:firstRowLastColumn="0" w:lastRowFirstColumn="0" w:lastRowLastColumn="0"/>
+        </w:trPr>
+        <w:tc>
+          <w:tcPr>
+            <w:cnfStyle w:val="001000000000" w:firstRow="0" w:lastRow="0" w:firstColumn="1" w:lastColumn="0" w:oddVBand="0" w:evenVBand="0" w:oddHBand="0" w:evenHBand="0" w:firstRowFirstColumn="0" w:firstRowLastColumn="0" w:lastRowFirstColumn="0" w:lastRowLastColumn="0"/>
+            <w:tcW w:w="0" w:type="auto"/>
+            <w:hideMark/>
+          </w:tcPr>
+          <w:p>
+            <w:pPr>
+              <w:rPr>
+                <w:rFonts w:ascii="Times New Roman" w:eastAsia="Times New Roman" w:hAnsi="Times New Roman" w:cs="Times New Roman"/>
+                <w:sz w:val="24"/>
+                <w:szCs w:val="24"/>
+                <w:lang w:val="es-DO"/>
+              </w:rPr>
+            </w:pPr>
+            <w:r>
+              <w:rPr>
+                <w:rFonts w:ascii="Times New Roman" w:eastAsia="Times New Roman" w:hAnsi="Times New Roman" w:cs="Times New Roman"/>
+                <w:sz w:val="24"/>
+                <w:szCs w:val="24"/>
+                <w:lang w:val="es-DO"/>
+              </w:rPr>
+              <w:t>NameSpaces</w:t>
+            </w:r>
+          </w:p>
+        </w:tc>
+        <w:tc>
+          <w:tcPr>
+            <w:tcW w:w="0" w:type="auto"/>
+            <w:hideMark/>
+          </w:tcPr>
+          <w:p>
+            <w:pPr>
+              <w:cnfStyle w:val="000000100000" w:firstRow="0" w:lastRow="0" w:firstColumn="0" w:lastColumn="0" w:oddVBand="0" w:evenVBand="0" w:oddHBand="1" w:evenHBand="0" w:firstRowFirstColumn="0" w:firstRowLastColumn="0" w:lastRowFirstColumn="0" w:lastRowLastColumn="0"/>
+              <w:rPr>
+                <w:rFonts w:ascii="Times New Roman" w:eastAsia="Times New Roman" w:hAnsi="Times New Roman" w:cs="Times New Roman"/>
+                <w:sz w:val="24"/>
+                <w:szCs w:val="24"/>
+              </w:rPr>
+            </w:pPr>
+            <w:r>
+              <w:rPr>
+                <w:rFonts w:ascii="Times New Roman" w:eastAsia="Times New Roman" w:hAnsi="Times New Roman" w:cs="Times New Roman"/>
+                <w:sz w:val="24"/>
+                <w:szCs w:val="24"/>
+              </w:rPr>
+              <w:t>Pascal Case, Sin Guión Bajo</w:t>
+            </w:r>
+          </w:p>
+        </w:tc>
+        <w:tc>
+          <w:tcPr>
+            <w:tcW w:w="0" w:type="auto"/>
+            <w:hideMark/>
+          </w:tcPr>
+          <w:p>
+            <w:pPr>
+              <w:cnfStyle w:val="000000100000" w:firstRow="0" w:lastRow="0" w:firstColumn="0" w:lastColumn="0" w:oddVBand="0" w:evenVBand="0" w:oddHBand="1" w:evenHBand="0" w:firstRowFirstColumn="0" w:firstRowLastColumn="0" w:lastRowFirstColumn="0" w:lastRowLastColumn="0"/>
+              <w:rPr>
+                <w:rFonts w:ascii="Times New Roman" w:eastAsia="Times New Roman" w:hAnsi="Times New Roman" w:cs="Times New Roman"/>
+                <w:sz w:val="24"/>
+                <w:szCs w:val="24"/>
+              </w:rPr>
+            </w:pPr>
+            <w:r>
+              <w:rPr>
+                <w:rFonts w:ascii="Times New Roman" w:eastAsia="Times New Roman" w:hAnsi="Times New Roman" w:cs="Times New Roman"/>
+                <w:sz w:val="24"/>
+                <w:szCs w:val="24"/>
+              </w:rPr>
+              <w:t>Negocio.usuario</w:t>
+            </w:r>
+          </w:p>
+        </w:tc>
+      </w:tr>
+      <w:tr>
+        <w:tc>
+          <w:tcPr>
+            <w:cnfStyle w:val="001000000000" w:firstRow="0" w:lastRow="0" w:firstColumn="1" w:lastColumn="0" w:oddVBand="0" w:evenVBand="0" w:oddHBand="0" w:evenHBand="0" w:firstRowFirstColumn="0" w:firstRowLastColumn="0" w:lastRowFirstColumn="0" w:lastRowLastColumn="0"/>
+            <w:tcW w:w="0" w:type="auto"/>
+            <w:hideMark/>
+          </w:tcPr>
+          <w:p>
+            <w:pPr>
+              <w:rPr>
+                <w:rFonts w:ascii="Times New Roman" w:eastAsia="Times New Roman" w:hAnsi="Times New Roman" w:cs="Times New Roman"/>
+                <w:sz w:val="24"/>
+                <w:szCs w:val="24"/>
+                <w:lang w:val="es-DO"/>
+              </w:rPr>
+            </w:pPr>
+            <w:r>
+              <w:rPr>
+                <w:rFonts w:ascii="Times New Roman" w:eastAsia="Times New Roman" w:hAnsi="Times New Roman" w:cs="Times New Roman"/>
+                <w:sz w:val="24"/>
+                <w:szCs w:val="24"/>
+                <w:lang w:val="es-DO"/>
+              </w:rPr>
+              <w:t>Clases (Classes)</w:t>
+            </w:r>
+          </w:p>
+        </w:tc>
+        <w:tc>
+          <w:tcPr>
+            <w:tcW w:w="0" w:type="auto"/>
+            <w:hideMark/>
+          </w:tcPr>
+          <w:p>
+            <w:pPr>
+              <w:cnfStyle w:val="000000000000" w:firstRow="0" w:lastRow="0" w:firstColumn="0" w:lastColumn="0" w:oddVBand="0" w:evenVBand="0" w:oddHBand="0" w:evenHBand="0" w:firstRowFirstColumn="0" w:firstRowLastColumn="0" w:lastRowFirstColumn="0" w:lastRowLastColumn="0"/>
+              <w:rPr>
+                <w:rFonts w:ascii="Times New Roman" w:eastAsia="Times New Roman" w:hAnsi="Times New Roman" w:cs="Times New Roman"/>
+                <w:sz w:val="24"/>
+                <w:szCs w:val="24"/>
+              </w:rPr>
+            </w:pPr>
+            <w:r>
+              <w:rPr>
+                <w:rFonts w:ascii="Times New Roman" w:eastAsia="Times New Roman" w:hAnsi="Times New Roman" w:cs="Times New Roman"/>
+                <w:sz w:val="24"/>
+                <w:szCs w:val="24"/>
+              </w:rPr>
+              <w:t>Pascal, Sin Guion Bajo</w:t>
+            </w:r>
+          </w:p>
+        </w:tc>
+        <w:tc>
+          <w:tcPr>
+            <w:tcW w:w="0" w:type="auto"/>
+            <w:hideMark/>
+          </w:tcPr>
+          <w:p>
+            <w:pPr>
+              <w:cnfStyle w:val="000000000000" w:firstRow="0" w:lastRow="0" w:firstColumn="0" w:lastColumn="0" w:oddVBand="0" w:evenVBand="0" w:oddHBand="0" w:evenHBand="0" w:firstRowFirstColumn="0" w:firstRowLastColumn="0" w:lastRowFirstColumn="0" w:lastRowLastColumn="0"/>
+              <w:rPr>
+                <w:rFonts w:ascii="Times New Roman" w:eastAsia="Times New Roman" w:hAnsi="Times New Roman" w:cs="Times New Roman"/>
+                <w:sz w:val="24"/>
+                <w:szCs w:val="24"/>
+              </w:rPr>
+            </w:pPr>
+            <w:r>
+              <w:rPr>
+                <w:rFonts w:ascii="Times New Roman" w:eastAsia="Times New Roman" w:hAnsi="Times New Roman" w:cs="Times New Roman"/>
+                <w:sz w:val="24"/>
+                <w:szCs w:val="24"/>
+              </w:rPr>
+              <w:t>Usuarios</w:t>
+            </w:r>
+          </w:p>
+        </w:tc>
+      </w:tr>
+      <w:tr>
+        <w:trPr>
+          <w:cnfStyle w:val="000000100000" w:firstRow="0" w:lastRow="0" w:firstColumn="0" w:lastColumn="0" w:oddVBand="0" w:evenVBand="0" w:oddHBand="1" w:evenHBand="0" w:firstRowFirstColumn="0" w:firstRowLastColumn="0" w:lastRowFirstColumn="0" w:lastRowLastColumn="0"/>
+        </w:trPr>
+        <w:tc>
+          <w:tcPr>
+            <w:cnfStyle w:val="001000000000" w:firstRow="0" w:lastRow="0" w:firstColumn="1" w:lastColumn="0" w:oddVBand="0" w:evenVBand="0" w:oddHBand="0" w:evenHBand="0" w:firstRowFirstColumn="0" w:firstRowLastColumn="0" w:lastRowFirstColumn="0" w:lastRowLastColumn="0"/>
+            <w:tcW w:w="0" w:type="auto"/>
+            <w:hideMark/>
+          </w:tcPr>
+          <w:p>
+            <w:pPr>
+              <w:rPr>
+                <w:rFonts w:ascii="Times New Roman" w:eastAsia="Times New Roman" w:hAnsi="Times New Roman" w:cs="Times New Roman"/>
+                <w:sz w:val="24"/>
+                <w:szCs w:val="24"/>
+                <w:lang w:val="es-DO"/>
+              </w:rPr>
+            </w:pPr>
+            <w:r>
+              <w:rPr>
+                <w:rFonts w:ascii="Times New Roman" w:eastAsia="Times New Roman" w:hAnsi="Times New Roman" w:cs="Times New Roman"/>
+                <w:sz w:val="24"/>
+                <w:szCs w:val="24"/>
+                <w:lang w:val="es-DO"/>
+              </w:rPr>
+              <w:t>Funciones y Subs</w:t>
+            </w:r>
+          </w:p>
+        </w:tc>
+        <w:tc>
+          <w:tcPr>
+            <w:tcW w:w="0" w:type="auto"/>
+            <w:hideMark/>
+          </w:tcPr>
+          <w:p>
+            <w:pPr>
+              <w:cnfStyle w:val="000000100000" w:firstRow="0" w:lastRow="0" w:firstColumn="0" w:lastColumn="0" w:oddVBand="0" w:evenVBand="0" w:oddHBand="1" w:evenHBand="0" w:firstRowFirstColumn="0" w:firstRowLastColumn="0" w:lastRowFirstColumn="0" w:lastRowLastColumn="0"/>
+              <w:rPr>
+                <w:rFonts w:ascii="Times New Roman" w:eastAsia="Times New Roman" w:hAnsi="Times New Roman" w:cs="Times New Roman"/>
+                <w:sz w:val="24"/>
+                <w:szCs w:val="24"/>
+              </w:rPr>
+            </w:pPr>
+            <w:r>
+              <w:rPr>
+                <w:rFonts w:ascii="Times New Roman" w:eastAsia="Times New Roman" w:hAnsi="Times New Roman" w:cs="Times New Roman"/>
+                <w:sz w:val="24"/>
+                <w:szCs w:val="24"/>
+              </w:rPr>
+              <w:t>Pascal, Sin Guión Bajo</w:t>
+            </w:r>
+          </w:p>
+        </w:tc>
+        <w:tc>
+          <w:tcPr>
+            <w:tcW w:w="0" w:type="auto"/>
+            <w:hideMark/>
+          </w:tcPr>
+          <w:p>
+            <w:pPr>
+              <w:cnfStyle w:val="000000100000" w:firstRow="0" w:lastRow="0" w:firstColumn="0" w:lastColumn="0" w:oddVBand="0" w:evenVBand="0" w:oddHBand="1" w:evenHBand="0" w:firstRowFirstColumn="0" w:firstRowLastColumn="0" w:lastRowFirstColumn="0" w:lastRowLastColumn="0"/>
+              <w:rPr>
+                <w:rFonts w:ascii="Times New Roman" w:eastAsia="Times New Roman" w:hAnsi="Times New Roman" w:cs="Times New Roman"/>
+                <w:sz w:val="24"/>
+                <w:szCs w:val="24"/>
+              </w:rPr>
+            </w:pPr>
+            <w:r>
+              <w:rPr>
+                <w:rFonts w:ascii="Times New Roman" w:eastAsia="Times New Roman" w:hAnsi="Times New Roman" w:cs="Times New Roman"/>
+                <w:sz w:val="24"/>
+                <w:szCs w:val="24"/>
+              </w:rPr>
+              <w:t>ConvertirContenido (…)</w:t>
+            </w:r>
+          </w:p>
+        </w:tc>
+      </w:tr>
+      <w:tr>
+        <w:tc>
+          <w:tcPr>
+            <w:cnfStyle w:val="001000000000" w:firstRow="0" w:lastRow="0" w:firstColumn="1" w:lastColumn="0" w:oddVBand="0" w:evenVBand="0" w:oddHBand="0" w:evenHBand="0" w:firstRowFirstColumn="0" w:firstRowLastColumn="0" w:lastRowFirstColumn="0" w:lastRowLastColumn="0"/>
+            <w:tcW w:w="0" w:type="auto"/>
+            <w:hideMark/>
+          </w:tcPr>
+          <w:p>
+            <w:pPr>
+              <w:rPr>
+                <w:rFonts w:ascii="Times New Roman" w:eastAsia="Times New Roman" w:hAnsi="Times New Roman" w:cs="Times New Roman"/>
+                <w:sz w:val="24"/>
+                <w:szCs w:val="24"/>
+                <w:lang w:val="es-DO"/>
+              </w:rPr>
+            </w:pPr>
+            <w:r>
+              <w:rPr>
+                <w:rFonts w:ascii="Times New Roman" w:eastAsia="Times New Roman" w:hAnsi="Times New Roman" w:cs="Times New Roman"/>
+                <w:sz w:val="24"/>
+                <w:szCs w:val="24"/>
+                <w:lang w:val="es-DO"/>
+              </w:rPr>
+              <w:t>Propiedades Publicas</w:t>
+            </w:r>
+          </w:p>
+        </w:tc>
+        <w:tc>
+          <w:tcPr>
+            <w:tcW w:w="0" w:type="auto"/>
+            <w:hideMark/>
+          </w:tcPr>
+          <w:p>
+            <w:pPr>
+              <w:cnfStyle w:val="000000000000" w:firstRow="0" w:lastRow="0" w:firstColumn="0" w:lastColumn="0" w:oddVBand="0" w:evenVBand="0" w:oddHBand="0" w:evenHBand="0" w:firstRowFirstColumn="0" w:firstRowLastColumn="0" w:lastRowFirstColumn="0" w:lastRowLastColumn="0"/>
+              <w:rPr>
+                <w:rFonts w:ascii="Times New Roman" w:eastAsia="Times New Roman" w:hAnsi="Times New Roman" w:cs="Times New Roman"/>
+                <w:sz w:val="24"/>
+                <w:szCs w:val="24"/>
+              </w:rPr>
+            </w:pPr>
+            <w:r>
+              <w:rPr>
+                <w:rFonts w:ascii="Times New Roman" w:eastAsia="Times New Roman" w:hAnsi="Times New Roman" w:cs="Times New Roman"/>
+                <w:sz w:val="24"/>
+                <w:szCs w:val="24"/>
+              </w:rPr>
+              <w:t>Pascal, Sin Guión Bajo</w:t>
+            </w:r>
+          </w:p>
+        </w:tc>
+        <w:tc>
+          <w:tcPr>
+            <w:tcW w:w="0" w:type="auto"/>
+            <w:hideMark/>
+          </w:tcPr>
+          <w:p>
+            <w:pPr>
+              <w:cnfStyle w:val="000000000000" w:firstRow="0" w:lastRow="0" w:firstColumn="0" w:lastColumn="0" w:oddVBand="0" w:evenVBand="0" w:oddHBand="0" w:evenHBand="0" w:firstRowFirstColumn="0" w:firstRowLastColumn="0" w:lastRowFirstColumn="0" w:lastRowLastColumn="0"/>
+              <w:rPr>
+                <w:rFonts w:ascii="Times New Roman" w:eastAsia="Times New Roman" w:hAnsi="Times New Roman" w:cs="Times New Roman"/>
+                <w:sz w:val="24"/>
+                <w:szCs w:val="24"/>
+              </w:rPr>
+            </w:pPr>
+            <w:r>
+              <w:rPr>
+                <w:rFonts w:ascii="Times New Roman" w:eastAsia="Times New Roman" w:hAnsi="Times New Roman" w:cs="Times New Roman"/>
+                <w:sz w:val="24"/>
+                <w:szCs w:val="24"/>
+              </w:rPr>
+              <w:t>RecordID</w:t>
+            </w:r>
+          </w:p>
+        </w:tc>
+      </w:tr>
+      <w:tr>
+        <w:trPr>
+          <w:cnfStyle w:val="000000100000" w:firstRow="0" w:lastRow="0" w:firstColumn="0" w:lastColumn="0" w:oddVBand="0" w:evenVBand="0" w:oddHBand="1" w:evenHBand="0" w:firstRowFirstColumn="0" w:firstRowLastColumn="0" w:lastRowFirstColumn="0" w:lastRowLastColumn="0"/>
+        </w:trPr>
+        <w:tc>
+          <w:tcPr>
+            <w:cnfStyle w:val="001000000000" w:firstRow="0" w:lastRow="0" w:firstColumn="1" w:lastColumn="0" w:oddVBand="0" w:evenVBand="0" w:oddHBand="0" w:evenHBand="0" w:firstRowFirstColumn="0" w:firstRowLastColumn="0" w:lastRowFirstColumn="0" w:lastRowLastColumn="0"/>
+            <w:tcW w:w="0" w:type="auto"/>
+            <w:hideMark/>
+          </w:tcPr>
+          <w:p>
+            <w:pPr>
+              <w:rPr>
+                <w:rFonts w:ascii="Times New Roman" w:eastAsia="Times New Roman" w:hAnsi="Times New Roman" w:cs="Times New Roman"/>
+                <w:sz w:val="24"/>
+                <w:szCs w:val="24"/>
+                <w:lang w:val="es-DO"/>
+              </w:rPr>
+            </w:pPr>
+            <w:r>
+              <w:rPr>
+                <w:rFonts w:ascii="Times New Roman" w:eastAsia="Times New Roman" w:hAnsi="Times New Roman" w:cs="Times New Roman"/>
+                <w:sz w:val="24"/>
+                <w:szCs w:val="24"/>
+                <w:lang w:val="es-DO"/>
+              </w:rPr>
+              <w:t>Propiedades Privadas</w:t>
+            </w:r>
+          </w:p>
+        </w:tc>
+        <w:tc>
+          <w:tcPr>
+            <w:tcW w:w="0" w:type="auto"/>
+            <w:hideMark/>
+          </w:tcPr>
+          <w:p>
+            <w:pPr>
+              <w:cnfStyle w:val="000000100000" w:firstRow="0" w:lastRow="0" w:firstColumn="0" w:lastColumn="0" w:oddVBand="0" w:evenVBand="0" w:oddHBand="1" w:evenHBand="0" w:firstRowFirstColumn="0" w:firstRowLastColumn="0" w:lastRowFirstColumn="0" w:lastRowLastColumn="0"/>
+              <w:rPr>
+                <w:rFonts w:ascii="Times New Roman" w:eastAsia="Times New Roman" w:hAnsi="Times New Roman" w:cs="Times New Roman"/>
+                <w:sz w:val="24"/>
+                <w:szCs w:val="24"/>
+              </w:rPr>
+            </w:pPr>
+            <w:r>
+              <w:rPr>
+                <w:rFonts w:ascii="Times New Roman" w:eastAsia="Times New Roman" w:hAnsi="Times New Roman" w:cs="Times New Roman"/>
+                <w:sz w:val="24"/>
+                <w:szCs w:val="24"/>
+              </w:rPr>
+              <w:t>Camel [prefijo _ opcional]</w:t>
+            </w:r>
+          </w:p>
+        </w:tc>
+        <w:tc>
+          <w:tcPr>
+            <w:tcW w:w="0" w:type="auto"/>
+            <w:hideMark/>
+          </w:tcPr>
+          <w:p>
+            <w:pPr>
+              <w:cnfStyle w:val="000000100000" w:firstRow="0" w:lastRow="0" w:firstColumn="0" w:lastColumn="0" w:oddVBand="0" w:evenVBand="0" w:oddHBand="1" w:evenHBand="0" w:firstRowFirstColumn="0" w:firstRowLastColumn="0" w:lastRowFirstColumn="0" w:lastRowLastColumn="0"/>
+              <w:rPr>
+                <w:rFonts w:ascii="Times New Roman" w:eastAsia="Times New Roman" w:hAnsi="Times New Roman" w:cs="Times New Roman"/>
+                <w:sz w:val="24"/>
+                <w:szCs w:val="24"/>
+              </w:rPr>
+            </w:pPr>
+            <w:r>
+              <w:rPr>
+                <w:rFonts w:ascii="Times New Roman" w:eastAsia="Times New Roman" w:hAnsi="Times New Roman" w:cs="Times New Roman"/>
+                <w:sz w:val="24"/>
+                <w:szCs w:val="24"/>
+              </w:rPr>
+              <w:t>Salonid, _Salonid</w:t>
+            </w:r>
+          </w:p>
+        </w:tc>
+      </w:tr>
+      <w:tr>
+        <w:tc>
+          <w:tcPr>
+            <w:cnfStyle w:val="001000000000" w:firstRow="0" w:lastRow="0" w:firstColumn="1" w:lastColumn="0" w:oddVBand="0" w:evenVBand="0" w:oddHBand="0" w:evenHBand="0" w:firstRowFirstColumn="0" w:firstRowLastColumn="0" w:lastRowFirstColumn="0" w:lastRowLastColumn="0"/>
+            <w:tcW w:w="0" w:type="auto"/>
+            <w:hideMark/>
+          </w:tcPr>
+          <w:p>
+            <w:pPr>
+              <w:rPr>
+                <w:rFonts w:ascii="Times New Roman" w:eastAsia="Times New Roman" w:hAnsi="Times New Roman" w:cs="Times New Roman"/>
+                <w:sz w:val="24"/>
+                <w:szCs w:val="24"/>
+                <w:lang w:val="es-DO"/>
+              </w:rPr>
+            </w:pPr>
+            <w:r>
+              <w:rPr>
+                <w:rFonts w:ascii="Times New Roman" w:eastAsia="Times New Roman" w:hAnsi="Times New Roman" w:cs="Times New Roman"/>
+                <w:sz w:val="24"/>
+                <w:szCs w:val="24"/>
+                <w:lang w:val="es-DO"/>
+              </w:rPr>
+              <w:t>Parámetros</w:t>
+            </w:r>
+          </w:p>
+        </w:tc>
+        <w:tc>
+          <w:tcPr>
+            <w:tcW w:w="0" w:type="auto"/>
+            <w:hideMark/>
+          </w:tcPr>
+          <w:p>
+            <w:pPr>
+              <w:cnfStyle w:val="000000000000" w:firstRow="0" w:lastRow="0" w:firstColumn="0" w:lastColumn="0" w:oddVBand="0" w:evenVBand="0" w:oddHBand="0" w:evenHBand="0" w:firstRowFirstColumn="0" w:firstRowLastColumn="0" w:lastRowFirstColumn="0" w:lastRowLastColumn="0"/>
+              <w:rPr>
+                <w:rFonts w:ascii="Times New Roman" w:eastAsia="Times New Roman" w:hAnsi="Times New Roman" w:cs="Times New Roman"/>
+                <w:sz w:val="24"/>
+                <w:szCs w:val="24"/>
+              </w:rPr>
+            </w:pPr>
+            <w:r>
+              <w:rPr>
+                <w:rFonts w:ascii="Times New Roman" w:eastAsia="Times New Roman" w:hAnsi="Times New Roman" w:cs="Times New Roman"/>
+                <w:sz w:val="24"/>
+                <w:szCs w:val="24"/>
+              </w:rPr>
+              <w:t>Camel, sin abreviaciones</w:t>
+            </w:r>
+          </w:p>
+        </w:tc>
+        <w:tc>
+          <w:tcPr>
+            <w:tcW w:w="0" w:type="auto"/>
+            <w:hideMark/>
+          </w:tcPr>
+          <w:p>
+            <w:pPr>
+              <w:cnfStyle w:val="000000000000" w:firstRow="0" w:lastRow="0" w:firstColumn="0" w:lastColumn="0" w:oddVBand="0" w:evenVBand="0" w:oddHBand="0" w:evenHBand="0" w:firstRowFirstColumn="0" w:firstRowLastColumn="0" w:lastRowFirstColumn="0" w:lastRowLastColumn="0"/>
+              <w:rPr>
+                <w:rFonts w:ascii="Times New Roman" w:eastAsia="Times New Roman" w:hAnsi="Times New Roman" w:cs="Times New Roman"/>
+                <w:sz w:val="24"/>
+                <w:szCs w:val="24"/>
+              </w:rPr>
+            </w:pPr>
+            <w:r>
+              <w:rPr>
+                <w:rFonts w:ascii="Times New Roman" w:eastAsia="Times New Roman" w:hAnsi="Times New Roman" w:cs="Times New Roman"/>
+                <w:sz w:val="24"/>
+                <w:szCs w:val="24"/>
+              </w:rPr>
+              <w:t>ref int Salon</w:t>
+            </w:r>
+            <w:r>
+              <w:rPr>
+                <w:rFonts w:ascii="Times New Roman" w:eastAsia="Times New Roman" w:hAnsi="Times New Roman" w:cs="Times New Roman"/>
+                <w:sz w:val="24"/>
+                <w:szCs w:val="24"/>
+              </w:rPr>
+              <w:t>ID</w:t>
+            </w:r>
+          </w:p>
+        </w:tc>
+      </w:tr>
+      <w:tr>
+        <w:trPr>
+          <w:cnfStyle w:val="000000100000" w:firstRow="0" w:lastRow="0" w:firstColumn="0" w:lastColumn="0" w:oddVBand="0" w:evenVBand="0" w:oddHBand="1" w:evenHBand="0" w:firstRowFirstColumn="0" w:firstRowLastColumn="0" w:lastRowFirstColumn="0" w:lastRowLastColumn="0"/>
+        </w:trPr>
+        <w:tc>
+          <w:tcPr>
+            <w:cnfStyle w:val="001000000000" w:firstRow="0" w:lastRow="0" w:firstColumn="1" w:lastColumn="0" w:oddVBand="0" w:evenVBand="0" w:oddHBand="0" w:evenHBand="0" w:firstRowFirstColumn="0" w:firstRowLastColumn="0" w:lastRowFirstColumn="0" w:lastRowLastColumn="0"/>
+            <w:tcW w:w="0" w:type="auto"/>
+            <w:hideMark/>
+          </w:tcPr>
+          <w:p>
+            <w:pPr>
+              <w:rPr>
+                <w:rFonts w:ascii="Times New Roman" w:eastAsia="Times New Roman" w:hAnsi="Times New Roman" w:cs="Times New Roman"/>
+                <w:sz w:val="24"/>
+                <w:szCs w:val="24"/>
+                <w:lang w:val="es-DO"/>
+              </w:rPr>
+            </w:pPr>
+            <w:r>
+              <w:rPr>
+                <w:rFonts w:ascii="Times New Roman" w:eastAsia="Times New Roman" w:hAnsi="Times New Roman" w:cs="Times New Roman"/>
+                <w:sz w:val="24"/>
+                <w:szCs w:val="24"/>
+                <w:lang w:val="es-DO"/>
+              </w:rPr>
+              <w:t>Controles en Winform</w:t>
+            </w:r>
+          </w:p>
+        </w:tc>
+        <w:tc>
+          <w:tcPr>
+            <w:tcW w:w="0" w:type="auto"/>
+            <w:hideMark/>
+          </w:tcPr>
+          <w:p>
+            <w:pPr>
+              <w:cnfStyle w:val="000000100000" w:firstRow="0" w:lastRow="0" w:firstColumn="0" w:lastColumn="0" w:oddVBand="0" w:evenVBand="0" w:oddHBand="1" w:evenHBand="0" w:firstRowFirstColumn="0" w:firstRowLastColumn="0" w:lastRowFirstColumn="0" w:lastRowLastColumn="0"/>
+              <w:rPr>
+                <w:rFonts w:ascii="Times New Roman" w:eastAsia="Times New Roman" w:hAnsi="Times New Roman" w:cs="Times New Roman"/>
+                <w:sz w:val="24"/>
+                <w:szCs w:val="24"/>
+              </w:rPr>
+            </w:pPr>
+            <w:r>
+              <w:rPr>
+                <w:rFonts w:ascii="Times New Roman" w:eastAsia="Times New Roman" w:hAnsi="Times New Roman" w:cs="Times New Roman"/>
+                <w:sz w:val="24"/>
+                <w:szCs w:val="24"/>
+              </w:rPr>
+              <w:t>Camel, con prefijo [ejem: TB</w:t>
+            </w:r>
+            <w:r>
+              <w:rPr>
+                <w:rFonts w:ascii="Times New Roman" w:eastAsia="Times New Roman" w:hAnsi="Times New Roman" w:cs="Times New Roman"/>
+                <w:sz w:val="24"/>
+                <w:szCs w:val="24"/>
+              </w:rPr>
+              <w:t>]</w:t>
+            </w:r>
+          </w:p>
+        </w:tc>
+        <w:tc>
+          <w:tcPr>
+            <w:tcW w:w="0" w:type="auto"/>
+            <w:hideMark/>
+          </w:tcPr>
+          <w:p>
+            <w:pPr>
+              <w:cnfStyle w:val="000000100000" w:firstRow="0" w:lastRow="0" w:firstColumn="0" w:lastColumn="0" w:oddVBand="0" w:evenVBand="0" w:oddHBand="1" w:evenHBand="0" w:firstRowFirstColumn="0" w:firstRowLastColumn="0" w:lastRowFirstColumn="0" w:lastRowLastColumn="0"/>
+              <w:rPr>
+                <w:rFonts w:ascii="Times New Roman" w:eastAsia="Times New Roman" w:hAnsi="Times New Roman" w:cs="Times New Roman"/>
+                <w:sz w:val="24"/>
+                <w:szCs w:val="24"/>
+              </w:rPr>
+            </w:pPr>
+            <w:r>
+              <w:rPr>
+                <w:rFonts w:ascii="Times New Roman" w:eastAsia="Times New Roman" w:hAnsi="Times New Roman" w:cs="Times New Roman"/>
+                <w:sz w:val="24"/>
+                <w:szCs w:val="24"/>
+              </w:rPr>
+              <w:t>TB</w:t>
+            </w:r>
+            <w:r>
+              <w:rPr>
+                <w:rFonts w:ascii="Times New Roman" w:eastAsia="Times New Roman" w:hAnsi="Times New Roman" w:cs="Times New Roman"/>
+                <w:sz w:val="24"/>
+                <w:szCs w:val="24"/>
+              </w:rPr>
+              <w:t>UserId</w:t>
+            </w:r>
+          </w:p>
+        </w:tc>
+      </w:tr>
+    </w:tbl>
+    <w:p>
+      <w:pPr>
+        <w:spacing w:after="0" w:line="270" w:lineRule="atLeast"/>
+        <w:textAlignment w:val="baseline"/>
+        <w:rPr>
+          <w:rFonts w:ascii="Georgia" w:eastAsia="Times New Roman" w:hAnsi="Georgia" w:cs="Times New Roman"/>
+          <w:b/>
+          <w:bCs/>
+          <w:color w:val="666666"/>
+          <w:sz w:val="18"/>
+          <w:szCs w:val="18"/>
+          <w:bdr w:val="none" w:sz="0" w:space="0" w:color="auto" w:frame="1"/>
+        </w:rPr>
+      </w:pPr>
+    </w:p>
+    <w:p>
+      <w:pPr>
+        <w:spacing w:after="0" w:line="270" w:lineRule="atLeast"/>
+        <w:textAlignment w:val="baseline"/>
+        <w:rPr>
+          <w:rFonts w:ascii="Georgia" w:eastAsia="Times New Roman" w:hAnsi="Georgia" w:cs="Times New Roman"/>
+          <w:b/>
+          <w:bCs/>
+          <w:color w:val="666666"/>
+          <w:sz w:val="18"/>
+          <w:szCs w:val="18"/>
+          <w:bdr w:val="none" w:sz="0" w:space="0" w:color="auto" w:frame="1"/>
+        </w:rPr>
+      </w:pPr>
+    </w:p>
+    <w:p>
+      <w:pPr>
+        <w:shd w:val="clear" w:color="auto" w:fill="FFFFFF"/>
+        <w:spacing w:after="0" w:line="240" w:lineRule="auto"/>
+        <w:rPr>
+          <w:rFonts w:cstheme="minorHAnsi"/>
+          <w:color w:val="FF0000"/>
+          <w:sz w:val="28"/>
+          <w:szCs w:val="28"/>
+          <w:lang w:val="es-DO"/>
+        </w:rPr>
+      </w:pPr>
+      <w:r>
+        <w:rPr>
+          <w:rFonts w:cstheme="minorHAnsi"/>
+          <w:color w:val="FF0000"/>
+          <w:sz w:val="28"/>
+          <w:szCs w:val="28"/>
+          <w:lang w:val="es-DO"/>
+        </w:rPr>
+        <w:t>Bases de datos</w:t>
+      </w:r>
+    </w:p>
+    <w:p>
+      <w:pPr>
+        <w:spacing w:after="0" w:line="270" w:lineRule="atLeast"/>
+        <w:textAlignment w:val="baseline"/>
+        <w:rPr>
+          <w:rFonts w:ascii="Georgia" w:eastAsia="Times New Roman" w:hAnsi="Georgia" w:cs="Times New Roman"/>
+          <w:color w:val="666666"/>
+          <w:sz w:val="18"/>
+          <w:szCs w:val="18"/>
+        </w:rPr>
+      </w:pPr>
+    </w:p>
+    <w:tbl>
+      <w:tblPr>
+        <w:tblStyle w:val="Tabladecuadrcula3-nfasis1"/>
+        <w:tblW w:w="0" w:type="auto"/>
+        <w:tblLook w:val="04A0" w:firstRow="1" w:lastRow="0" w:firstColumn="1" w:lastColumn="0" w:noHBand="0" w:noVBand="1"/>
+      </w:tblPr>
+      <w:tblGrid>
+        <w:gridCol w:w="2590"/>
+        <w:gridCol w:w="2983"/>
+        <w:gridCol w:w="2789"/>
+      </w:tblGrid>
+      <w:tr>
+        <w:trPr>
+          <w:cnfStyle w:val="100000000000" w:firstRow="1" w:lastRow="0" w:firstColumn="0" w:lastColumn="0" w:oddVBand="0" w:evenVBand="0" w:oddHBand="0" w:evenHBand="0" w:firstRowFirstColumn="0" w:firstRowLastColumn="0" w:lastRowFirstColumn="0" w:lastRowLastColumn="0"/>
+        </w:trPr>
+        <w:tc>
+          <w:tcPr>
+            <w:cnfStyle w:val="001000000100" w:firstRow="0" w:lastRow="0" w:firstColumn="1" w:lastColumn="0" w:oddVBand="0" w:evenVBand="0" w:oddHBand="0" w:evenHBand="0" w:firstRowFirstColumn="1" w:firstRowLastColumn="0" w:lastRowFirstColumn="0" w:lastRowLastColumn="0"/>
+            <w:tcW w:w="0" w:type="auto"/>
+            <w:hideMark/>
+          </w:tcPr>
+          <w:p>
+            <w:pPr>
+              <w:rPr>
+                <w:rFonts w:ascii="Times New Roman" w:eastAsia="Times New Roman" w:hAnsi="Times New Roman" w:cs="Times New Roman"/>
+                <w:sz w:val="24"/>
+                <w:szCs w:val="24"/>
+              </w:rPr>
+            </w:pPr>
+            <w:r>
+              <w:rPr>
+                <w:rFonts w:ascii="Times New Roman" w:eastAsia="Times New Roman" w:hAnsi="Times New Roman" w:cs="Times New Roman"/>
+                <w:sz w:val="24"/>
+                <w:szCs w:val="24"/>
+                <w:bdr w:val="none" w:sz="0" w:space="0" w:color="auto" w:frame="1"/>
+              </w:rPr>
+              <w:t>Tipo</w:t>
+            </w:r>
+          </w:p>
+        </w:tc>
+        <w:tc>
+          <w:tcPr>
+            <w:tcW w:w="0" w:type="auto"/>
+            <w:hideMark/>
+          </w:tcPr>
+          <w:p>
+            <w:pPr>
+              <w:cnfStyle w:val="100000000000" w:firstRow="1" w:lastRow="0" w:firstColumn="0" w:lastColumn="0" w:oddVBand="0" w:evenVBand="0" w:oddHBand="0" w:evenHBand="0" w:firstRowFirstColumn="0" w:firstRowLastColumn="0" w:lastRowFirstColumn="0" w:lastRowLastColumn="0"/>
+              <w:rPr>
+                <w:rFonts w:ascii="Times New Roman" w:eastAsia="Times New Roman" w:hAnsi="Times New Roman" w:cs="Times New Roman"/>
+                <w:sz w:val="24"/>
+                <w:szCs w:val="24"/>
+              </w:rPr>
+            </w:pPr>
+            <w:r>
+              <w:rPr>
+                <w:rFonts w:ascii="Times New Roman" w:eastAsia="Times New Roman" w:hAnsi="Times New Roman" w:cs="Times New Roman"/>
+                <w:sz w:val="24"/>
+                <w:szCs w:val="24"/>
+                <w:bdr w:val="none" w:sz="0" w:space="0" w:color="auto" w:frame="1"/>
+              </w:rPr>
+              <w:t>Notación + Contenido</w:t>
+            </w:r>
+          </w:p>
+        </w:tc>
+        <w:tc>
+          <w:tcPr>
+            <w:tcW w:w="0" w:type="auto"/>
+            <w:hideMark/>
+          </w:tcPr>
+          <w:p>
+            <w:pPr>
+              <w:cnfStyle w:val="100000000000" w:firstRow="1" w:lastRow="0" w:firstColumn="0" w:lastColumn="0" w:oddVBand="0" w:evenVBand="0" w:oddHBand="0" w:evenHBand="0" w:firstRowFirstColumn="0" w:firstRowLastColumn="0" w:lastRowFirstColumn="0" w:lastRowLastColumn="0"/>
+              <w:rPr>
+                <w:rFonts w:ascii="Times New Roman" w:eastAsia="Times New Roman" w:hAnsi="Times New Roman" w:cs="Times New Roman"/>
+                <w:sz w:val="24"/>
+                <w:szCs w:val="24"/>
+              </w:rPr>
+            </w:pPr>
+            <w:r>
+              <w:rPr>
+                <w:rFonts w:ascii="Times New Roman" w:eastAsia="Times New Roman" w:hAnsi="Times New Roman" w:cs="Times New Roman"/>
+                <w:sz w:val="24"/>
+                <w:szCs w:val="24"/>
+                <w:bdr w:val="none" w:sz="0" w:space="0" w:color="auto" w:frame="1"/>
+              </w:rPr>
+              <w:t>Ejemplo</w:t>
+            </w:r>
+          </w:p>
+        </w:tc>
+      </w:tr>
+      <w:tr>
+        <w:trPr>
+          <w:cnfStyle w:val="000000100000" w:firstRow="0" w:lastRow="0" w:firstColumn="0" w:lastColumn="0" w:oddVBand="0" w:evenVBand="0" w:oddHBand="1" w:evenHBand="0" w:firstRowFirstColumn="0" w:firstRowLastColumn="0" w:lastRowFirstColumn="0" w:lastRowLastColumn="0"/>
+        </w:trPr>
+        <w:tc>
+          <w:tcPr>
+            <w:cnfStyle w:val="001000000000" w:firstRow="0" w:lastRow="0" w:firstColumn="1" w:lastColumn="0" w:oddVBand="0" w:evenVBand="0" w:oddHBand="0" w:evenHBand="0" w:firstRowFirstColumn="0" w:firstRowLastColumn="0" w:lastRowFirstColumn="0" w:lastRowLastColumn="0"/>
+            <w:tcW w:w="0" w:type="auto"/>
+            <w:hideMark/>
+          </w:tcPr>
+          <w:p>
+            <w:pPr>
+              <w:rPr>
+                <w:rFonts w:ascii="Times New Roman" w:eastAsia="Times New Roman" w:hAnsi="Times New Roman" w:cs="Times New Roman"/>
+                <w:sz w:val="24"/>
+                <w:szCs w:val="24"/>
+              </w:rPr>
+            </w:pPr>
+            <w:r>
+              <w:rPr>
+                <w:rFonts w:ascii="Times New Roman" w:eastAsia="Times New Roman" w:hAnsi="Times New Roman" w:cs="Times New Roman"/>
+                <w:sz w:val="24"/>
+                <w:szCs w:val="24"/>
+              </w:rPr>
+              <w:t>Nomenclatura de Tablas</w:t>
+            </w:r>
+          </w:p>
+        </w:tc>
+        <w:tc>
+          <w:tcPr>
+            <w:tcW w:w="0" w:type="auto"/>
+            <w:hideMark/>
+          </w:tcPr>
+          <w:p>
+            <w:pPr>
+              <w:cnfStyle w:val="000000100000" w:firstRow="0" w:lastRow="0" w:firstColumn="0" w:lastColumn="0" w:oddVBand="0" w:evenVBand="0" w:oddHBand="1" w:evenHBand="0" w:firstRowFirstColumn="0" w:firstRowLastColumn="0" w:lastRowFirstColumn="0" w:lastRowLastColumn="0"/>
+              <w:rPr>
+                <w:rFonts w:ascii="Times New Roman" w:eastAsia="Times New Roman" w:hAnsi="Times New Roman" w:cs="Times New Roman"/>
+                <w:sz w:val="24"/>
+                <w:szCs w:val="24"/>
+              </w:rPr>
+            </w:pPr>
+            <w:r>
+              <w:rPr>
+                <w:rFonts w:ascii="Times New Roman" w:eastAsia="Times New Roman" w:hAnsi="Times New Roman" w:cs="Times New Roman"/>
+                <w:sz w:val="24"/>
+                <w:szCs w:val="24"/>
+              </w:rPr>
+              <w:t>Pascal Case (excepto mysql)</w:t>
+            </w:r>
+          </w:p>
+        </w:tc>
+        <w:tc>
+          <w:tcPr>
+            <w:tcW w:w="0" w:type="auto"/>
+            <w:hideMark/>
+          </w:tcPr>
+          <w:p>
+            <w:pPr>
+              <w:cnfStyle w:val="000000100000" w:firstRow="0" w:lastRow="0" w:firstColumn="0" w:lastColumn="0" w:oddVBand="0" w:evenVBand="0" w:oddHBand="1" w:evenHBand="0" w:firstRowFirstColumn="0" w:firstRowLastColumn="0" w:lastRowFirstColumn="0" w:lastRowLastColumn="0"/>
+              <w:rPr>
+                <w:rFonts w:ascii="Times New Roman" w:eastAsia="Times New Roman" w:hAnsi="Times New Roman" w:cs="Times New Roman"/>
+                <w:sz w:val="24"/>
+                <w:szCs w:val="24"/>
+              </w:rPr>
+            </w:pPr>
+            <w:r>
+              <w:rPr>
+                <w:rFonts w:ascii="Times New Roman" w:eastAsia="Times New Roman" w:hAnsi="Times New Roman" w:cs="Times New Roman"/>
+                <w:sz w:val="24"/>
+                <w:szCs w:val="24"/>
+              </w:rPr>
+              <w:t>Colonias, Modulos</w:t>
+            </w:r>
+          </w:p>
+        </w:tc>
+      </w:tr>
+      <w:tr>
+        <w:tc>
+          <w:tcPr>
+            <w:cnfStyle w:val="001000000000" w:firstRow="0" w:lastRow="0" w:firstColumn="1" w:lastColumn="0" w:oddVBand="0" w:evenVBand="0" w:oddHBand="0" w:evenHBand="0" w:firstRowFirstColumn="0" w:firstRowLastColumn="0" w:lastRowFirstColumn="0" w:lastRowLastColumn="0"/>
+            <w:tcW w:w="0" w:type="auto"/>
+            <w:hideMark/>
+          </w:tcPr>
+          <w:p>
+            <w:pPr>
+              <w:rPr>
+                <w:rFonts w:ascii="Times New Roman" w:eastAsia="Times New Roman" w:hAnsi="Times New Roman" w:cs="Times New Roman"/>
+                <w:sz w:val="24"/>
+                <w:szCs w:val="24"/>
+              </w:rPr>
+            </w:pPr>
+            <w:r>
+              <w:rPr>
+                <w:rFonts w:ascii="Times New Roman" w:eastAsia="Times New Roman" w:hAnsi="Times New Roman" w:cs="Times New Roman"/>
+                <w:sz w:val="24"/>
+                <w:szCs w:val="24"/>
+              </w:rPr>
+              <w:t>Campos</w:t>
+            </w:r>
+          </w:p>
+        </w:tc>
+        <w:tc>
+          <w:tcPr>
+            <w:tcW w:w="0" w:type="auto"/>
+            <w:hideMark/>
+          </w:tcPr>
+          <w:p>
+            <w:pPr>
+              <w:cnfStyle w:val="000000000000" w:firstRow="0" w:lastRow="0" w:firstColumn="0" w:lastColumn="0" w:oddVBand="0" w:evenVBand="0" w:oddHBand="0" w:evenHBand="0" w:firstRowFirstColumn="0" w:firstRowLastColumn="0" w:lastRowFirstColumn="0" w:lastRowLastColumn="0"/>
+              <w:rPr>
+                <w:rFonts w:ascii="Times New Roman" w:eastAsia="Times New Roman" w:hAnsi="Times New Roman" w:cs="Times New Roman"/>
+                <w:sz w:val="24"/>
+                <w:szCs w:val="24"/>
+              </w:rPr>
+            </w:pPr>
+            <w:r>
+              <w:rPr>
+                <w:rFonts w:ascii="Times New Roman" w:eastAsia="Times New Roman" w:hAnsi="Times New Roman" w:cs="Times New Roman"/>
+                <w:sz w:val="24"/>
+                <w:szCs w:val="24"/>
+              </w:rPr>
+              <w:t>Camel Case, Sin Guión Bajo</w:t>
+            </w:r>
+          </w:p>
+        </w:tc>
+        <w:tc>
+          <w:tcPr>
+            <w:tcW w:w="0" w:type="auto"/>
+            <w:hideMark/>
+          </w:tcPr>
+          <w:p>
+            <w:pPr>
+              <w:cnfStyle w:val="000000000000" w:firstRow="0" w:lastRow="0" w:firstColumn="0" w:lastColumn="0" w:oddVBand="0" w:evenVBand="0" w:oddHBand="0" w:evenHBand="0" w:firstRowFirstColumn="0" w:firstRowLastColumn="0" w:lastRowFirstColumn="0" w:lastRowLastColumn="0"/>
+              <w:rPr>
+                <w:rFonts w:ascii="Times New Roman" w:eastAsia="Times New Roman" w:hAnsi="Times New Roman" w:cs="Times New Roman"/>
+                <w:sz w:val="24"/>
+                <w:szCs w:val="24"/>
+              </w:rPr>
+            </w:pPr>
+            <w:r>
+              <w:rPr>
+                <w:rFonts w:ascii="Times New Roman" w:eastAsia="Times New Roman" w:hAnsi="Times New Roman" w:cs="Times New Roman"/>
+                <w:sz w:val="24"/>
+                <w:szCs w:val="24"/>
+              </w:rPr>
+              <w:t>idRegistro, diaRegistro</w:t>
+            </w:r>
+          </w:p>
+        </w:tc>
+      </w:tr>
+      <w:tr>
+        <w:trPr>
+          <w:cnfStyle w:val="000000100000" w:firstRow="0" w:lastRow="0" w:firstColumn="0" w:lastColumn="0" w:oddVBand="0" w:evenVBand="0" w:oddHBand="1" w:evenHBand="0" w:firstRowFirstColumn="0" w:firstRowLastColumn="0" w:lastRowFirstColumn="0" w:lastRowLastColumn="0"/>
+        </w:trPr>
+        <w:tc>
+          <w:tcPr>
+            <w:cnfStyle w:val="001000000000" w:firstRow="0" w:lastRow="0" w:firstColumn="1" w:lastColumn="0" w:oddVBand="0" w:evenVBand="0" w:oddHBand="0" w:evenHBand="0" w:firstRowFirstColumn="0" w:firstRowLastColumn="0" w:lastRowFirstColumn="0" w:lastRowLastColumn="0"/>
+            <w:tcW w:w="0" w:type="auto"/>
+            <w:hideMark/>
+          </w:tcPr>
+          <w:p>
+            <w:pPr>
+              <w:rPr>
+                <w:rFonts w:ascii="Times New Roman" w:eastAsia="Times New Roman" w:hAnsi="Times New Roman" w:cs="Times New Roman"/>
+                <w:sz w:val="24"/>
+                <w:szCs w:val="24"/>
+              </w:rPr>
+            </w:pPr>
+            <w:r>
+              <w:rPr>
+                <w:rFonts w:ascii="Times New Roman" w:eastAsia="Times New Roman" w:hAnsi="Times New Roman" w:cs="Times New Roman"/>
+                <w:sz w:val="24"/>
+                <w:szCs w:val="24"/>
+              </w:rPr>
+              <w:t>Funciones</w:t>
+            </w:r>
+          </w:p>
+        </w:tc>
+        <w:tc>
+          <w:tcPr>
+            <w:tcW w:w="0" w:type="auto"/>
+            <w:hideMark/>
+          </w:tcPr>
+          <w:p>
+            <w:pPr>
+              <w:cnfStyle w:val="000000100000" w:firstRow="0" w:lastRow="0" w:firstColumn="0" w:lastColumn="0" w:oddVBand="0" w:evenVBand="0" w:oddHBand="1" w:evenHBand="0" w:firstRowFirstColumn="0" w:firstRowLastColumn="0" w:lastRowFirstColumn="0" w:lastRowLastColumn="0"/>
+              <w:rPr>
+                <w:rFonts w:ascii="Times New Roman" w:eastAsia="Times New Roman" w:hAnsi="Times New Roman" w:cs="Times New Roman"/>
+                <w:sz w:val="24"/>
+                <w:szCs w:val="24"/>
+              </w:rPr>
+            </w:pPr>
+            <w:r>
+              <w:rPr>
+                <w:rFonts w:ascii="Times New Roman" w:eastAsia="Times New Roman" w:hAnsi="Times New Roman" w:cs="Times New Roman"/>
+                <w:sz w:val="24"/>
+                <w:szCs w:val="24"/>
+              </w:rPr>
+              <w:t>Pascal Case, Sin Guión Bajo</w:t>
+            </w:r>
+          </w:p>
+        </w:tc>
+        <w:tc>
+          <w:tcPr>
+            <w:tcW w:w="0" w:type="auto"/>
+            <w:hideMark/>
+          </w:tcPr>
+          <w:p>
+            <w:pPr>
+              <w:cnfStyle w:val="000000100000" w:firstRow="0" w:lastRow="0" w:firstColumn="0" w:lastColumn="0" w:oddVBand="0" w:evenVBand="0" w:oddHBand="1" w:evenHBand="0" w:firstRowFirstColumn="0" w:firstRowLastColumn="0" w:lastRowFirstColumn="0" w:lastRowLastColumn="0"/>
+              <w:rPr>
+                <w:rFonts w:ascii="Times New Roman" w:eastAsia="Times New Roman" w:hAnsi="Times New Roman" w:cs="Times New Roman"/>
+                <w:sz w:val="24"/>
+                <w:szCs w:val="24"/>
+              </w:rPr>
+            </w:pPr>
+            <w:r>
+              <w:rPr>
+                <w:rFonts w:ascii="Times New Roman" w:eastAsia="Times New Roman" w:hAnsi="Times New Roman" w:cs="Times New Roman"/>
+                <w:sz w:val="24"/>
+                <w:szCs w:val="24"/>
+              </w:rPr>
+              <w:t>Letra, DiasVencidos</w:t>
+            </w:r>
+          </w:p>
+        </w:tc>
+      </w:tr>
+      <w:tr>
+        <w:tc>
+          <w:tcPr>
+            <w:cnfStyle w:val="001000000000" w:firstRow="0" w:lastRow="0" w:firstColumn="1" w:lastColumn="0" w:oddVBand="0" w:evenVBand="0" w:oddHBand="0" w:evenHBand="0" w:firstRowFirstColumn="0" w:firstRowLastColumn="0" w:lastRowFirstColumn="0" w:lastRowLastColumn="0"/>
+            <w:tcW w:w="0" w:type="auto"/>
+            <w:hideMark/>
+          </w:tcPr>
+          <w:p>
+            <w:pPr>
+              <w:rPr>
+                <w:rFonts w:ascii="Times New Roman" w:eastAsia="Times New Roman" w:hAnsi="Times New Roman" w:cs="Times New Roman"/>
+                <w:sz w:val="24"/>
+                <w:szCs w:val="24"/>
+              </w:rPr>
+            </w:pPr>
+            <w:r>
+              <w:rPr>
+                <w:rFonts w:ascii="Times New Roman" w:eastAsia="Times New Roman" w:hAnsi="Times New Roman" w:cs="Times New Roman"/>
+                <w:sz w:val="24"/>
+                <w:szCs w:val="24"/>
+              </w:rPr>
+              <w:t>Stored Procedures</w:t>
+            </w:r>
+          </w:p>
+        </w:tc>
+        <w:tc>
+          <w:tcPr>
+            <w:tcW w:w="0" w:type="auto"/>
+            <w:hideMark/>
+          </w:tcPr>
+          <w:p>
+            <w:pPr>
+              <w:cnfStyle w:val="000000000000" w:firstRow="0" w:lastRow="0" w:firstColumn="0" w:lastColumn="0" w:oddVBand="0" w:evenVBand="0" w:oddHBand="0" w:evenHBand="0" w:firstRowFirstColumn="0" w:firstRowLastColumn="0" w:lastRowFirstColumn="0" w:lastRowLastColumn="0"/>
+              <w:rPr>
+                <w:rFonts w:ascii="Times New Roman" w:eastAsia="Times New Roman" w:hAnsi="Times New Roman" w:cs="Times New Roman"/>
+                <w:sz w:val="24"/>
+                <w:szCs w:val="24"/>
+              </w:rPr>
+            </w:pPr>
+            <w:r>
+              <w:rPr>
+                <w:rFonts w:ascii="Times New Roman" w:eastAsia="Times New Roman" w:hAnsi="Times New Roman" w:cs="Times New Roman"/>
+                <w:sz w:val="24"/>
+                <w:szCs w:val="24"/>
+              </w:rPr>
+              <w:t>Camel, Sin Guión Bajo</w:t>
+            </w:r>
+            <w:r>
+              <w:rPr>
+                <w:rFonts w:ascii="Times New Roman" w:eastAsia="Times New Roman" w:hAnsi="Times New Roman" w:cs="Times New Roman"/>
+                <w:sz w:val="24"/>
+                <w:szCs w:val="24"/>
+              </w:rPr>
+              <w:br/>
+              <w:t>[proc]+[tabla]+[funcion]</w:t>
+            </w:r>
+          </w:p>
+        </w:tc>
+        <w:tc>
+          <w:tcPr>
+            <w:tcW w:w="0" w:type="auto"/>
+            <w:hideMark/>
+          </w:tcPr>
+          <w:p>
+            <w:pPr>
+              <w:cnfStyle w:val="000000000000" w:firstRow="0" w:lastRow="0" w:firstColumn="0" w:lastColumn="0" w:oddVBand="0" w:evenVBand="0" w:oddHBand="0" w:evenHBand="0" w:firstRowFirstColumn="0" w:firstRowLastColumn="0" w:lastRowFirstColumn="0" w:lastRowLastColumn="0"/>
+              <w:rPr>
+                <w:rFonts w:ascii="Times New Roman" w:eastAsia="Times New Roman" w:hAnsi="Times New Roman" w:cs="Times New Roman"/>
+                <w:sz w:val="24"/>
+                <w:szCs w:val="24"/>
+              </w:rPr>
+            </w:pPr>
+            <w:r>
+              <w:rPr>
+                <w:rFonts w:ascii="Times New Roman" w:eastAsia="Times New Roman" w:hAnsi="Times New Roman" w:cs="Times New Roman"/>
+                <w:sz w:val="24"/>
+                <w:szCs w:val="24"/>
+              </w:rPr>
+              <w:t>Ej 1: procClienteInsert</w:t>
+            </w:r>
+            <w:r>
+              <w:rPr>
+                <w:rFonts w:ascii="Times New Roman" w:eastAsia="Times New Roman" w:hAnsi="Times New Roman" w:cs="Times New Roman"/>
+                <w:sz w:val="24"/>
+                <w:szCs w:val="24"/>
+              </w:rPr>
+              <w:br/>
+              <w:t>Ej 2: saldoVencidoSelect</w:t>
+            </w:r>
+            <w:r>
+              <w:rPr>
+                <w:rFonts w:ascii="Times New Roman" w:eastAsia="Times New Roman" w:hAnsi="Times New Roman" w:cs="Times New Roman"/>
+                <w:sz w:val="24"/>
+                <w:szCs w:val="24"/>
+              </w:rPr>
+              <w:br/>
+              <w:t>* prefijo proc es opcional*</w:t>
+            </w:r>
+          </w:p>
+        </w:tc>
+      </w:tr>
+      <w:tr>
+        <w:trPr>
+          <w:cnfStyle w:val="000000100000" w:firstRow="0" w:lastRow="0" w:firstColumn="0" w:lastColumn="0" w:oddVBand="0" w:evenVBand="0" w:oddHBand="1" w:evenHBand="0" w:firstRowFirstColumn="0" w:firstRowLastColumn="0" w:lastRowFirstColumn="0" w:lastRowLastColumn="0"/>
+        </w:trPr>
+        <w:tc>
+          <w:tcPr>
+            <w:cnfStyle w:val="001000000000" w:firstRow="0" w:lastRow="0" w:firstColumn="1" w:lastColumn="0" w:oddVBand="0" w:evenVBand="0" w:oddHBand="0" w:evenHBand="0" w:firstRowFirstColumn="0" w:firstRowLastColumn="0" w:lastRowFirstColumn="0" w:lastRowLastColumn="0"/>
+            <w:tcW w:w="0" w:type="auto"/>
+            <w:hideMark/>
+          </w:tcPr>
+          <w:p>
+            <w:pPr>
+              <w:rPr>
+                <w:rFonts w:ascii="Times New Roman" w:eastAsia="Times New Roman" w:hAnsi="Times New Roman" w:cs="Times New Roman"/>
+                <w:sz w:val="24"/>
+                <w:szCs w:val="24"/>
+              </w:rPr>
+            </w:pPr>
+            <w:r>
+              <w:rPr>
+                <w:rFonts w:ascii="Times New Roman" w:eastAsia="Times New Roman" w:hAnsi="Times New Roman" w:cs="Times New Roman"/>
+                <w:sz w:val="24"/>
+                <w:szCs w:val="24"/>
+              </w:rPr>
+              <w:t>Parámetros en SP</w:t>
+            </w:r>
+          </w:p>
+        </w:tc>
+        <w:tc>
+          <w:tcPr>
+            <w:tcW w:w="0" w:type="auto"/>
+            <w:hideMark/>
+          </w:tcPr>
+          <w:p>
+            <w:pPr>
+              <w:cnfStyle w:val="000000100000" w:firstRow="0" w:lastRow="0" w:firstColumn="0" w:lastColumn="0" w:oddVBand="0" w:evenVBand="0" w:oddHBand="1" w:evenHBand="0" w:firstRowFirstColumn="0" w:firstRowLastColumn="0" w:lastRowFirstColumn="0" w:lastRowLastColumn="0"/>
+              <w:rPr>
+                <w:rFonts w:ascii="Times New Roman" w:eastAsia="Times New Roman" w:hAnsi="Times New Roman" w:cs="Times New Roman"/>
+                <w:sz w:val="24"/>
+                <w:szCs w:val="24"/>
+              </w:rPr>
+            </w:pPr>
+            <w:r>
+              <w:rPr>
+                <w:rFonts w:ascii="Times New Roman" w:eastAsia="Times New Roman" w:hAnsi="Times New Roman" w:cs="Times New Roman"/>
+                <w:sz w:val="24"/>
+                <w:szCs w:val="24"/>
+              </w:rPr>
+              <w:t>Camel, Sin Guión Bajo</w:t>
+            </w:r>
+          </w:p>
+        </w:tc>
+        <w:tc>
+          <w:tcPr>
+            <w:tcW w:w="0" w:type="auto"/>
+            <w:hideMark/>
+          </w:tcPr>
+          <w:p>
+            <w:pPr>
+              <w:cnfStyle w:val="000000100000" w:firstRow="0" w:lastRow="0" w:firstColumn="0" w:lastColumn="0" w:oddVBand="0" w:evenVBand="0" w:oddHBand="1" w:evenHBand="0" w:firstRowFirstColumn="0" w:firstRowLastColumn="0" w:lastRowFirstColumn="0" w:lastRowLastColumn="0"/>
+              <w:rPr>
+                <w:rFonts w:ascii="Times New Roman" w:eastAsia="Times New Roman" w:hAnsi="Times New Roman" w:cs="Times New Roman"/>
+                <w:sz w:val="24"/>
+                <w:szCs w:val="24"/>
+              </w:rPr>
+            </w:pPr>
+            <w:r>
+              <w:rPr>
+                <w:rFonts w:ascii="Times New Roman" w:eastAsia="Times New Roman" w:hAnsi="Times New Roman" w:cs="Times New Roman"/>
+                <w:sz w:val="24"/>
+                <w:szCs w:val="24"/>
+              </w:rPr>
+              <w:t>@idCliente</w:t>
+            </w:r>
+          </w:p>
+        </w:tc>
+      </w:tr>
+      <w:tr>
+        <w:tc>
+          <w:tcPr>
+            <w:cnfStyle w:val="001000000000" w:firstRow="0" w:lastRow="0" w:firstColumn="1" w:lastColumn="0" w:oddVBand="0" w:evenVBand="0" w:oddHBand="0" w:evenHBand="0" w:firstRowFirstColumn="0" w:firstRowLastColumn="0" w:lastRowFirstColumn="0" w:lastRowLastColumn="0"/>
+            <w:tcW w:w="0" w:type="auto"/>
+            <w:hideMark/>
+          </w:tcPr>
+          <w:p>
+            <w:pPr>
+              <w:rPr>
+                <w:rFonts w:ascii="Times New Roman" w:eastAsia="Times New Roman" w:hAnsi="Times New Roman" w:cs="Times New Roman"/>
+                <w:sz w:val="24"/>
+                <w:szCs w:val="24"/>
+              </w:rPr>
+            </w:pPr>
+            <w:r>
+              <w:rPr>
+                <w:rFonts w:ascii="Times New Roman" w:eastAsia="Times New Roman" w:hAnsi="Times New Roman" w:cs="Times New Roman"/>
+                <w:sz w:val="24"/>
+                <w:szCs w:val="24"/>
+              </w:rPr>
+              <w:t>Vistas (Views)</w:t>
+            </w:r>
+          </w:p>
+        </w:tc>
+        <w:tc>
+          <w:tcPr>
+            <w:tcW w:w="0" w:type="auto"/>
+            <w:hideMark/>
+          </w:tcPr>
+          <w:p>
+            <w:pPr>
+              <w:cnfStyle w:val="000000000000" w:firstRow="0" w:lastRow="0" w:firstColumn="0" w:lastColumn="0" w:oddVBand="0" w:evenVBand="0" w:oddHBand="0" w:evenHBand="0" w:firstRowFirstColumn="0" w:firstRowLastColumn="0" w:lastRowFirstColumn="0" w:lastRowLastColumn="0"/>
+              <w:rPr>
+                <w:rFonts w:ascii="Times New Roman" w:eastAsia="Times New Roman" w:hAnsi="Times New Roman" w:cs="Times New Roman"/>
+                <w:sz w:val="24"/>
+                <w:szCs w:val="24"/>
+              </w:rPr>
+            </w:pPr>
+            <w:r>
+              <w:rPr>
+                <w:rFonts w:ascii="Times New Roman" w:eastAsia="Times New Roman" w:hAnsi="Times New Roman" w:cs="Times New Roman"/>
+                <w:sz w:val="24"/>
+                <w:szCs w:val="24"/>
+              </w:rPr>
+              <w:t>Camel, prefijo “vw”</w:t>
+            </w:r>
+          </w:p>
+        </w:tc>
+        <w:tc>
+          <w:tcPr>
+            <w:tcW w:w="0" w:type="auto"/>
+            <w:hideMark/>
+          </w:tcPr>
+          <w:p>
+            <w:pPr>
+              <w:cnfStyle w:val="000000000000" w:firstRow="0" w:lastRow="0" w:firstColumn="0" w:lastColumn="0" w:oddVBand="0" w:evenVBand="0" w:oddHBand="0" w:evenHBand="0" w:firstRowFirstColumn="0" w:firstRowLastColumn="0" w:lastRowFirstColumn="0" w:lastRowLastColumn="0"/>
+              <w:rPr>
+                <w:rFonts w:ascii="Times New Roman" w:eastAsia="Times New Roman" w:hAnsi="Times New Roman" w:cs="Times New Roman"/>
+                <w:sz w:val="24"/>
+                <w:szCs w:val="24"/>
+              </w:rPr>
+            </w:pPr>
+            <w:r>
+              <w:rPr>
+                <w:rFonts w:ascii="Times New Roman" w:eastAsia="Times New Roman" w:hAnsi="Times New Roman" w:cs="Times New Roman"/>
+                <w:sz w:val="24"/>
+                <w:szCs w:val="24"/>
+              </w:rPr>
+              <w:t>vwClientes</w:t>
+            </w:r>
+          </w:p>
+        </w:tc>
+      </w:tr>
+    </w:tbl>
+    <w:p>
+      <w:pPr>
+        <w:shd w:val="clear" w:color="auto" w:fill="FFFFFF"/>
+        <w:spacing w:after="0" w:line="240" w:lineRule="auto"/>
+        <w:rPr>
+          <w:rFonts w:ascii="Aachen BT" w:hAnsi="Aachen BT"/>
+          <w:color w:val="00B0F0"/>
+          <w:sz w:val="32"/>
+          <w:szCs w:val="32"/>
+          <w:lang w:val="es-DO"/>
+        </w:rPr>
+      </w:pPr>
+    </w:p>
+    <w:p>
+      <w:pPr>
+        <w:shd w:val="clear" w:color="auto" w:fill="FFFFFF"/>
+        <w:spacing w:after="0" w:line="240" w:lineRule="auto"/>
+        <w:rPr>
+          <w:rFonts w:ascii="Aachen BT" w:hAnsi="Aachen BT"/>
+          <w:color w:val="00B0F0"/>
+          <w:sz w:val="32"/>
+          <w:szCs w:val="32"/>
+          <w:lang w:val="es-DO"/>
+        </w:rPr>
+      </w:pPr>
+      <w:r>
+        <w:rPr>
+          <w:rFonts w:ascii="Aachen BT" w:hAnsi="Aachen BT"/>
+          <w:color w:val="00B0F0"/>
+          <w:sz w:val="32"/>
+          <w:szCs w:val="32"/>
+          <w:lang w:val="es-DO"/>
+        </w:rPr>
+        <w:t xml:space="preserve">Herramientas, interfaces e IDE’s </w:t>
       </w:r>
     </w:p>
     <w:p>
@@ -603,6 +4021,310 @@
           <w:color w:val="000000" w:themeColor="text1"/>
           <w:sz w:val="28"/>
           <w:szCs w:val="28"/>
+          <w:lang w:val="es-DO"/>
+        </w:rPr>
+      </w:pPr>
+      <w:r>
+        <w:rPr>
+          <w:rFonts w:cstheme="minorHAnsi"/>
+          <w:color w:val="000000" w:themeColor="text1"/>
+          <w:sz w:val="28"/>
+          <w:szCs w:val="28"/>
+          <w:lang w:val="es-DO"/>
+        </w:rPr>
+        <w:t xml:space="preserve"> Otras Herramientas:</w:t>
+      </w:r>
+    </w:p>
+    <w:p>
+      <w:pPr>
+        <w:pStyle w:val="Prrafodelista"/>
+        <w:numPr>
+          <w:ilvl w:val="0"/>
+          <w:numId w:val="2"/>
+        </w:numPr>
+        <w:rPr>
+          <w:rFonts w:cstheme="minorHAnsi"/>
+          <w:color w:val="FF0000"/>
+          <w:sz w:val="28"/>
+          <w:szCs w:val="28"/>
+        </w:rPr>
+      </w:pPr>
+      <w:r>
+        <w:rPr>
+          <w:rFonts w:cstheme="minorHAnsi"/>
+          <w:color w:val="FF0000"/>
+          <w:sz w:val="28"/>
+          <w:szCs w:val="28"/>
+        </w:rPr>
+        <w:t xml:space="preserve"> </w:t>
+      </w:r>
+      <w:r>
+        <w:rPr>
+          <w:rFonts w:cstheme="minorHAnsi"/>
+          <w:color w:val="FF0000"/>
+          <w:sz w:val="28"/>
+          <w:szCs w:val="28"/>
+        </w:rPr>
+        <w:t>Devexpress</w:t>
+      </w:r>
+      <w:r>
+        <w:rPr>
+          <w:rFonts w:cstheme="minorHAnsi"/>
+          <w:color w:val="FF0000"/>
+          <w:sz w:val="28"/>
+          <w:szCs w:val="28"/>
+        </w:rPr>
+        <w:t>:</w:t>
+      </w:r>
+    </w:p>
+    <w:p>
+      <w:pPr>
+        <w:pStyle w:val="Prrafodelista"/>
+        <w:rPr>
+          <w:rFonts w:cstheme="minorHAnsi"/>
+          <w:color w:val="000000" w:themeColor="text1"/>
+          <w:sz w:val="28"/>
+          <w:szCs w:val="28"/>
+        </w:rPr>
+      </w:pPr>
+      <w:r>
+        <w:rPr>
+          <w:rFonts w:cstheme="minorHAnsi"/>
+          <w:color w:val="000000" w:themeColor="text1"/>
+          <w:sz w:val="28"/>
+          <w:szCs w:val="28"/>
+        </w:rPr>
+        <w:t>E</w:t>
+      </w:r>
+      <w:r>
+        <w:rPr>
+          <w:rFonts w:cstheme="minorHAnsi"/>
+          <w:color w:val="000000" w:themeColor="text1"/>
+          <w:sz w:val="28"/>
+          <w:szCs w:val="28"/>
+        </w:rPr>
+        <w:t>s una empresa de desarrollo de software fundada en 1998 con sede en Glendale, California. DevExpress inicialmente comenzó a producir controles de interfaz de usuario para Borland Delphi / C ++ Builder y controles ActiveX de Microsoft Visual Studio. En la actualidad, DevExpress tiene productos dirigidos a los desarrolladores que utilizan Delphi / C ++ Builder, Visual Studio y tecnologías HTML5 / JavaScript. DevExpress es un Microsoft Gold Certified Partner con la competencia "Desarrollo de aplicaciones".</w:t>
+      </w:r>
+    </w:p>
+    <w:p>
+      <w:pPr>
+        <w:pStyle w:val="Prrafodelista"/>
+        <w:numPr>
+          <w:ilvl w:val="0"/>
+          <w:numId w:val="2"/>
+        </w:numPr>
+        <w:rPr>
+          <w:rFonts w:cstheme="minorHAnsi"/>
+          <w:color w:val="000000" w:themeColor="text1"/>
+          <w:sz w:val="28"/>
+          <w:szCs w:val="28"/>
+        </w:rPr>
+      </w:pPr>
+      <w:r>
+        <w:rPr>
+          <w:rFonts w:cstheme="minorHAnsi"/>
+          <w:color w:val="000000" w:themeColor="text1"/>
+          <w:sz w:val="28"/>
+          <w:szCs w:val="28"/>
+        </w:rPr>
+        <w:t xml:space="preserve"> </w:t>
+      </w:r>
+      <w:r>
+        <w:rPr>
+          <w:rFonts w:cstheme="minorHAnsi"/>
+          <w:color w:val="FF0000"/>
+          <w:sz w:val="28"/>
+          <w:szCs w:val="28"/>
+        </w:rPr>
+        <w:t>StarUML</w:t>
+      </w:r>
+      <w:r>
+        <w:rPr>
+          <w:rFonts w:cstheme="minorHAnsi"/>
+          <w:color w:val="FF0000"/>
+          <w:sz w:val="28"/>
+          <w:szCs w:val="28"/>
+        </w:rPr>
+        <w:t>:</w:t>
+      </w:r>
+    </w:p>
+    <w:p>
+      <w:pPr>
+        <w:pStyle w:val="Prrafodelista"/>
+        <w:rPr>
+          <w:rFonts w:cstheme="minorHAnsi"/>
+          <w:color w:val="000000" w:themeColor="text1"/>
+          <w:sz w:val="28"/>
+          <w:szCs w:val="28"/>
+        </w:rPr>
+      </w:pPr>
+      <w:r>
+        <w:rPr>
+          <w:rFonts w:cstheme="minorHAnsi"/>
+          <w:color w:val="000000" w:themeColor="text1"/>
+          <w:sz w:val="28"/>
+          <w:szCs w:val="28"/>
+        </w:rPr>
+        <w:lastRenderedPageBreak/>
+        <w:t>E</w:t>
+      </w:r>
+      <w:r>
+        <w:rPr>
+          <w:rFonts w:cstheme="minorHAnsi"/>
+          <w:color w:val="000000" w:themeColor="text1"/>
+          <w:sz w:val="28"/>
+          <w:szCs w:val="28"/>
+        </w:rPr>
+        <w:t>s una herramienta UML por MKLab. El software se licencia de una versión modificada de GNU GPL hasta 2014, cuando una versión reescrita 2.0.0 fue liberado para pruebas beta bajo una licencia propietaria. Después de ser abandonado por algún tiempo, el proyecto tuvo un renacimiento para pasar de Delphi para Java / Eclipse y luego se detuvo de nuevo.</w:t>
+      </w:r>
+    </w:p>
+    <w:p>
+      <w:pPr>
+        <w:pStyle w:val="Prrafodelista"/>
+        <w:numPr>
+          <w:ilvl w:val="0"/>
+          <w:numId w:val="2"/>
+        </w:numPr>
+        <w:rPr>
+          <w:rFonts w:cstheme="minorHAnsi"/>
+          <w:color w:val="000000" w:themeColor="text1"/>
+          <w:sz w:val="28"/>
+          <w:szCs w:val="28"/>
+        </w:rPr>
+      </w:pPr>
+      <w:r>
+        <w:rPr>
+          <w:rFonts w:cstheme="minorHAnsi"/>
+          <w:color w:val="000000" w:themeColor="text1"/>
+          <w:sz w:val="28"/>
+          <w:szCs w:val="28"/>
+        </w:rPr>
+        <w:t xml:space="preserve"> </w:t>
+      </w:r>
+      <w:r>
+        <w:rPr>
+          <w:rFonts w:cstheme="minorHAnsi"/>
+          <w:color w:val="FF0000"/>
+          <w:sz w:val="28"/>
+          <w:szCs w:val="28"/>
+        </w:rPr>
+        <w:t>Microsoft Visio</w:t>
+      </w:r>
+      <w:r>
+        <w:rPr>
+          <w:rFonts w:cstheme="minorHAnsi"/>
+          <w:color w:val="FF0000"/>
+          <w:sz w:val="28"/>
+          <w:szCs w:val="28"/>
+        </w:rPr>
+        <w:t>:</w:t>
+      </w:r>
+    </w:p>
+    <w:p>
+      <w:pPr>
+        <w:pStyle w:val="Prrafodelista"/>
+        <w:rPr>
+          <w:rFonts w:cstheme="minorHAnsi"/>
+          <w:color w:val="000000" w:themeColor="text1"/>
+          <w:sz w:val="28"/>
+          <w:szCs w:val="28"/>
+        </w:rPr>
+      </w:pPr>
+      <w:r>
+        <w:rPr>
+          <w:rFonts w:cstheme="minorHAnsi"/>
+          <w:color w:val="000000" w:themeColor="text1"/>
+          <w:sz w:val="28"/>
+          <w:szCs w:val="28"/>
+        </w:rPr>
+        <w:t>Herramienta desarrollado por Microsoft  en la  cual se generan multitudes de diagramas y cronogramas de diferentes estándar del mercado.</w:t>
+      </w:r>
+    </w:p>
+    <w:p>
+      <w:pPr>
+        <w:pStyle w:val="Prrafodelista"/>
+        <w:numPr>
+          <w:ilvl w:val="0"/>
+          <w:numId w:val="2"/>
+        </w:numPr>
+        <w:rPr>
+          <w:rFonts w:cstheme="minorHAnsi"/>
+          <w:color w:val="FF0000"/>
+          <w:sz w:val="28"/>
+          <w:szCs w:val="28"/>
+        </w:rPr>
+      </w:pPr>
+      <w:r>
+        <w:rPr>
+          <w:rFonts w:cstheme="minorHAnsi"/>
+          <w:color w:val="FF0000"/>
+          <w:sz w:val="28"/>
+          <w:szCs w:val="28"/>
+        </w:rPr>
+        <w:t xml:space="preserve">Microsoft Word </w:t>
+      </w:r>
+      <w:r>
+        <w:rPr>
+          <w:rFonts w:cstheme="minorHAnsi"/>
+          <w:color w:val="FF0000"/>
+          <w:sz w:val="28"/>
+          <w:szCs w:val="28"/>
+        </w:rPr>
+        <w:t>:</w:t>
+      </w:r>
+    </w:p>
+    <w:p>
+      <w:pPr>
+        <w:pStyle w:val="Prrafodelista"/>
+        <w:rPr>
+          <w:rFonts w:cstheme="minorHAnsi"/>
+          <w:color w:val="000000" w:themeColor="text1"/>
+          <w:sz w:val="28"/>
+          <w:szCs w:val="28"/>
+        </w:rPr>
+      </w:pPr>
+      <w:r>
+        <w:rPr>
+          <w:rFonts w:cstheme="minorHAnsi"/>
+          <w:color w:val="000000" w:themeColor="text1"/>
+          <w:sz w:val="28"/>
+          <w:szCs w:val="28"/>
+        </w:rPr>
+        <w:t>Prcesador de texto de la empresa Microsoft.</w:t>
+      </w:r>
+    </w:p>
+    <w:bookmarkEnd w:id="0"/>
+    <w:p>
+      <w:pPr>
+        <w:pStyle w:val="Prrafodelista"/>
+        <w:rPr>
+          <w:rFonts w:cstheme="minorHAnsi"/>
+          <w:color w:val="000000" w:themeColor="text1"/>
+          <w:sz w:val="28"/>
+          <w:szCs w:val="28"/>
+        </w:rPr>
+      </w:pPr>
+      <w:r>
+        <w:rPr>
+          <w:rStyle w:val="apple-converted-space"/>
+          <w:rFonts w:ascii="Arial" w:hAnsi="Arial" w:cs="Arial"/>
+          <w:color w:val="252525"/>
+          <w:sz w:val="21"/>
+          <w:szCs w:val="21"/>
+          <w:shd w:val="clear" w:color="auto" w:fill="FFFFFF"/>
+        </w:rPr>
+        <w:t> </w:t>
+      </w:r>
+    </w:p>
+    <w:p>
+      <w:pPr>
+        <w:shd w:val="clear" w:color="auto" w:fill="FFFFFF"/>
+        <w:spacing w:after="0" w:line="240" w:lineRule="auto"/>
+        <w:rPr>
+          <w:rFonts w:ascii="Aachen BT" w:hAnsi="Aachen BT"/>
+          <w:color w:val="00B0F0"/>
+          <w:sz w:val="32"/>
+          <w:szCs w:val="32"/>
           <w:lang w:val="es-DO"/>
         </w:rPr>
       </w:pPr>
@@ -680,9 +4402,9 @@
       </w:rPr>
       <w:drawing>
         <wp:inline distT="0" distB="0" distL="0" distR="0">
-          <wp:extent cx="792226" cy="608693"/>
-          <wp:effectExtent l="0" t="0" r="0" b="1270"/>
-          <wp:docPr id="1" name="Imagen 1"/>
+          <wp:extent cx="807085" cy="603115"/>
+          <wp:effectExtent l="0" t="0" r="0" b="0"/>
+          <wp:docPr id="3" name="Imagen 3"/>
           <wp:cNvGraphicFramePr>
             <a:graphicFrameLocks xmlns:a="http://schemas.openxmlformats.org/drawingml/2006/main" noChangeAspect="1"/>
           </wp:cNvGraphicFramePr>
@@ -690,7 +4412,7 @@
             <a:graphicData uri="http://schemas.openxmlformats.org/drawingml/2006/picture">
               <pic:pic xmlns:pic="http://schemas.openxmlformats.org/drawingml/2006/picture">
                 <pic:nvPicPr>
-                  <pic:cNvPr id="1" name="Logo-ITSC.png"/>
+                  <pic:cNvPr id="3" name="Logo.png"/>
                   <pic:cNvPicPr/>
                 </pic:nvPicPr>
                 <pic:blipFill>
@@ -708,7 +4430,7 @@
                 <pic:spPr>
                   <a:xfrm>
                     <a:off x="0" y="0"/>
-                    <a:ext cx="883257" cy="678635"/>
+                    <a:ext cx="839484" cy="627326"/>
                   </a:xfrm>
                   <a:prstGeom prst="rect">
                     <a:avLst/>
@@ -727,6 +4449,234 @@
 <file path=word/numbering.xml><?xml version="1.0" encoding="utf-8"?>
 <w:numbering xmlns:wpc="http://schemas.microsoft.com/office/word/2010/wordprocessingCanvas" xmlns:mc="http://schemas.openxmlformats.org/markup-compatibility/2006" xmlns:o="urn:schemas-microsoft-com:office:office" xmlns:r="http://schemas.openxmlformats.org/officeDocument/2006/relationships" xmlns:m="http://schemas.openxmlformats.org/officeDocument/2006/math" xmlns:v="urn:schemas-microsoft-com:vml" xmlns:wp14="http://schemas.microsoft.com/office/word/2010/wordprocessingDrawing" xmlns:wp="http://schemas.openxmlformats.org/drawingml/2006/wordprocessingDrawing" xmlns:w10="urn:schemas-microsoft-com:office:word" xmlns:w="http://schemas.openxmlformats.org/wordprocessingml/2006/main" xmlns:w14="http://schemas.microsoft.com/office/word/2010/wordml" xmlns:w15="http://schemas.microsoft.com/office/word/2012/wordml" xmlns:wpg="http://schemas.microsoft.com/office/word/2010/wordprocessingGroup" xmlns:wpi="http://schemas.microsoft.com/office/word/2010/wordprocessingInk" xmlns:wne="http://schemas.microsoft.com/office/word/2006/wordml" xmlns:wps="http://schemas.microsoft.com/office/word/2010/wordprocessingShape" mc:Ignorable="w14 w15 wp14">
   <w:abstractNum w:abstractNumId="0" w15:restartNumberingAfterBreak="0">
+    <w:nsid w:val="080379FD"/>
+    <w:multiLevelType w:val="hybridMultilevel"/>
+    <w:tmpl w:val="CB90D07C"/>
+    <w:lvl w:ilvl="0" w:tplc="08E8E95C">
+      <w:start w:val="2"/>
+      <w:numFmt w:val="bullet"/>
+      <w:lvlText w:val=""/>
+      <w:lvlJc w:val="left"/>
+      <w:pPr>
+        <w:ind w:left="720" w:hanging="360"/>
+      </w:pPr>
+      <w:rPr>
+        <w:rFonts w:ascii="Symbol" w:eastAsiaTheme="minorHAnsi" w:hAnsi="Symbol" w:cs="Times New Roman" w:hint="default"/>
+        <w:color w:val="00B0F0"/>
+      </w:rPr>
+    </w:lvl>
+    <w:lvl w:ilvl="1" w:tplc="04090003" w:tentative="1">
+      <w:start w:val="1"/>
+      <w:numFmt w:val="bullet"/>
+      <w:lvlText w:val="o"/>
+      <w:lvlJc w:val="left"/>
+      <w:pPr>
+        <w:ind w:left="1440" w:hanging="360"/>
+      </w:pPr>
+      <w:rPr>
+        <w:rFonts w:ascii="Courier New" w:hAnsi="Courier New" w:cs="Courier New" w:hint="default"/>
+      </w:rPr>
+    </w:lvl>
+    <w:lvl w:ilvl="2" w:tplc="04090005" w:tentative="1">
+      <w:start w:val="1"/>
+      <w:numFmt w:val="bullet"/>
+      <w:lvlText w:val=""/>
+      <w:lvlJc w:val="left"/>
+      <w:pPr>
+        <w:ind w:left="2160" w:hanging="360"/>
+      </w:pPr>
+      <w:rPr>
+        <w:rFonts w:ascii="Wingdings" w:hAnsi="Wingdings" w:hint="default"/>
+      </w:rPr>
+    </w:lvl>
+    <w:lvl w:ilvl="3" w:tplc="04090001" w:tentative="1">
+      <w:start w:val="1"/>
+      <w:numFmt w:val="bullet"/>
+      <w:lvlText w:val=""/>
+      <w:lvlJc w:val="left"/>
+      <w:pPr>
+        <w:ind w:left="2880" w:hanging="360"/>
+      </w:pPr>
+      <w:rPr>
+        <w:rFonts w:ascii="Symbol" w:hAnsi="Symbol" w:hint="default"/>
+      </w:rPr>
+    </w:lvl>
+    <w:lvl w:ilvl="4" w:tplc="04090003" w:tentative="1">
+      <w:start w:val="1"/>
+      <w:numFmt w:val="bullet"/>
+      <w:lvlText w:val="o"/>
+      <w:lvlJc w:val="left"/>
+      <w:pPr>
+        <w:ind w:left="3600" w:hanging="360"/>
+      </w:pPr>
+      <w:rPr>
+        <w:rFonts w:ascii="Courier New" w:hAnsi="Courier New" w:cs="Courier New" w:hint="default"/>
+      </w:rPr>
+    </w:lvl>
+    <w:lvl w:ilvl="5" w:tplc="04090005" w:tentative="1">
+      <w:start w:val="1"/>
+      <w:numFmt w:val="bullet"/>
+      <w:lvlText w:val=""/>
+      <w:lvlJc w:val="left"/>
+      <w:pPr>
+        <w:ind w:left="4320" w:hanging="360"/>
+      </w:pPr>
+      <w:rPr>
+        <w:rFonts w:ascii="Wingdings" w:hAnsi="Wingdings" w:hint="default"/>
+      </w:rPr>
+    </w:lvl>
+    <w:lvl w:ilvl="6" w:tplc="04090001" w:tentative="1">
+      <w:start w:val="1"/>
+      <w:numFmt w:val="bullet"/>
+      <w:lvlText w:val=""/>
+      <w:lvlJc w:val="left"/>
+      <w:pPr>
+        <w:ind w:left="5040" w:hanging="360"/>
+      </w:pPr>
+      <w:rPr>
+        <w:rFonts w:ascii="Symbol" w:hAnsi="Symbol" w:hint="default"/>
+      </w:rPr>
+    </w:lvl>
+    <w:lvl w:ilvl="7" w:tplc="04090003" w:tentative="1">
+      <w:start w:val="1"/>
+      <w:numFmt w:val="bullet"/>
+      <w:lvlText w:val="o"/>
+      <w:lvlJc w:val="left"/>
+      <w:pPr>
+        <w:ind w:left="5760" w:hanging="360"/>
+      </w:pPr>
+      <w:rPr>
+        <w:rFonts w:ascii="Courier New" w:hAnsi="Courier New" w:cs="Courier New" w:hint="default"/>
+      </w:rPr>
+    </w:lvl>
+    <w:lvl w:ilvl="8" w:tplc="04090005" w:tentative="1">
+      <w:start w:val="1"/>
+      <w:numFmt w:val="bullet"/>
+      <w:lvlText w:val=""/>
+      <w:lvlJc w:val="left"/>
+      <w:pPr>
+        <w:ind w:left="6480" w:hanging="360"/>
+      </w:pPr>
+      <w:rPr>
+        <w:rFonts w:ascii="Wingdings" w:hAnsi="Wingdings" w:hint="default"/>
+      </w:rPr>
+    </w:lvl>
+  </w:abstractNum>
+  <w:abstractNum w:abstractNumId="1" w15:restartNumberingAfterBreak="0">
+    <w:nsid w:val="352D3D69"/>
+    <w:multiLevelType w:val="hybridMultilevel"/>
+    <w:tmpl w:val="48787B78"/>
+    <w:lvl w:ilvl="0" w:tplc="08E8E95C">
+      <w:start w:val="2"/>
+      <w:numFmt w:val="bullet"/>
+      <w:lvlText w:val=""/>
+      <w:lvlJc w:val="left"/>
+      <w:pPr>
+        <w:ind w:left="720" w:hanging="360"/>
+      </w:pPr>
+      <w:rPr>
+        <w:rFonts w:ascii="Symbol" w:eastAsiaTheme="minorHAnsi" w:hAnsi="Symbol" w:cs="Times New Roman" w:hint="default"/>
+        <w:color w:val="00B0F0"/>
+      </w:rPr>
+    </w:lvl>
+    <w:lvl w:ilvl="1" w:tplc="04090003" w:tentative="1">
+      <w:start w:val="1"/>
+      <w:numFmt w:val="bullet"/>
+      <w:lvlText w:val="o"/>
+      <w:lvlJc w:val="left"/>
+      <w:pPr>
+        <w:ind w:left="1440" w:hanging="360"/>
+      </w:pPr>
+      <w:rPr>
+        <w:rFonts w:ascii="Courier New" w:hAnsi="Courier New" w:cs="Courier New" w:hint="default"/>
+      </w:rPr>
+    </w:lvl>
+    <w:lvl w:ilvl="2" w:tplc="04090005" w:tentative="1">
+      <w:start w:val="1"/>
+      <w:numFmt w:val="bullet"/>
+      <w:lvlText w:val=""/>
+      <w:lvlJc w:val="left"/>
+      <w:pPr>
+        <w:ind w:left="2160" w:hanging="360"/>
+      </w:pPr>
+      <w:rPr>
+        <w:rFonts w:ascii="Wingdings" w:hAnsi="Wingdings" w:hint="default"/>
+      </w:rPr>
+    </w:lvl>
+    <w:lvl w:ilvl="3" w:tplc="04090001" w:tentative="1">
+      <w:start w:val="1"/>
+      <w:numFmt w:val="bullet"/>
+      <w:lvlText w:val=""/>
+      <w:lvlJc w:val="left"/>
+      <w:pPr>
+        <w:ind w:left="2880" w:hanging="360"/>
+      </w:pPr>
+      <w:rPr>
+        <w:rFonts w:ascii="Symbol" w:hAnsi="Symbol" w:hint="default"/>
+      </w:rPr>
+    </w:lvl>
+    <w:lvl w:ilvl="4" w:tplc="04090003" w:tentative="1">
+      <w:start w:val="1"/>
+      <w:numFmt w:val="bullet"/>
+      <w:lvlText w:val="o"/>
+      <w:lvlJc w:val="left"/>
+      <w:pPr>
+        <w:ind w:left="3600" w:hanging="360"/>
+      </w:pPr>
+      <w:rPr>
+        <w:rFonts w:ascii="Courier New" w:hAnsi="Courier New" w:cs="Courier New" w:hint="default"/>
+      </w:rPr>
+    </w:lvl>
+    <w:lvl w:ilvl="5" w:tplc="04090005" w:tentative="1">
+      <w:start w:val="1"/>
+      <w:numFmt w:val="bullet"/>
+      <w:lvlText w:val=""/>
+      <w:lvlJc w:val="left"/>
+      <w:pPr>
+        <w:ind w:left="4320" w:hanging="360"/>
+      </w:pPr>
+      <w:rPr>
+        <w:rFonts w:ascii="Wingdings" w:hAnsi="Wingdings" w:hint="default"/>
+      </w:rPr>
+    </w:lvl>
+    <w:lvl w:ilvl="6" w:tplc="04090001" w:tentative="1">
+      <w:start w:val="1"/>
+      <w:numFmt w:val="bullet"/>
+      <w:lvlText w:val=""/>
+      <w:lvlJc w:val="left"/>
+      <w:pPr>
+        <w:ind w:left="5040" w:hanging="360"/>
+      </w:pPr>
+      <w:rPr>
+        <w:rFonts w:ascii="Symbol" w:hAnsi="Symbol" w:hint="default"/>
+      </w:rPr>
+    </w:lvl>
+    <w:lvl w:ilvl="7" w:tplc="04090003" w:tentative="1">
+      <w:start w:val="1"/>
+      <w:numFmt w:val="bullet"/>
+      <w:lvlText w:val="o"/>
+      <w:lvlJc w:val="left"/>
+      <w:pPr>
+        <w:ind w:left="5760" w:hanging="360"/>
+      </w:pPr>
+      <w:rPr>
+        <w:rFonts w:ascii="Courier New" w:hAnsi="Courier New" w:cs="Courier New" w:hint="default"/>
+      </w:rPr>
+    </w:lvl>
+    <w:lvl w:ilvl="8" w:tplc="04090005" w:tentative="1">
+      <w:start w:val="1"/>
+      <w:numFmt w:val="bullet"/>
+      <w:lvlText w:val=""/>
+      <w:lvlJc w:val="left"/>
+      <w:pPr>
+        <w:ind w:left="6480" w:hanging="360"/>
+      </w:pPr>
+      <w:rPr>
+        <w:rFonts w:ascii="Wingdings" w:hAnsi="Wingdings" w:hint="default"/>
+      </w:rPr>
+    </w:lvl>
+  </w:abstractNum>
+  <w:abstractNum w:abstractNumId="2" w15:restartNumberingAfterBreak="0">
     <w:nsid w:val="485F2A8D"/>
     <w:multiLevelType w:val="hybridMultilevel"/>
     <w:tmpl w:val="46CEA870"/>
@@ -839,8 +4789,134 @@
       </w:rPr>
     </w:lvl>
   </w:abstractNum>
+  <w:abstractNum w:abstractNumId="3" w15:restartNumberingAfterBreak="0">
+    <w:nsid w:val="62760328"/>
+    <w:multiLevelType w:val="hybridMultilevel"/>
+    <w:tmpl w:val="A468C718"/>
+    <w:lvl w:ilvl="0" w:tplc="08E8E95C">
+      <w:start w:val="2"/>
+      <w:numFmt w:val="bullet"/>
+      <w:lvlText w:val=""/>
+      <w:lvlJc w:val="left"/>
+      <w:pPr>
+        <w:ind w:left="720" w:hanging="360"/>
+      </w:pPr>
+      <w:rPr>
+        <w:rFonts w:ascii="Symbol" w:eastAsiaTheme="minorHAnsi" w:hAnsi="Symbol" w:cs="Times New Roman" w:hint="default"/>
+        <w:color w:val="00B0F0"/>
+      </w:rPr>
+    </w:lvl>
+    <w:lvl w:ilvl="1" w:tplc="04090003">
+      <w:start w:val="1"/>
+      <w:numFmt w:val="bullet"/>
+      <w:lvlText w:val="o"/>
+      <w:lvlJc w:val="left"/>
+      <w:pPr>
+        <w:ind w:left="1440" w:hanging="360"/>
+      </w:pPr>
+      <w:rPr>
+        <w:rFonts w:ascii="Courier New" w:hAnsi="Courier New" w:cs="Courier New" w:hint="default"/>
+      </w:rPr>
+    </w:lvl>
+    <w:lvl w:ilvl="2" w:tplc="04090005">
+      <w:start w:val="1"/>
+      <w:numFmt w:val="bullet"/>
+      <w:lvlText w:val=""/>
+      <w:lvlJc w:val="left"/>
+      <w:pPr>
+        <w:ind w:left="2160" w:hanging="360"/>
+      </w:pPr>
+      <w:rPr>
+        <w:rFonts w:ascii="Wingdings" w:hAnsi="Wingdings" w:hint="default"/>
+      </w:rPr>
+    </w:lvl>
+    <w:lvl w:ilvl="3" w:tplc="04090001">
+      <w:start w:val="1"/>
+      <w:numFmt w:val="bullet"/>
+      <w:lvlText w:val=""/>
+      <w:lvlJc w:val="left"/>
+      <w:pPr>
+        <w:ind w:left="2880" w:hanging="360"/>
+      </w:pPr>
+      <w:rPr>
+        <w:rFonts w:ascii="Symbol" w:hAnsi="Symbol" w:hint="default"/>
+      </w:rPr>
+    </w:lvl>
+    <w:lvl w:ilvl="4" w:tplc="04090003">
+      <w:start w:val="1"/>
+      <w:numFmt w:val="bullet"/>
+      <w:lvlText w:val="o"/>
+      <w:lvlJc w:val="left"/>
+      <w:pPr>
+        <w:ind w:left="3600" w:hanging="360"/>
+      </w:pPr>
+      <w:rPr>
+        <w:rFonts w:ascii="Courier New" w:hAnsi="Courier New" w:cs="Courier New" w:hint="default"/>
+      </w:rPr>
+    </w:lvl>
+    <w:lvl w:ilvl="5" w:tplc="04090005">
+      <w:start w:val="1"/>
+      <w:numFmt w:val="bullet"/>
+      <w:lvlText w:val=""/>
+      <w:lvlJc w:val="left"/>
+      <w:pPr>
+        <w:ind w:left="4320" w:hanging="360"/>
+      </w:pPr>
+      <w:rPr>
+        <w:rFonts w:ascii="Wingdings" w:hAnsi="Wingdings" w:hint="default"/>
+      </w:rPr>
+    </w:lvl>
+    <w:lvl w:ilvl="6" w:tplc="04090001">
+      <w:start w:val="1"/>
+      <w:numFmt w:val="bullet"/>
+      <w:lvlText w:val=""/>
+      <w:lvlJc w:val="left"/>
+      <w:pPr>
+        <w:ind w:left="5040" w:hanging="360"/>
+      </w:pPr>
+      <w:rPr>
+        <w:rFonts w:ascii="Symbol" w:hAnsi="Symbol" w:hint="default"/>
+      </w:rPr>
+    </w:lvl>
+    <w:lvl w:ilvl="7" w:tplc="04090003">
+      <w:start w:val="1"/>
+      <w:numFmt w:val="bullet"/>
+      <w:lvlText w:val="o"/>
+      <w:lvlJc w:val="left"/>
+      <w:pPr>
+        <w:ind w:left="5760" w:hanging="360"/>
+      </w:pPr>
+      <w:rPr>
+        <w:rFonts w:ascii="Courier New" w:hAnsi="Courier New" w:cs="Courier New" w:hint="default"/>
+      </w:rPr>
+    </w:lvl>
+    <w:lvl w:ilvl="8" w:tplc="04090005">
+      <w:start w:val="1"/>
+      <w:numFmt w:val="bullet"/>
+      <w:lvlText w:val=""/>
+      <w:lvlJc w:val="left"/>
+      <w:pPr>
+        <w:ind w:left="6480" w:hanging="360"/>
+      </w:pPr>
+      <w:rPr>
+        <w:rFonts w:ascii="Wingdings" w:hAnsi="Wingdings" w:hint="default"/>
+      </w:rPr>
+    </w:lvl>
+  </w:abstractNum>
   <w:num w:numId="1">
+    <w:abstractNumId w:val="2"/>
+  </w:num>
+  <w:num w:numId="2">
+    <w:abstractNumId w:val="3"/>
+  </w:num>
+  <w:num w:numId="3">
+    <w:abstractNumId w:val="3"/>
+  </w:num>
+  <w:num w:numId="4">
     <w:abstractNumId w:val="0"/>
+  </w:num>
+  <w:num w:numId="5">
+    <w:abstractNumId w:val="1"/>
   </w:num>
 </w:numbering>
 </file>
@@ -1239,6 +5315,25 @@
     <w:name w:val="Normal"/>
     <w:qFormat/>
   </w:style>
+  <w:style w:type="paragraph" w:styleId="Ttulo3">
+    <w:name w:val="heading 3"/>
+    <w:basedOn w:val="Normal"/>
+    <w:link w:val="Ttulo3Car"/>
+    <w:uiPriority w:val="9"/>
+    <w:qFormat/>
+    <w:rsid w:val="00773DAA"/>
+    <w:pPr>
+      <w:spacing w:before="100" w:beforeAutospacing="1" w:after="100" w:afterAutospacing="1" w:line="240" w:lineRule="auto"/>
+      <w:outlineLvl w:val="2"/>
+    </w:pPr>
+    <w:rPr>
+      <w:rFonts w:ascii="Times New Roman" w:eastAsia="Times New Roman" w:hAnsi="Times New Roman" w:cs="Times New Roman"/>
+      <w:b/>
+      <w:bCs/>
+      <w:sz w:val="27"/>
+      <w:szCs w:val="27"/>
+    </w:rPr>
+  </w:style>
   <w:style w:type="character" w:default="1" w:styleId="Fuentedeprrafopredeter">
     <w:name w:val="Default Paragraph Font"/>
     <w:uiPriority w:val="1"/>
@@ -1323,6 +5418,344 @@
     </w:pPr>
     <w:rPr>
       <w:lang w:val="es-DO"/>
+    </w:rPr>
+  </w:style>
+  <w:style w:type="paragraph" w:styleId="NormalWeb">
+    <w:name w:val="Normal (Web)"/>
+    <w:basedOn w:val="Normal"/>
+    <w:uiPriority w:val="99"/>
+    <w:semiHidden/>
+    <w:unhideWhenUsed/>
+    <w:rsid w:val="00FF4DEE"/>
+    <w:pPr>
+      <w:spacing w:before="100" w:beforeAutospacing="1" w:after="100" w:afterAutospacing="1" w:line="240" w:lineRule="auto"/>
+    </w:pPr>
+    <w:rPr>
+      <w:rFonts w:ascii="Times New Roman" w:eastAsia="Times New Roman" w:hAnsi="Times New Roman" w:cs="Times New Roman"/>
+      <w:sz w:val="24"/>
+      <w:szCs w:val="24"/>
+    </w:rPr>
+  </w:style>
+  <w:style w:type="paragraph" w:styleId="Sinespaciado">
+    <w:name w:val="No Spacing"/>
+    <w:uiPriority w:val="1"/>
+    <w:qFormat/>
+    <w:rsid w:val="00FF4DEE"/>
+    <w:pPr>
+      <w:spacing w:after="0" w:line="240" w:lineRule="auto"/>
+    </w:pPr>
+  </w:style>
+  <w:style w:type="character" w:customStyle="1" w:styleId="Ttulo3Car">
+    <w:name w:val="Título 3 Car"/>
+    <w:basedOn w:val="Fuentedeprrafopredeter"/>
+    <w:link w:val="Ttulo3"/>
+    <w:uiPriority w:val="9"/>
+    <w:rsid w:val="00773DAA"/>
+    <w:rPr>
+      <w:rFonts w:ascii="Times New Roman" w:eastAsia="Times New Roman" w:hAnsi="Times New Roman" w:cs="Times New Roman"/>
+      <w:b/>
+      <w:bCs/>
+      <w:sz w:val="27"/>
+      <w:szCs w:val="27"/>
+    </w:rPr>
+  </w:style>
+  <w:style w:type="table" w:styleId="Tabladecuadrcula3-nfasis5">
+    <w:name w:val="Grid Table 3 Accent 5"/>
+    <w:basedOn w:val="Tablanormal"/>
+    <w:uiPriority w:val="48"/>
+    <w:rsid w:val="00FD4CB4"/>
+    <w:pPr>
+      <w:spacing w:after="0" w:line="240" w:lineRule="auto"/>
+    </w:pPr>
+    <w:tblPr>
+      <w:tblStyleRowBandSize w:val="1"/>
+      <w:tblStyleColBandSize w:val="1"/>
+      <w:tblBorders>
+        <w:top w:val="single" w:sz="4" w:space="0" w:color="8EAADB" w:themeColor="accent5" w:themeTint="99"/>
+        <w:left w:val="single" w:sz="4" w:space="0" w:color="8EAADB" w:themeColor="accent5" w:themeTint="99"/>
+        <w:bottom w:val="single" w:sz="4" w:space="0" w:color="8EAADB" w:themeColor="accent5" w:themeTint="99"/>
+        <w:right w:val="single" w:sz="4" w:space="0" w:color="8EAADB" w:themeColor="accent5" w:themeTint="99"/>
+        <w:insideH w:val="single" w:sz="4" w:space="0" w:color="8EAADB" w:themeColor="accent5" w:themeTint="99"/>
+        <w:insideV w:val="single" w:sz="4" w:space="0" w:color="8EAADB" w:themeColor="accent5" w:themeTint="99"/>
+      </w:tblBorders>
+    </w:tblPr>
+    <w:tblStylePr w:type="firstRow">
+      <w:rPr>
+        <w:b/>
+        <w:bCs/>
+      </w:rPr>
+      <w:tblPr/>
+      <w:tcPr>
+        <w:tcBorders>
+          <w:top w:val="nil"/>
+          <w:left w:val="nil"/>
+          <w:right w:val="nil"/>
+          <w:insideH w:val="nil"/>
+          <w:insideV w:val="nil"/>
+        </w:tcBorders>
+        <w:shd w:val="clear" w:color="auto" w:fill="FFFFFF" w:themeFill="background1"/>
+      </w:tcPr>
+    </w:tblStylePr>
+    <w:tblStylePr w:type="lastRow">
+      <w:rPr>
+        <w:b/>
+        <w:bCs/>
+      </w:rPr>
+      <w:tblPr/>
+      <w:tcPr>
+        <w:tcBorders>
+          <w:left w:val="nil"/>
+          <w:bottom w:val="nil"/>
+          <w:right w:val="nil"/>
+          <w:insideH w:val="nil"/>
+          <w:insideV w:val="nil"/>
+        </w:tcBorders>
+        <w:shd w:val="clear" w:color="auto" w:fill="FFFFFF" w:themeFill="background1"/>
+      </w:tcPr>
+    </w:tblStylePr>
+    <w:tblStylePr w:type="firstCol">
+      <w:pPr>
+        <w:jc w:val="right"/>
+      </w:pPr>
+      <w:rPr>
+        <w:i/>
+        <w:iCs/>
+      </w:rPr>
+      <w:tblPr/>
+      <w:tcPr>
+        <w:tcBorders>
+          <w:top w:val="nil"/>
+          <w:left w:val="nil"/>
+          <w:bottom w:val="nil"/>
+          <w:insideH w:val="nil"/>
+          <w:insideV w:val="nil"/>
+        </w:tcBorders>
+        <w:shd w:val="clear" w:color="auto" w:fill="FFFFFF" w:themeFill="background1"/>
+      </w:tcPr>
+    </w:tblStylePr>
+    <w:tblStylePr w:type="lastCol">
+      <w:rPr>
+        <w:i/>
+        <w:iCs/>
+      </w:rPr>
+      <w:tblPr/>
+      <w:tcPr>
+        <w:tcBorders>
+          <w:top w:val="nil"/>
+          <w:bottom w:val="nil"/>
+          <w:right w:val="nil"/>
+          <w:insideH w:val="nil"/>
+          <w:insideV w:val="nil"/>
+        </w:tcBorders>
+        <w:shd w:val="clear" w:color="auto" w:fill="FFFFFF" w:themeFill="background1"/>
+      </w:tcPr>
+    </w:tblStylePr>
+    <w:tblStylePr w:type="band1Vert">
+      <w:tblPr/>
+      <w:tcPr>
+        <w:shd w:val="clear" w:color="auto" w:fill="D9E2F3" w:themeFill="accent5" w:themeFillTint="33"/>
+      </w:tcPr>
+    </w:tblStylePr>
+    <w:tblStylePr w:type="band1Horz">
+      <w:tblPr/>
+      <w:tcPr>
+        <w:shd w:val="clear" w:color="auto" w:fill="D9E2F3" w:themeFill="accent5" w:themeFillTint="33"/>
+      </w:tcPr>
+    </w:tblStylePr>
+    <w:tblStylePr w:type="neCell">
+      <w:tblPr/>
+      <w:tcPr>
+        <w:tcBorders>
+          <w:bottom w:val="single" w:sz="4" w:space="0" w:color="8EAADB" w:themeColor="accent5" w:themeTint="99"/>
+        </w:tcBorders>
+      </w:tcPr>
+    </w:tblStylePr>
+    <w:tblStylePr w:type="nwCell">
+      <w:tblPr/>
+      <w:tcPr>
+        <w:tcBorders>
+          <w:bottom w:val="single" w:sz="4" w:space="0" w:color="8EAADB" w:themeColor="accent5" w:themeTint="99"/>
+        </w:tcBorders>
+      </w:tcPr>
+    </w:tblStylePr>
+    <w:tblStylePr w:type="seCell">
+      <w:tblPr/>
+      <w:tcPr>
+        <w:tcBorders>
+          <w:top w:val="single" w:sz="4" w:space="0" w:color="8EAADB" w:themeColor="accent5" w:themeTint="99"/>
+        </w:tcBorders>
+      </w:tcPr>
+    </w:tblStylePr>
+    <w:tblStylePr w:type="swCell">
+      <w:tblPr/>
+      <w:tcPr>
+        <w:tcBorders>
+          <w:top w:val="single" w:sz="4" w:space="0" w:color="8EAADB" w:themeColor="accent5" w:themeTint="99"/>
+        </w:tcBorders>
+      </w:tcPr>
+    </w:tblStylePr>
+  </w:style>
+  <w:style w:type="table" w:styleId="Tabladecuadrcula3-nfasis1">
+    <w:name w:val="Grid Table 3 Accent 1"/>
+    <w:basedOn w:val="Tablanormal"/>
+    <w:uiPriority w:val="48"/>
+    <w:rsid w:val="00A84C44"/>
+    <w:pPr>
+      <w:spacing w:after="0" w:line="240" w:lineRule="auto"/>
+    </w:pPr>
+    <w:tblPr>
+      <w:tblStyleRowBandSize w:val="1"/>
+      <w:tblStyleColBandSize w:val="1"/>
+      <w:tblBorders>
+        <w:top w:val="single" w:sz="4" w:space="0" w:color="9CC2E5" w:themeColor="accent1" w:themeTint="99"/>
+        <w:left w:val="single" w:sz="4" w:space="0" w:color="9CC2E5" w:themeColor="accent1" w:themeTint="99"/>
+        <w:bottom w:val="single" w:sz="4" w:space="0" w:color="9CC2E5" w:themeColor="accent1" w:themeTint="99"/>
+        <w:right w:val="single" w:sz="4" w:space="0" w:color="9CC2E5" w:themeColor="accent1" w:themeTint="99"/>
+        <w:insideH w:val="single" w:sz="4" w:space="0" w:color="9CC2E5" w:themeColor="accent1" w:themeTint="99"/>
+        <w:insideV w:val="single" w:sz="4" w:space="0" w:color="9CC2E5" w:themeColor="accent1" w:themeTint="99"/>
+      </w:tblBorders>
+    </w:tblPr>
+    <w:tblStylePr w:type="firstRow">
+      <w:rPr>
+        <w:b/>
+        <w:bCs/>
+      </w:rPr>
+      <w:tblPr/>
+      <w:tcPr>
+        <w:tcBorders>
+          <w:top w:val="nil"/>
+          <w:left w:val="nil"/>
+          <w:right w:val="nil"/>
+          <w:insideH w:val="nil"/>
+          <w:insideV w:val="nil"/>
+        </w:tcBorders>
+        <w:shd w:val="clear" w:color="auto" w:fill="FFFFFF" w:themeFill="background1"/>
+      </w:tcPr>
+    </w:tblStylePr>
+    <w:tblStylePr w:type="lastRow">
+      <w:rPr>
+        <w:b/>
+        <w:bCs/>
+      </w:rPr>
+      <w:tblPr/>
+      <w:tcPr>
+        <w:tcBorders>
+          <w:left w:val="nil"/>
+          <w:bottom w:val="nil"/>
+          <w:right w:val="nil"/>
+          <w:insideH w:val="nil"/>
+          <w:insideV w:val="nil"/>
+        </w:tcBorders>
+        <w:shd w:val="clear" w:color="auto" w:fill="FFFFFF" w:themeFill="background1"/>
+      </w:tcPr>
+    </w:tblStylePr>
+    <w:tblStylePr w:type="firstCol">
+      <w:pPr>
+        <w:jc w:val="right"/>
+      </w:pPr>
+      <w:rPr>
+        <w:i/>
+        <w:iCs/>
+      </w:rPr>
+      <w:tblPr/>
+      <w:tcPr>
+        <w:tcBorders>
+          <w:top w:val="nil"/>
+          <w:left w:val="nil"/>
+          <w:bottom w:val="nil"/>
+          <w:insideH w:val="nil"/>
+          <w:insideV w:val="nil"/>
+        </w:tcBorders>
+        <w:shd w:val="clear" w:color="auto" w:fill="FFFFFF" w:themeFill="background1"/>
+      </w:tcPr>
+    </w:tblStylePr>
+    <w:tblStylePr w:type="lastCol">
+      <w:rPr>
+        <w:i/>
+        <w:iCs/>
+      </w:rPr>
+      <w:tblPr/>
+      <w:tcPr>
+        <w:tcBorders>
+          <w:top w:val="nil"/>
+          <w:bottom w:val="nil"/>
+          <w:right w:val="nil"/>
+          <w:insideH w:val="nil"/>
+          <w:insideV w:val="nil"/>
+        </w:tcBorders>
+        <w:shd w:val="clear" w:color="auto" w:fill="FFFFFF" w:themeFill="background1"/>
+      </w:tcPr>
+    </w:tblStylePr>
+    <w:tblStylePr w:type="band1Vert">
+      <w:tblPr/>
+      <w:tcPr>
+        <w:shd w:val="clear" w:color="auto" w:fill="DEEAF6" w:themeFill="accent1" w:themeFillTint="33"/>
+      </w:tcPr>
+    </w:tblStylePr>
+    <w:tblStylePr w:type="band1Horz">
+      <w:tblPr/>
+      <w:tcPr>
+        <w:shd w:val="clear" w:color="auto" w:fill="DEEAF6" w:themeFill="accent1" w:themeFillTint="33"/>
+      </w:tcPr>
+    </w:tblStylePr>
+    <w:tblStylePr w:type="neCell">
+      <w:tblPr/>
+      <w:tcPr>
+        <w:tcBorders>
+          <w:bottom w:val="single" w:sz="4" w:space="0" w:color="9CC2E5" w:themeColor="accent1" w:themeTint="99"/>
+        </w:tcBorders>
+      </w:tcPr>
+    </w:tblStylePr>
+    <w:tblStylePr w:type="nwCell">
+      <w:tblPr/>
+      <w:tcPr>
+        <w:tcBorders>
+          <w:bottom w:val="single" w:sz="4" w:space="0" w:color="9CC2E5" w:themeColor="accent1" w:themeTint="99"/>
+        </w:tcBorders>
+      </w:tcPr>
+    </w:tblStylePr>
+    <w:tblStylePr w:type="seCell">
+      <w:tblPr/>
+      <w:tcPr>
+        <w:tcBorders>
+          <w:top w:val="single" w:sz="4" w:space="0" w:color="9CC2E5" w:themeColor="accent1" w:themeTint="99"/>
+        </w:tcBorders>
+      </w:tcPr>
+    </w:tblStylePr>
+    <w:tblStylePr w:type="swCell">
+      <w:tblPr/>
+      <w:tcPr>
+        <w:tcBorders>
+          <w:top w:val="single" w:sz="4" w:space="0" w:color="9CC2E5" w:themeColor="accent1" w:themeTint="99"/>
+        </w:tcBorders>
+      </w:tcPr>
+    </w:tblStylePr>
+  </w:style>
+  <w:style w:type="character" w:styleId="Textoennegrita">
+    <w:name w:val="Strong"/>
+    <w:basedOn w:val="Fuentedeprrafopredeter"/>
+    <w:uiPriority w:val="22"/>
+    <w:qFormat/>
+    <w:rsid w:val="00EF7B7E"/>
+    <w:rPr>
+      <w:b/>
+      <w:bCs/>
+    </w:rPr>
+  </w:style>
+  <w:style w:type="character" w:customStyle="1" w:styleId="apple-converted-space">
+    <w:name w:val="apple-converted-space"/>
+    <w:basedOn w:val="Fuentedeprrafopredeter"/>
+    <w:rsid w:val="00EF7B7E"/>
+  </w:style>
+  <w:style w:type="character" w:styleId="nfasis">
+    <w:name w:val="Emphasis"/>
+    <w:basedOn w:val="Fuentedeprrafopredeter"/>
+    <w:uiPriority w:val="20"/>
+    <w:qFormat/>
+    <w:rsid w:val="00EF7B7E"/>
+    <w:rPr>
+      <w:i/>
+      <w:iCs/>
     </w:rPr>
   </w:style>
 </w:styles>

</xml_diff>